<commit_message>
Base-1 make a preview of Technical Task
</commit_message>
<xml_diff>
--- a/docs/Technical Task.docx
+++ b/docs/Technical Task.docx
@@ -58,30 +58,16 @@
         <w:rPr>
           <w:u w:val="single"/>
         </w:rPr>
-        <w:t xml:space="preserve">Личная </w:t>
-      </w:r>
-      <w:proofErr w:type="gramStart"/>
+        <w:t>Личная подпись</w:t>
+      </w:r>
+      <w:r>
+        <w:t xml:space="preserve">  </w:t>
+      </w:r>
       <w:r>
         <w:rPr>
           <w:u w:val="single"/>
         </w:rPr>
-        <w:t>подпись</w:t>
-      </w:r>
-      <w:r>
-        <w:t xml:space="preserve">  </w:t>
-      </w:r>
-      <w:r>
-        <w:rPr>
-          <w:u w:val="single"/>
-        </w:rPr>
-        <w:t>Расшифровка</w:t>
-      </w:r>
-      <w:proofErr w:type="gramEnd"/>
-      <w:r>
-        <w:rPr>
-          <w:u w:val="single"/>
-        </w:rPr>
-        <w:t xml:space="preserve"> подписи</w:t>
+        <w:t>Расшифровка подписи</w:t>
       </w:r>
     </w:p>
     <w:p>
@@ -158,30 +144,16 @@
         <w:rPr>
           <w:u w:val="single"/>
         </w:rPr>
-        <w:t xml:space="preserve">Личная </w:t>
-      </w:r>
-      <w:proofErr w:type="gramStart"/>
+        <w:t>Личная подпись</w:t>
+      </w:r>
+      <w:r>
+        <w:t xml:space="preserve">  </w:t>
+      </w:r>
       <w:r>
         <w:rPr>
           <w:u w:val="single"/>
         </w:rPr>
-        <w:t>подпись</w:t>
-      </w:r>
-      <w:r>
-        <w:t xml:space="preserve">  </w:t>
-      </w:r>
-      <w:r>
-        <w:rPr>
-          <w:u w:val="single"/>
-        </w:rPr>
-        <w:t>Расшифровка</w:t>
-      </w:r>
-      <w:proofErr w:type="gramEnd"/>
-      <w:r>
-        <w:rPr>
-          <w:u w:val="single"/>
-        </w:rPr>
-        <w:t xml:space="preserve"> подписи</w:t>
+        <w:t>Расшифровка подписи</w:t>
       </w:r>
     </w:p>
     <w:p>
@@ -257,14 +229,27 @@
       <w:r>
         <w:t xml:space="preserve">На </w:t>
       </w:r>
-      <w:fldSimple w:instr=" NUMPAGES   \* MERGEFORMAT ">
-        <w:r>
-          <w:rPr>
-            <w:noProof/>
-          </w:rPr>
-          <w:t>22</w:t>
-        </w:r>
-      </w:fldSimple>
+      <w:r>
+        <w:fldChar w:fldCharType="begin"/>
+      </w:r>
+      <w:r>
+        <w:instrText xml:space="preserve"> NUMPAGES   \* MERGEFORMAT </w:instrText>
+      </w:r>
+      <w:r>
+        <w:fldChar w:fldCharType="separate"/>
+      </w:r>
+      <w:r>
+        <w:rPr>
+          <w:noProof/>
+        </w:rPr>
+        <w:t>22</w:t>
+      </w:r>
+      <w:r>
+        <w:rPr>
+          <w:noProof/>
+        </w:rPr>
+        <w:fldChar w:fldCharType="end"/>
+      </w:r>
       <w:r>
         <w:t xml:space="preserve"> листах</w:t>
       </w:r>
@@ -284,15 +269,7 @@
         <w:pStyle w:val="13"/>
       </w:pPr>
       <w:r>
-        <w:t>Действует с «__</w:t>
-      </w:r>
-      <w:proofErr w:type="gramStart"/>
-      <w:r>
-        <w:t>_»_</w:t>
-      </w:r>
-      <w:proofErr w:type="gramEnd"/>
-      <w:r>
-        <w:t>_______200</w:t>
+        <w:t>Действует с «___»________200</w:t>
       </w:r>
       <w:r>
         <w:t>7</w:t>
@@ -338,30 +315,16 @@
         <w:rPr>
           <w:u w:val="single"/>
         </w:rPr>
-        <w:t xml:space="preserve">Личная </w:t>
-      </w:r>
-      <w:proofErr w:type="gramStart"/>
+        <w:t>Личная подпись</w:t>
+      </w:r>
+      <w:r>
+        <w:t xml:space="preserve">  </w:t>
+      </w:r>
       <w:r>
         <w:rPr>
           <w:u w:val="single"/>
         </w:rPr>
-        <w:t>подпись</w:t>
-      </w:r>
-      <w:r>
-        <w:t xml:space="preserve">  </w:t>
-      </w:r>
-      <w:r>
-        <w:rPr>
-          <w:u w:val="single"/>
-        </w:rPr>
-        <w:t>Расшифровка</w:t>
-      </w:r>
-      <w:proofErr w:type="gramEnd"/>
-      <w:r>
-        <w:rPr>
-          <w:u w:val="single"/>
-        </w:rPr>
-        <w:t xml:space="preserve"> подписи</w:t>
+        <w:t>Расшифровка подписи</w:t>
       </w:r>
     </w:p>
     <w:p>
@@ -4131,7 +4094,6 @@
         </w:rPr>
         <w:t>-</w:t>
       </w:r>
-      <w:proofErr w:type="spellStart"/>
       <w:r>
         <w:rPr>
           <w:sz w:val="28"/>
@@ -4139,7 +4101,6 @@
         </w:rPr>
         <w:t>hv</w:t>
       </w:r>
-      <w:proofErr w:type="spellEnd"/>
       <w:r>
         <w:rPr>
           <w:sz w:val="28"/>
@@ -4241,7 +4202,6 @@
         </w:rPr>
         <w:t>-</w:t>
       </w:r>
-      <w:proofErr w:type="spellStart"/>
       <w:r>
         <w:rPr>
           <w:sz w:val="28"/>
@@ -4249,7 +4209,6 @@
         </w:rPr>
         <w:t>hv</w:t>
       </w:r>
-      <w:proofErr w:type="spellEnd"/>
       <w:r>
         <w:rPr>
           <w:sz w:val="28"/>
@@ -4751,63 +4710,24 @@
       <w:pPr>
         <w:pStyle w:val="-"/>
       </w:pPr>
-      <w:proofErr w:type="spellStart"/>
-      <w:r>
-        <w:t>показатели</w:t>
-      </w:r>
-      <w:proofErr w:type="spellEnd"/>
-      <w:r>
-        <w:t xml:space="preserve"> </w:t>
-      </w:r>
-      <w:proofErr w:type="spellStart"/>
-      <w:r>
-        <w:t>назначения</w:t>
-      </w:r>
-      <w:proofErr w:type="spellEnd"/>
-      <w:r>
-        <w:t xml:space="preserve">; </w:t>
+      <w:r>
+        <w:t xml:space="preserve">показатели назначения; </w:t>
       </w:r>
     </w:p>
     <w:p>
       <w:pPr>
         <w:pStyle w:val="-"/>
       </w:pPr>
-      <w:proofErr w:type="spellStart"/>
-      <w:r>
-        <w:t>требования</w:t>
-      </w:r>
-      <w:proofErr w:type="spellEnd"/>
-      <w:r>
-        <w:t xml:space="preserve"> к </w:t>
-      </w:r>
-      <w:proofErr w:type="spellStart"/>
-      <w:r>
-        <w:t>надежности</w:t>
-      </w:r>
-      <w:proofErr w:type="spellEnd"/>
-      <w:r>
-        <w:t xml:space="preserve">; </w:t>
+      <w:r>
+        <w:t xml:space="preserve">требования к надежности; </w:t>
       </w:r>
     </w:p>
     <w:p>
       <w:pPr>
         <w:pStyle w:val="-"/>
       </w:pPr>
-      <w:proofErr w:type="spellStart"/>
-      <w:r>
-        <w:t>требования</w:t>
-      </w:r>
-      <w:proofErr w:type="spellEnd"/>
-      <w:r>
-        <w:t xml:space="preserve"> </w:t>
-      </w:r>
-      <w:proofErr w:type="spellStart"/>
-      <w:r>
-        <w:t>безопасности</w:t>
-      </w:r>
-      <w:proofErr w:type="spellEnd"/>
-      <w:r>
-        <w:t xml:space="preserve">; </w:t>
+      <w:r>
+        <w:t xml:space="preserve">требования безопасности; </w:t>
       </w:r>
     </w:p>
     <w:p>
@@ -4898,29 +4818,8 @@
       <w:pPr>
         <w:pStyle w:val="-"/>
       </w:pPr>
-      <w:proofErr w:type="spellStart"/>
-      <w:r>
-        <w:t>требования</w:t>
-      </w:r>
-      <w:proofErr w:type="spellEnd"/>
-      <w:r>
-        <w:t xml:space="preserve"> к </w:t>
-      </w:r>
-      <w:proofErr w:type="spellStart"/>
-      <w:r>
-        <w:t>патентной</w:t>
-      </w:r>
-      <w:proofErr w:type="spellEnd"/>
-      <w:r>
-        <w:t xml:space="preserve"> </w:t>
-      </w:r>
-      <w:proofErr w:type="spellStart"/>
-      <w:r>
-        <w:t>чистоте</w:t>
-      </w:r>
-      <w:proofErr w:type="spellEnd"/>
-      <w:r>
-        <w:t xml:space="preserve">; </w:t>
+      <w:r>
+        <w:t xml:space="preserve">требования к патентной чистоте; </w:t>
       </w:r>
     </w:p>
     <w:p>
@@ -4948,15 +4847,7 @@
         <w:t>дополнительные</w:t>
       </w:r>
       <w:r>
-        <w:t xml:space="preserve"> </w:t>
-      </w:r>
-      <w:proofErr w:type="spellStart"/>
-      <w:r>
-        <w:t>требования</w:t>
-      </w:r>
-      <w:proofErr w:type="spellEnd"/>
-      <w:r>
-        <w:t xml:space="preserve">. </w:t>
+        <w:t xml:space="preserve"> требования. </w:t>
       </w:r>
     </w:p>
     <w:p>
@@ -5099,21 +4990,7 @@
         <w:rPr>
           <w:sz w:val="28"/>
         </w:rPr>
-        <w:t xml:space="preserve">Сервер по обработке данных нужен для (ВНЕЗАПНО) запроса и обработки данных, пришедших от сервиса с последующей передачей их </w:t>
-      </w:r>
-      <w:proofErr w:type="gramStart"/>
-      <w:r>
-        <w:rPr>
-          <w:sz w:val="28"/>
-        </w:rPr>
-        <w:t>на клиент</w:t>
-      </w:r>
-      <w:proofErr w:type="gramEnd"/>
-      <w:r>
-        <w:rPr>
-          <w:sz w:val="28"/>
-        </w:rPr>
-        <w:t xml:space="preserve"> администратора по требованию. Второстепенная задача – делегирование запросов на выполнение системных скриптов на отслеживаемой машине от клиента администратора.</w:t>
+        <w:t>Сервер по обработке данных нужен для (ВНЕЗАПНО) запроса и обработки данных, пришедших от сервиса с последующей передачей их на клиент администратора по требованию. Второстепенная задача – делегирование запросов на выполнение системных скриптов на отслеживаемой машине от клиента администратора.</w:t>
       </w:r>
     </w:p>
     <w:p>
@@ -5173,23 +5050,8 @@
         <w:rPr>
           <w:sz w:val="28"/>
         </w:rPr>
-        <w:t xml:space="preserve"> Обмен информацией постоянным потоком </w:t>
-      </w:r>
-      <w:proofErr w:type="gramStart"/>
-      <w:r>
-        <w:rPr>
-          <w:sz w:val="28"/>
-        </w:rPr>
-        <w:t>через сокеты</w:t>
-      </w:r>
-      <w:proofErr w:type="gramEnd"/>
-      <w:r>
-        <w:rPr>
-          <w:sz w:val="28"/>
-        </w:rPr>
-        <w:t xml:space="preserve">, запросы на сервер через </w:t>
-      </w:r>
-      <w:proofErr w:type="spellStart"/>
+        <w:t xml:space="preserve"> Обмен информацией постоянным потоком через сокеты, запросы на сервер через </w:t>
+      </w:r>
       <w:r>
         <w:rPr>
           <w:sz w:val="28"/>
@@ -5197,7 +5059,6 @@
         </w:rPr>
         <w:t>WebAPI</w:t>
       </w:r>
-      <w:proofErr w:type="spellEnd"/>
       <w:r>
         <w:rPr>
           <w:sz w:val="28"/>
@@ -5255,7 +5116,6 @@
         </w:rPr>
         <w:t xml:space="preserve"> (</w:t>
       </w:r>
-      <w:proofErr w:type="spellStart"/>
       <w:r>
         <w:rPr>
           <w:sz w:val="28"/>
@@ -5263,7 +5123,6 @@
         </w:rPr>
         <w:t>RabbitMQ</w:t>
       </w:r>
-      <w:proofErr w:type="spellEnd"/>
       <w:r>
         <w:rPr>
           <w:sz w:val="28"/>
@@ -5668,9 +5527,68 @@
     </w:p>
     <w:p>
       <w:pPr>
+        <w:pStyle w:val="11"/>
+      </w:pPr>
+      <w:r>
+        <w:t>Продукт должен соответствовать стандартам</w:t>
+      </w:r>
+      <w:r>
+        <w:t xml:space="preserve"> защиты информации</w:t>
+      </w:r>
+      <w:r>
+        <w:t xml:space="preserve"> </w:t>
+      </w:r>
+      <w:r>
+        <w:rPr>
+          <w:lang w:val="en-US"/>
+        </w:rPr>
+        <w:t>ISO</w:t>
+      </w:r>
+      <w:r>
+        <w:t>\</w:t>
+      </w:r>
+      <w:r>
+        <w:rPr>
+          <w:lang w:val="en-US"/>
+        </w:rPr>
+        <w:t>IEC</w:t>
+      </w:r>
+      <w:r>
+        <w:t xml:space="preserve"> </w:t>
+      </w:r>
+      <w:r>
+        <w:t>27000-27005</w:t>
+      </w:r>
+      <w:r>
+        <w:t>.</w:t>
+      </w:r>
+    </w:p>
+    <w:p>
+      <w:pPr>
+        <w:pStyle w:val="11"/>
+      </w:pPr>
+      <w:r>
+        <w:t xml:space="preserve">Также </w:t>
+      </w:r>
+      <w:r>
+        <w:t xml:space="preserve">продукт должен подчиняться закону </w:t>
+      </w:r>
+      <w:r>
+        <w:rPr>
+          <w:lang w:val="en-US"/>
+        </w:rPr>
+        <w:t>GDPR</w:t>
+      </w:r>
+      <w:r>
+        <w:t>.</w:t>
+      </w:r>
+    </w:p>
+    <w:p>
+      <w:pPr>
         <w:pStyle w:val="a8"/>
       </w:pPr>
       <w:r>
+        <w:lastRenderedPageBreak/>
         <w:t>В требования к защите информации от несанкционированного доступа включают требования, установленные в НТД, действующей в отрасли (ведомстве) заказчика.</w:t>
       </w:r>
     </w:p>
@@ -5682,7 +5600,6 @@
       <w:bookmarkStart w:id="60" w:name="_Toc177034212"/>
       <w:bookmarkStart w:id="61" w:name="_Toc177034368"/>
       <w:r>
-        <w:lastRenderedPageBreak/>
         <w:t>Требования по сохранности информации при авариях</w:t>
       </w:r>
       <w:bookmarkEnd w:id="60"/>
@@ -5690,6 +5607,34 @@
     </w:p>
     <w:p>
       <w:pPr>
+        <w:pStyle w:val="11"/>
+        <w:rPr>
+          <w:sz w:val="28"/>
+        </w:rPr>
+      </w:pPr>
+      <w:r>
+        <w:rPr>
+          <w:sz w:val="28"/>
+        </w:rPr>
+        <w:t>База данных: сохранение максимально возможного количества данных (как минимум логи за последние 2 часа работы отслеживаемых устройств), а также все зарегистрированные пользователи при обстоятельствах как то: потеря питания\соединения с сетью.</w:t>
+      </w:r>
+    </w:p>
+    <w:p>
+      <w:pPr>
+        <w:pStyle w:val="11"/>
+        <w:rPr>
+          <w:sz w:val="28"/>
+        </w:rPr>
+      </w:pPr>
+      <w:r>
+        <w:rPr>
+          <w:sz w:val="28"/>
+        </w:rPr>
+        <w:t>При незаконном проникновении в систему таковых требований нет, т.к. если у пользователя есть доступ к данным – он волен делать с ними всё, что угодно.</w:t>
+      </w:r>
+    </w:p>
+    <w:p>
+      <w:pPr>
         <w:pStyle w:val="a8"/>
       </w:pPr>
       <w:r>
@@ -5711,6 +5656,20 @@
     </w:p>
     <w:p>
       <w:pPr>
+        <w:pStyle w:val="11"/>
+        <w:rPr>
+          <w:sz w:val="28"/>
+        </w:rPr>
+      </w:pPr>
+      <w:r>
+        <w:rPr>
+          <w:sz w:val="28"/>
+        </w:rPr>
+        <w:t>Таковых требований не предусмотрено, т.к. продукт сугубо программный.</w:t>
+      </w:r>
+    </w:p>
+    <w:p>
+      <w:pPr>
         <w:pStyle w:val="a8"/>
       </w:pPr>
       <w:r>
@@ -5748,6 +5707,20 @@
     </w:p>
     <w:p>
       <w:pPr>
+        <w:pStyle w:val="11"/>
+        <w:rPr>
+          <w:sz w:val="28"/>
+        </w:rPr>
+      </w:pPr>
+      <w:r>
+        <w:rPr>
+          <w:sz w:val="28"/>
+        </w:rPr>
+        <w:t>Проверка на патентную чистоту должна проходить как минимум в странах ЕС и СНГ.</w:t>
+      </w:r>
+    </w:p>
+    <w:p>
+      <w:pPr>
         <w:pStyle w:val="a8"/>
       </w:pPr>
       <w:r>
@@ -5772,7 +5745,11 @@
         <w:pStyle w:val="a8"/>
       </w:pPr>
       <w:r>
-        <w:t>В требования к стандартизации и унификации включают: показатели, устанавливающие требуемую степень использования стандартных, унифицированных методов реализации функций (задач) системы, поставляемых программных средств, типовых математических методов и моделей, типовых проектных решений, унифицированных форм управленческих документов, установленных ГОСТ 6.10.1, общесоюзных классификаторов технико-экономической информации и классификаторов других категорий в соответствии с областью их применения, требования к использованию типовых автоматизированных рабочих мест, компонентов и комплексов.</w:t>
+        <w:t xml:space="preserve">В требования к стандартизации и унификации включают: показатели, устанавливающие требуемую степень использования стандартных, унифицированных методов реализации функций (задач) системы, поставляемых программных средств, </w:t>
+      </w:r>
+      <w:r>
+        <w:lastRenderedPageBreak/>
+        <w:t>типовых математических методов и моделей, типовых проектных решений, унифицированных форм управленческих документов, установленных ГОСТ 6.10.1, общесоюзных классификаторов технико-экономической информации и классификаторов других категорий в соответствии с областью их применения, требования к использованию типовых автоматизированных рабочих мест, компонентов и комплексов.</w:t>
       </w:r>
     </w:p>
     <w:p>
@@ -5790,6 +5767,20 @@
     </w:p>
     <w:p>
       <w:pPr>
+        <w:pStyle w:val="11"/>
+        <w:rPr>
+          <w:sz w:val="28"/>
+        </w:rPr>
+      </w:pPr>
+      <w:r>
+        <w:rPr>
+          <w:sz w:val="28"/>
+        </w:rPr>
+        <w:t>Для системы должна быть написана доступная пользовательская документация. Возможно приглашение агента поддержки для помощи пользователю (на момент разработки неосуществимо чуть более, чем полностью).</w:t>
+      </w:r>
+    </w:p>
+    <w:p>
+      <w:pPr>
         <w:pStyle w:val="a8"/>
       </w:pPr>
       <w:r>
@@ -5817,12 +5808,7 @@
         <w:pStyle w:val="a8"/>
       </w:pPr>
       <w:r>
-        <w:t>3) требования к системе, связанные с особыми</w:t>
-      </w:r>
-      <w:bookmarkStart w:id="70" w:name="_GoBack"/>
-      <w:bookmarkEnd w:id="70"/>
-      <w:r>
-        <w:t xml:space="preserve"> условиями эксплуатации; </w:t>
+        <w:t xml:space="preserve">3) требования к системе, связанные с особыми условиями эксплуатации; </w:t>
       </w:r>
     </w:p>
     <w:p>
@@ -5838,14 +5824,236 @@
         <w:pStyle w:val="2"/>
         <w:keepNext w:val="0"/>
       </w:pPr>
-      <w:bookmarkStart w:id="71" w:name="_Toc177034217"/>
-      <w:bookmarkStart w:id="72" w:name="_Toc177034373"/>
-      <w:r>
+      <w:bookmarkStart w:id="70" w:name="_Toc177034217"/>
+      <w:bookmarkStart w:id="71" w:name="_Toc177034373"/>
+      <w:r>
+        <w:t>Требования к функциям (задачам), выполняемым системой</w:t>
+      </w:r>
+      <w:bookmarkEnd w:id="70"/>
+      <w:bookmarkEnd w:id="71"/>
+    </w:p>
+    <w:p>
+      <w:pPr>
+        <w:pStyle w:val="11"/>
+        <w:jc w:val="center"/>
+        <w:rPr>
+          <w:sz w:val="28"/>
+        </w:rPr>
+      </w:pPr>
+      <w:r>
+        <w:rPr>
+          <w:sz w:val="28"/>
+        </w:rPr>
+        <w:t xml:space="preserve">Задачи </w:t>
+      </w:r>
+      <w:r>
+        <w:rPr>
+          <w:sz w:val="28"/>
+        </w:rPr>
+        <w:t>клиента администратора</w:t>
+      </w:r>
+    </w:p>
+    <w:p>
+      <w:pPr>
+        <w:pStyle w:val="11"/>
+        <w:numPr>
+          <w:ilvl w:val="0"/>
+          <w:numId w:val="39"/>
+        </w:numPr>
+        <w:rPr>
+          <w:sz w:val="28"/>
+        </w:rPr>
+      </w:pPr>
+      <w:r>
+        <w:rPr>
+          <w:sz w:val="28"/>
+        </w:rPr>
+        <w:t>Отправка запросов на выполнение действий с отслеживаемой машиной серверу.</w:t>
+      </w:r>
+    </w:p>
+    <w:p>
+      <w:pPr>
+        <w:pStyle w:val="11"/>
+        <w:numPr>
+          <w:ilvl w:val="0"/>
+          <w:numId w:val="39"/>
+        </w:numPr>
+        <w:rPr>
+          <w:sz w:val="28"/>
+        </w:rPr>
+      </w:pPr>
+      <w:r>
+        <w:rPr>
+          <w:sz w:val="28"/>
+        </w:rPr>
+        <w:t xml:space="preserve">Приём и визуализация ответов. </w:t>
+      </w:r>
+    </w:p>
+    <w:p>
+      <w:pPr>
+        <w:pStyle w:val="11"/>
+        <w:jc w:val="center"/>
+        <w:rPr>
+          <w:sz w:val="28"/>
+        </w:rPr>
+      </w:pPr>
+      <w:r>
+        <w:rPr>
+          <w:sz w:val="28"/>
+        </w:rPr>
+        <w:t>Задачи сервера</w:t>
+      </w:r>
+    </w:p>
+    <w:p>
+      <w:pPr>
+        <w:pStyle w:val="11"/>
+        <w:numPr>
+          <w:ilvl w:val="0"/>
+          <w:numId w:val="38"/>
+        </w:numPr>
+        <w:rPr>
+          <w:sz w:val="28"/>
+        </w:rPr>
+      </w:pPr>
+      <w:r>
+        <w:rPr>
+          <w:sz w:val="28"/>
+        </w:rPr>
+        <w:t>Приём и делегирование запросов с клиента администратора на отслеживаемую машину.</w:t>
+      </w:r>
+    </w:p>
+    <w:p>
+      <w:pPr>
+        <w:pStyle w:val="11"/>
+        <w:numPr>
+          <w:ilvl w:val="0"/>
+          <w:numId w:val="38"/>
+        </w:numPr>
+        <w:rPr>
+          <w:sz w:val="28"/>
+        </w:rPr>
+      </w:pPr>
+      <w:r>
+        <w:rPr>
+          <w:sz w:val="28"/>
+        </w:rPr>
+        <w:t>Мониторинг информации, приходящей с отслеживаемой машины.</w:t>
+      </w:r>
+    </w:p>
+    <w:p>
+      <w:pPr>
+        <w:pStyle w:val="11"/>
+        <w:numPr>
+          <w:ilvl w:val="0"/>
+          <w:numId w:val="38"/>
+        </w:numPr>
+        <w:rPr>
+          <w:sz w:val="28"/>
+        </w:rPr>
+      </w:pPr>
+      <w:r>
+        <w:rPr>
+          <w:sz w:val="28"/>
+        </w:rPr>
         <w:lastRenderedPageBreak/>
-        <w:t>Требования к функциям (задачам), выполняемым системой</w:t>
-      </w:r>
-      <w:bookmarkEnd w:id="71"/>
-      <w:bookmarkEnd w:id="72"/>
+        <w:t>Отправка данных на хранение в базу\хранение в локальной базе данных.</w:t>
+      </w:r>
+    </w:p>
+    <w:p>
+      <w:pPr>
+        <w:pStyle w:val="11"/>
+        <w:numPr>
+          <w:ilvl w:val="0"/>
+          <w:numId w:val="38"/>
+        </w:numPr>
+        <w:rPr>
+          <w:sz w:val="28"/>
+        </w:rPr>
+      </w:pPr>
+      <w:r>
+        <w:rPr>
+          <w:sz w:val="28"/>
+        </w:rPr>
+        <w:t>Учёт пользователей и их подконтрольных машин.</w:t>
+      </w:r>
+    </w:p>
+    <w:p>
+      <w:pPr>
+        <w:pStyle w:val="11"/>
+        <w:jc w:val="center"/>
+        <w:rPr>
+          <w:sz w:val="28"/>
+        </w:rPr>
+      </w:pPr>
+      <w:r>
+        <w:rPr>
+          <w:sz w:val="28"/>
+        </w:rPr>
+        <w:t>Задачи сервиса</w:t>
+      </w:r>
+    </w:p>
+    <w:p>
+      <w:pPr>
+        <w:pStyle w:val="11"/>
+        <w:numPr>
+          <w:ilvl w:val="0"/>
+          <w:numId w:val="36"/>
+        </w:numPr>
+        <w:rPr>
+          <w:sz w:val="28"/>
+        </w:rPr>
+      </w:pPr>
+      <w:r>
+        <w:rPr>
+          <w:sz w:val="28"/>
+        </w:rPr>
+        <w:t>Мониторинг состояния машины.</w:t>
+      </w:r>
+    </w:p>
+    <w:p>
+      <w:pPr>
+        <w:pStyle w:val="11"/>
+        <w:numPr>
+          <w:ilvl w:val="0"/>
+          <w:numId w:val="36"/>
+        </w:numPr>
+        <w:rPr>
+          <w:sz w:val="28"/>
+        </w:rPr>
+      </w:pPr>
+      <w:r>
+        <w:rPr>
+          <w:sz w:val="28"/>
+        </w:rPr>
+        <w:t>Связь с сервером по требованию и отправка этого состояния.</w:t>
+      </w:r>
+    </w:p>
+    <w:p>
+      <w:pPr>
+        <w:pStyle w:val="11"/>
+        <w:numPr>
+          <w:ilvl w:val="0"/>
+          <w:numId w:val="36"/>
+        </w:numPr>
+        <w:rPr>
+          <w:sz w:val="28"/>
+        </w:rPr>
+      </w:pPr>
+      <w:r>
+        <w:rPr>
+          <w:sz w:val="28"/>
+        </w:rPr>
+        <w:t>Выполнение иных команд от сервера.</w:t>
+      </w:r>
+    </w:p>
+    <w:p>
+      <w:pPr>
+        <w:pStyle w:val="11"/>
+        <w:ind w:left="1211" w:firstLine="0"/>
+        <w:rPr>
+          <w:sz w:val="28"/>
+        </w:rPr>
+      </w:pPr>
     </w:p>
     <w:p>
       <w:pPr>
@@ -5900,13 +6108,13 @@
         <w:pStyle w:val="2"/>
         <w:keepNext w:val="0"/>
       </w:pPr>
-      <w:bookmarkStart w:id="73" w:name="_Toc177034218"/>
-      <w:bookmarkStart w:id="74" w:name="_Toc177034374"/>
+      <w:bookmarkStart w:id="72" w:name="_Toc177034218"/>
+      <w:bookmarkStart w:id="73" w:name="_Toc177034374"/>
       <w:r>
         <w:t>Требования к видам обеспечения</w:t>
       </w:r>
+      <w:bookmarkEnd w:id="72"/>
       <w:bookmarkEnd w:id="73"/>
-      <w:bookmarkEnd w:id="74"/>
     </w:p>
     <w:p>
       <w:pPr>
@@ -5921,20 +6129,24 @@
         <w:pStyle w:val="3"/>
         <w:keepNext w:val="0"/>
       </w:pPr>
-      <w:bookmarkStart w:id="75" w:name="_Toc177034219"/>
-      <w:bookmarkStart w:id="76" w:name="_Toc177034375"/>
+      <w:bookmarkStart w:id="74" w:name="_Toc177034219"/>
+      <w:bookmarkStart w:id="75" w:name="_Toc177034375"/>
       <w:r>
         <w:t>Требования к математическому обеспечению системы</w:t>
       </w:r>
+      <w:bookmarkEnd w:id="74"/>
       <w:bookmarkEnd w:id="75"/>
-      <w:bookmarkEnd w:id="76"/>
     </w:p>
     <w:p>
       <w:pPr>
         <w:pStyle w:val="a8"/>
       </w:pPr>
       <w:r>
-        <w:t>Для математического обеспечения системы приводят требования к составу, области применения (ограничения) и способам, использования в системе математических методов и моделей, типовых алгоритмов и алгоритмов, подлежащих разработке.</w:t>
+        <w:t xml:space="preserve">Для математического обеспечения системы приводят требования к составу, области применения (ограничения) и способам, использования в системе </w:t>
+      </w:r>
+      <w:r>
+        <w:lastRenderedPageBreak/>
+        <w:t>математических методов и моделей, типовых алгоритмов и алгоритмов, подлежащих разработке.</w:t>
       </w:r>
     </w:p>
     <w:p>
@@ -5942,13 +6154,101 @@
         <w:pStyle w:val="3"/>
         <w:keepNext w:val="0"/>
       </w:pPr>
-      <w:bookmarkStart w:id="77" w:name="_Toc177034220"/>
-      <w:bookmarkStart w:id="78" w:name="_Toc177034376"/>
+      <w:bookmarkStart w:id="76" w:name="_Toc177034220"/>
+      <w:bookmarkStart w:id="77" w:name="_Toc177034376"/>
       <w:r>
         <w:t>Требования информационному обеспечению системы</w:t>
       </w:r>
+      <w:bookmarkEnd w:id="76"/>
       <w:bookmarkEnd w:id="77"/>
-      <w:bookmarkEnd w:id="78"/>
+    </w:p>
+    <w:p>
+      <w:pPr>
+        <w:pStyle w:val="11"/>
+        <w:rPr>
+          <w:sz w:val="28"/>
+        </w:rPr>
+      </w:pPr>
+      <w:r>
+        <w:rPr>
+          <w:sz w:val="28"/>
+        </w:rPr>
+        <w:t>Способы организации данных: последовательный, прямой, индексно-последовательный, библиотечный. Все они реализованы в стандартной версии базы данных.</w:t>
+      </w:r>
+    </w:p>
+    <w:p>
+      <w:pPr>
+        <w:pStyle w:val="11"/>
+        <w:rPr>
+          <w:sz w:val="28"/>
+        </w:rPr>
+      </w:pPr>
+      <w:r>
+        <w:rPr>
+          <w:sz w:val="28"/>
+        </w:rPr>
+        <w:t xml:space="preserve">Информационный обмен осуществляется с помощью сети интернет по протоколам сокетов, </w:t>
+      </w:r>
+      <w:r>
+        <w:rPr>
+          <w:sz w:val="28"/>
+          <w:lang w:val="en-US"/>
+        </w:rPr>
+        <w:t>HTTPS</w:t>
+      </w:r>
+      <w:r>
+        <w:rPr>
+          <w:sz w:val="28"/>
+        </w:rPr>
+        <w:t xml:space="preserve"> </w:t>
+      </w:r>
+      <w:r>
+        <w:rPr>
+          <w:sz w:val="28"/>
+        </w:rPr>
+        <w:t xml:space="preserve">и </w:t>
+      </w:r>
+      <w:r>
+        <w:rPr>
+          <w:sz w:val="28"/>
+          <w:lang w:val="en-US"/>
+        </w:rPr>
+        <w:t>AMQP</w:t>
+      </w:r>
+      <w:r>
+        <w:rPr>
+          <w:sz w:val="28"/>
+        </w:rPr>
+        <w:t>.</w:t>
+      </w:r>
+    </w:p>
+    <w:p>
+      <w:pPr>
+        <w:pStyle w:val="11"/>
+        <w:rPr>
+          <w:sz w:val="28"/>
+        </w:rPr>
+      </w:pPr>
+      <w:r>
+        <w:rPr>
+          <w:sz w:val="28"/>
+        </w:rPr>
+        <w:t>Совместимость со смежными системами на данный момент не предусмотрена (не придумано, что может быть смежной системой для данной)</w:t>
+      </w:r>
+    </w:p>
+    <w:p>
+      <w:pPr>
+        <w:pStyle w:val="11"/>
+        <w:rPr>
+          <w:sz w:val="28"/>
+        </w:rPr>
+      </w:pPr>
+      <w:r>
+        <w:rPr>
+          <w:sz w:val="28"/>
+        </w:rPr>
+        <w:t>СУБД – реляционная для основной части базы (пользователи, машины), также возможна документоориентированная для хранения логов на клиентах администратора и на отслеживаемых машинах.</w:t>
+      </w:r>
     </w:p>
     <w:p>
       <w:pPr>
@@ -5987,7 +6287,6 @@
         <w:pStyle w:val="a8"/>
       </w:pPr>
       <w:r>
-        <w:lastRenderedPageBreak/>
         <w:t xml:space="preserve">4) по использованию общесоюзных и зарегистрированных республиканских, отраслевых классификаторов, унифицированных документов и классификаторов, действующих на данном предприятии; </w:t>
       </w:r>
     </w:p>
@@ -6036,14 +6335,196 @@
         <w:pStyle w:val="3"/>
         <w:keepNext w:val="0"/>
       </w:pPr>
-      <w:bookmarkStart w:id="79" w:name="_Toc177034221"/>
-      <w:bookmarkStart w:id="80" w:name="_Toc177034377"/>
+      <w:bookmarkStart w:id="78" w:name="_Toc177034221"/>
+      <w:bookmarkStart w:id="79" w:name="_Toc177034377"/>
       <w:r>
         <w:t>Требования к лингвистическому обеспечению системы</w:t>
       </w:r>
+      <w:bookmarkEnd w:id="78"/>
       <w:bookmarkEnd w:id="79"/>
-      <w:bookmarkEnd w:id="80"/>
-      <w:r>
+      <w:r>
+        <w:t xml:space="preserve"> </w:t>
+      </w:r>
+    </w:p>
+    <w:p>
+      <w:pPr>
+        <w:pStyle w:val="11"/>
+        <w:rPr>
+          <w:sz w:val="28"/>
+        </w:rPr>
+      </w:pPr>
+      <w:r>
+        <w:rPr>
+          <w:sz w:val="28"/>
+        </w:rPr>
+        <w:lastRenderedPageBreak/>
+        <w:t xml:space="preserve">Для реализации большей части базовой системы будет использоваться язык программирования </w:t>
+      </w:r>
+      <w:r>
+        <w:rPr>
+          <w:sz w:val="28"/>
+          <w:lang w:val="en-US"/>
+        </w:rPr>
+        <w:t>C</w:t>
+      </w:r>
+      <w:r>
+        <w:rPr>
+          <w:sz w:val="28"/>
+        </w:rPr>
+        <w:t>#</w:t>
+      </w:r>
+      <w:r>
+        <w:rPr>
+          <w:sz w:val="28"/>
+        </w:rPr>
+        <w:t xml:space="preserve">. </w:t>
+      </w:r>
+      <w:r>
+        <w:rPr>
+          <w:sz w:val="28"/>
+          <w:lang w:val="en-US"/>
+        </w:rPr>
+        <w:t>RabbitMQ</w:t>
+      </w:r>
+      <w:r>
+        <w:rPr>
+          <w:sz w:val="28"/>
+        </w:rPr>
+        <w:t xml:space="preserve"> </w:t>
+      </w:r>
+      <w:r>
+        <w:rPr>
+          <w:sz w:val="28"/>
+        </w:rPr>
+        <w:t xml:space="preserve">написан на </w:t>
+      </w:r>
+      <w:r>
+        <w:rPr>
+          <w:sz w:val="28"/>
+          <w:lang w:val="en-US"/>
+        </w:rPr>
+        <w:t>Erlang</w:t>
+      </w:r>
+      <w:r>
+        <w:rPr>
+          <w:sz w:val="28"/>
+        </w:rPr>
+        <w:t xml:space="preserve">, но по факту этот язык не будет использоваться для написания расширений. </w:t>
+      </w:r>
+      <w:r>
+        <w:rPr>
+          <w:sz w:val="28"/>
+          <w:lang w:val="en-US"/>
+        </w:rPr>
+        <w:t>Python</w:t>
+      </w:r>
+      <w:r>
+        <w:rPr>
+          <w:sz w:val="28"/>
+        </w:rPr>
+        <w:t xml:space="preserve"> 3.6+</w:t>
+      </w:r>
+      <w:r>
+        <w:rPr>
+          <w:sz w:val="28"/>
+        </w:rPr>
+        <w:t xml:space="preserve"> – для реализации клиентов под </w:t>
+      </w:r>
+      <w:r>
+        <w:rPr>
+          <w:sz w:val="28"/>
+          <w:lang w:val="en-US"/>
+        </w:rPr>
+        <w:t>Linux</w:t>
+      </w:r>
+      <w:r>
+        <w:rPr>
+          <w:sz w:val="28"/>
+        </w:rPr>
+        <w:t xml:space="preserve">. Для сервисов под </w:t>
+      </w:r>
+      <w:r>
+        <w:rPr>
+          <w:sz w:val="28"/>
+          <w:lang w:val="en-US"/>
+        </w:rPr>
+        <w:t>Linux</w:t>
+      </w:r>
+      <w:r>
+        <w:rPr>
+          <w:sz w:val="28"/>
+        </w:rPr>
+        <w:t xml:space="preserve"> </w:t>
+      </w:r>
+      <w:r>
+        <w:rPr>
+          <w:sz w:val="28"/>
+        </w:rPr>
+        <w:t xml:space="preserve">возможен </w:t>
+      </w:r>
+      <w:r>
+        <w:rPr>
+          <w:sz w:val="28"/>
+          <w:lang w:val="en-US"/>
+        </w:rPr>
+        <w:t>C</w:t>
+      </w:r>
+      <w:r>
+        <w:rPr>
+          <w:sz w:val="28"/>
+        </w:rPr>
+        <w:t>++</w:t>
+      </w:r>
+      <w:r>
+        <w:rPr>
+          <w:sz w:val="28"/>
+        </w:rPr>
+        <w:t xml:space="preserve">, но, если появится возможность – они также будут написаны на </w:t>
+      </w:r>
+      <w:r>
+        <w:rPr>
+          <w:sz w:val="28"/>
+          <w:lang w:val="en-US"/>
+        </w:rPr>
+        <w:t>Python</w:t>
+      </w:r>
+      <w:r>
+        <w:rPr>
+          <w:sz w:val="28"/>
+        </w:rPr>
+        <w:t xml:space="preserve"> или </w:t>
+      </w:r>
+      <w:r>
+        <w:rPr>
+          <w:sz w:val="28"/>
+          <w:lang w:val="en-US"/>
+        </w:rPr>
+        <w:t>C</w:t>
+      </w:r>
+      <w:r>
+        <w:rPr>
+          <w:sz w:val="28"/>
+        </w:rPr>
+        <w:t xml:space="preserve">#. </w:t>
+      </w:r>
+    </w:p>
+    <w:p>
+      <w:pPr>
+        <w:pStyle w:val="11"/>
+        <w:rPr>
+          <w:sz w:val="28"/>
+        </w:rPr>
+      </w:pPr>
+      <w:r>
+        <w:rPr>
+          <w:sz w:val="28"/>
+        </w:rPr>
+        <w:t>Для общения и пользовательского интерфейса по умолчанию будет использоваться английский язык. По возможности будет проводиться перевод пользовательского интерфейса на другие языки (в первую очередь – русский).</w:t>
+      </w:r>
+      <w:r>
+        <w:rPr>
+          <w:sz w:val="28"/>
+        </w:rPr>
         <w:t xml:space="preserve"> </w:t>
       </w:r>
     </w:p>
@@ -6060,13 +6541,226 @@
         <w:pStyle w:val="3"/>
         <w:keepNext w:val="0"/>
       </w:pPr>
-      <w:bookmarkStart w:id="81" w:name="_Toc177034222"/>
-      <w:bookmarkStart w:id="82" w:name="_Toc177034378"/>
+      <w:bookmarkStart w:id="80" w:name="_Toc177034222"/>
+      <w:bookmarkStart w:id="81" w:name="_Toc177034378"/>
       <w:r>
         <w:t>Требования к программному обеспечению системы</w:t>
       </w:r>
+      <w:bookmarkEnd w:id="80"/>
       <w:bookmarkEnd w:id="81"/>
-      <w:bookmarkEnd w:id="82"/>
+    </w:p>
+    <w:p>
+      <w:pPr>
+        <w:pStyle w:val="11"/>
+        <w:rPr>
+          <w:sz w:val="28"/>
+        </w:rPr>
+      </w:pPr>
+      <w:r>
+        <w:rPr>
+          <w:sz w:val="28"/>
+        </w:rPr>
+        <w:t xml:space="preserve">Для устройств с ОС </w:t>
+      </w:r>
+      <w:r>
+        <w:rPr>
+          <w:sz w:val="28"/>
+          <w:lang w:val="en-US"/>
+        </w:rPr>
+        <w:t>Windows</w:t>
+      </w:r>
+      <w:r>
+        <w:rPr>
+          <w:sz w:val="28"/>
+        </w:rPr>
+        <w:t>:</w:t>
+      </w:r>
+    </w:p>
+    <w:p>
+      <w:pPr>
+        <w:pStyle w:val="11"/>
+        <w:numPr>
+          <w:ilvl w:val="0"/>
+          <w:numId w:val="40"/>
+        </w:numPr>
+        <w:rPr>
+          <w:sz w:val="28"/>
+          <w:lang w:val="en-US"/>
+        </w:rPr>
+      </w:pPr>
+      <w:r>
+        <w:rPr>
+          <w:sz w:val="28"/>
+          <w:lang w:val="en-US"/>
+        </w:rPr>
+        <w:t>Microsoft Visual C++ 2017 Redistributable</w:t>
+      </w:r>
+    </w:p>
+    <w:p>
+      <w:pPr>
+        <w:pStyle w:val="11"/>
+        <w:numPr>
+          <w:ilvl w:val="0"/>
+          <w:numId w:val="40"/>
+        </w:numPr>
+        <w:rPr>
+          <w:sz w:val="28"/>
+          <w:lang w:val="en-US"/>
+        </w:rPr>
+      </w:pPr>
+      <w:r>
+        <w:rPr>
+          <w:sz w:val="28"/>
+          <w:lang w:val="en-US"/>
+        </w:rPr>
+        <w:t xml:space="preserve">Microsoft .NET Framework 4.7 </w:t>
+      </w:r>
+      <w:r>
+        <w:rPr>
+          <w:sz w:val="28"/>
+        </w:rPr>
+        <w:t>и</w:t>
+      </w:r>
+      <w:r>
+        <w:rPr>
+          <w:sz w:val="28"/>
+          <w:lang w:val="en-US"/>
+        </w:rPr>
+        <w:t xml:space="preserve"> </w:t>
+      </w:r>
+      <w:r>
+        <w:rPr>
+          <w:sz w:val="28"/>
+        </w:rPr>
+        <w:t>выше</w:t>
+      </w:r>
+    </w:p>
+    <w:p>
+      <w:pPr>
+        <w:pStyle w:val="11"/>
+        <w:numPr>
+          <w:ilvl w:val="0"/>
+          <w:numId w:val="40"/>
+        </w:numPr>
+        <w:rPr>
+          <w:sz w:val="28"/>
+        </w:rPr>
+      </w:pPr>
+      <w:r>
+        <w:rPr>
+          <w:sz w:val="28"/>
+          <w:lang w:val="en-US"/>
+        </w:rPr>
+        <w:t xml:space="preserve">Erlang OTP 20.0 </w:t>
+      </w:r>
+      <w:r>
+        <w:rPr>
+          <w:sz w:val="28"/>
+        </w:rPr>
+        <w:t>и выше</w:t>
+      </w:r>
+    </w:p>
+    <w:p>
+      <w:pPr>
+        <w:pStyle w:val="11"/>
+        <w:rPr>
+          <w:sz w:val="28"/>
+        </w:rPr>
+      </w:pPr>
+      <w:r>
+        <w:rPr>
+          <w:sz w:val="28"/>
+        </w:rPr>
+        <w:t xml:space="preserve">Для устройств с ОС, основанной на </w:t>
+      </w:r>
+      <w:r>
+        <w:rPr>
+          <w:sz w:val="28"/>
+          <w:lang w:val="en-US"/>
+        </w:rPr>
+        <w:t>Debian</w:t>
+      </w:r>
+      <w:r>
+        <w:rPr>
+          <w:sz w:val="28"/>
+        </w:rPr>
+        <w:t>:</w:t>
+      </w:r>
+    </w:p>
+    <w:p>
+      <w:pPr>
+        <w:pStyle w:val="11"/>
+        <w:numPr>
+          <w:ilvl w:val="0"/>
+          <w:numId w:val="41"/>
+        </w:numPr>
+        <w:rPr>
+          <w:sz w:val="28"/>
+        </w:rPr>
+      </w:pPr>
+      <w:r>
+        <w:rPr>
+          <w:sz w:val="28"/>
+          <w:lang w:val="en-US"/>
+        </w:rPr>
+        <w:t>Erlang</w:t>
+      </w:r>
+      <w:r>
+        <w:rPr>
+          <w:sz w:val="28"/>
+        </w:rPr>
+        <w:t xml:space="preserve"> </w:t>
+      </w:r>
+      <w:r>
+        <w:rPr>
+          <w:sz w:val="28"/>
+          <w:lang w:val="en-US"/>
+        </w:rPr>
+        <w:t>OTP</w:t>
+      </w:r>
+      <w:r>
+        <w:rPr>
+          <w:sz w:val="28"/>
+        </w:rPr>
+        <w:t xml:space="preserve"> 20.0</w:t>
+      </w:r>
+      <w:r>
+        <w:rPr>
+          <w:sz w:val="28"/>
+        </w:rPr>
+        <w:t xml:space="preserve"> и выше.</w:t>
+      </w:r>
+    </w:p>
+    <w:p>
+      <w:pPr>
+        <w:pStyle w:val="11"/>
+        <w:numPr>
+          <w:ilvl w:val="0"/>
+          <w:numId w:val="41"/>
+        </w:numPr>
+        <w:rPr>
+          <w:sz w:val="28"/>
+        </w:rPr>
+      </w:pPr>
+      <w:r>
+        <w:rPr>
+          <w:sz w:val="28"/>
+          <w:lang w:val="en-US"/>
+        </w:rPr>
+        <w:t>Python</w:t>
+      </w:r>
+      <w:r>
+        <w:rPr>
+          <w:sz w:val="28"/>
+        </w:rPr>
+        <w:t xml:space="preserve"> 3.6 </w:t>
+      </w:r>
+      <w:r>
+        <w:rPr>
+          <w:sz w:val="28"/>
+        </w:rPr>
+        <w:t>и выше.</w:t>
+      </w:r>
     </w:p>
     <w:p>
       <w:pPr>
@@ -6097,6 +6791,7 @@
         <w:pStyle w:val="a8"/>
       </w:pPr>
       <w:r>
+        <w:lastRenderedPageBreak/>
         <w:t>3) по необходимости согласования вновь разрабатываемых программных средств с фондом алгоритмов и программ.</w:t>
       </w:r>
     </w:p>
@@ -6105,13 +6800,13 @@
         <w:pStyle w:val="3"/>
         <w:keepNext w:val="0"/>
       </w:pPr>
-      <w:bookmarkStart w:id="83" w:name="_Toc177034223"/>
-      <w:bookmarkStart w:id="84" w:name="_Toc177034379"/>
+      <w:bookmarkStart w:id="82" w:name="_Toc177034223"/>
+      <w:bookmarkStart w:id="83" w:name="_Toc177034379"/>
       <w:r>
         <w:t>Требования к техническому обеспечению</w:t>
       </w:r>
+      <w:bookmarkEnd w:id="82"/>
       <w:bookmarkEnd w:id="83"/>
-      <w:bookmarkEnd w:id="84"/>
       <w:r>
         <w:t xml:space="preserve"> </w:t>
       </w:r>
@@ -6137,7 +6832,6 @@
         <w:pStyle w:val="a8"/>
       </w:pPr>
       <w:r>
-        <w:lastRenderedPageBreak/>
         <w:t>2) к функциональным, конструктивным и эксплуатационным характеристикам средств технического обеспечения системы.</w:t>
       </w:r>
     </w:p>
@@ -6146,13 +6840,13 @@
         <w:pStyle w:val="3"/>
         <w:keepNext w:val="0"/>
       </w:pPr>
-      <w:bookmarkStart w:id="85" w:name="_Toc177034224"/>
-      <w:bookmarkStart w:id="86" w:name="_Toc177034380"/>
+      <w:bookmarkStart w:id="84" w:name="_Toc177034224"/>
+      <w:bookmarkStart w:id="85" w:name="_Toc177034380"/>
       <w:r>
         <w:t>Требования к метрологическому обеспечению</w:t>
       </w:r>
+      <w:bookmarkEnd w:id="84"/>
       <w:bookmarkEnd w:id="85"/>
-      <w:bookmarkEnd w:id="86"/>
     </w:p>
     <w:p>
       <w:pPr>
@@ -6191,15 +6885,7 @@
         <w:pStyle w:val="a8"/>
       </w:pPr>
       <w:r>
-        <w:t xml:space="preserve">4) перечень управляющих и вычислительных каналов системы, для которых необходимо оценивать </w:t>
-      </w:r>
-      <w:proofErr w:type="spellStart"/>
-      <w:r>
-        <w:t>точностные</w:t>
-      </w:r>
-      <w:proofErr w:type="spellEnd"/>
-      <w:r>
-        <w:t xml:space="preserve"> характеристики; </w:t>
+        <w:t xml:space="preserve">4) перечень управляющих и вычислительных каналов системы, для которых необходимо оценивать точностные характеристики; </w:t>
       </w:r>
     </w:p>
     <w:p>
@@ -6223,13 +6909,40 @@
         <w:pStyle w:val="3"/>
         <w:keepNext w:val="0"/>
       </w:pPr>
-      <w:bookmarkStart w:id="87" w:name="_Toc177034225"/>
-      <w:bookmarkStart w:id="88" w:name="_Toc177034381"/>
+      <w:bookmarkStart w:id="86" w:name="_Toc177034225"/>
+      <w:bookmarkStart w:id="87" w:name="_Toc177034381"/>
       <w:r>
         <w:t>Требования к организационному обеспечению</w:t>
       </w:r>
+      <w:bookmarkEnd w:id="86"/>
       <w:bookmarkEnd w:id="87"/>
-      <w:bookmarkEnd w:id="88"/>
+    </w:p>
+    <w:p>
+      <w:pPr>
+        <w:pStyle w:val="11"/>
+        <w:rPr>
+          <w:sz w:val="28"/>
+        </w:rPr>
+      </w:pPr>
+      <w:r>
+        <w:rPr>
+          <w:sz w:val="28"/>
+        </w:rPr>
+        <w:t xml:space="preserve">Как говорил Иван Грозный, всех сразу сажать </w:t>
+      </w:r>
+      <w:r>
+        <w:rPr>
+          <w:sz w:val="28"/>
+          <w:lang w:val="en-US"/>
+        </w:rPr>
+        <w:t>NaCL</w:t>
+      </w:r>
+      <w:r>
+        <w:rPr>
+          <w:sz w:val="28"/>
+        </w:rPr>
+        <w:t>.</w:t>
+      </w:r>
     </w:p>
     <w:p>
       <w:pPr>
@@ -6268,13 +6981,70 @@
         <w:pStyle w:val="3"/>
         <w:keepNext w:val="0"/>
       </w:pPr>
-      <w:bookmarkStart w:id="89" w:name="_Toc177034226"/>
-      <w:bookmarkStart w:id="90" w:name="_Toc177034382"/>
+      <w:bookmarkStart w:id="88" w:name="_Toc177034226"/>
+      <w:bookmarkStart w:id="89" w:name="_Toc177034382"/>
       <w:r>
         <w:t>Требования к методическому обеспечению</w:t>
       </w:r>
+      <w:bookmarkEnd w:id="88"/>
       <w:bookmarkEnd w:id="89"/>
-      <w:bookmarkEnd w:id="90"/>
+    </w:p>
+    <w:p>
+      <w:pPr>
+        <w:pStyle w:val="11"/>
+        <w:rPr>
+          <w:sz w:val="28"/>
+        </w:rPr>
+      </w:pPr>
+      <w:r>
+        <w:rPr>
+          <w:sz w:val="28"/>
+        </w:rPr>
+        <w:lastRenderedPageBreak/>
+        <w:t xml:space="preserve">Документация </w:t>
+      </w:r>
+      <w:r>
+        <w:rPr>
+          <w:sz w:val="28"/>
+        </w:rPr>
+        <w:t>должна включать в себя</w:t>
+      </w:r>
+    </w:p>
+    <w:p>
+      <w:pPr>
+        <w:pStyle w:val="11"/>
+        <w:numPr>
+          <w:ilvl w:val="0"/>
+          <w:numId w:val="42"/>
+        </w:numPr>
+        <w:rPr>
+          <w:sz w:val="28"/>
+        </w:rPr>
+      </w:pPr>
+      <w:r>
+        <w:rPr>
+          <w:sz w:val="28"/>
+        </w:rPr>
+        <w:t>Пользовательскую документацию.</w:t>
+      </w:r>
+    </w:p>
+    <w:p>
+      <w:pPr>
+        <w:pStyle w:val="11"/>
+        <w:numPr>
+          <w:ilvl w:val="0"/>
+          <w:numId w:val="42"/>
+        </w:numPr>
+        <w:rPr>
+          <w:sz w:val="28"/>
+        </w:rPr>
+      </w:pPr>
+      <w:r>
+        <w:rPr>
+          <w:sz w:val="28"/>
+        </w:rPr>
+        <w:t>Документацию по обслуживанию системы для персонала.</w:t>
+      </w:r>
     </w:p>
     <w:p>
       <w:pPr>
@@ -6288,12 +7058,212 @@
       <w:pPr>
         <w:pStyle w:val="1"/>
       </w:pPr>
-      <w:bookmarkStart w:id="91" w:name="_Toc177034383"/>
+      <w:bookmarkStart w:id="90" w:name="_Toc177034383"/>
       <w:r>
         <w:lastRenderedPageBreak/>
         <w:t>СОСТАВ И СОДЕРЖАНИЕ РАБОТ ПО СОЗДАНИЮ (РАЗВИТИЮ) СИСТЕМЫ</w:t>
       </w:r>
-      <w:bookmarkEnd w:id="91"/>
+      <w:bookmarkEnd w:id="90"/>
+    </w:p>
+    <w:p>
+      <w:pPr>
+        <w:pStyle w:val="11"/>
+        <w:rPr>
+          <w:sz w:val="28"/>
+        </w:rPr>
+      </w:pPr>
+      <w:r>
+        <w:rPr>
+          <w:sz w:val="28"/>
+        </w:rPr>
+        <w:t xml:space="preserve">Работы </w:t>
+      </w:r>
+      <w:r>
+        <w:rPr>
+          <w:sz w:val="28"/>
+        </w:rPr>
+        <w:t>п</w:t>
+      </w:r>
+      <w:r>
+        <w:rPr>
+          <w:sz w:val="28"/>
+        </w:rPr>
+        <w:t>о созданию системы:</w:t>
+      </w:r>
+    </w:p>
+    <w:p>
+      <w:pPr>
+        <w:pStyle w:val="11"/>
+        <w:numPr>
+          <w:ilvl w:val="0"/>
+          <w:numId w:val="43"/>
+        </w:numPr>
+        <w:rPr>
+          <w:sz w:val="28"/>
+        </w:rPr>
+      </w:pPr>
+      <w:r>
+        <w:rPr>
+          <w:sz w:val="28"/>
+        </w:rPr>
+        <w:t xml:space="preserve">Реализация сервиса для ОС </w:t>
+      </w:r>
+      <w:r>
+        <w:rPr>
+          <w:sz w:val="28"/>
+          <w:lang w:val="en-US"/>
+        </w:rPr>
+        <w:t>Windows</w:t>
+      </w:r>
+      <w:r>
+        <w:rPr>
+          <w:sz w:val="28"/>
+        </w:rPr>
+        <w:t>.</w:t>
+      </w:r>
+    </w:p>
+    <w:p>
+      <w:pPr>
+        <w:pStyle w:val="11"/>
+        <w:numPr>
+          <w:ilvl w:val="0"/>
+          <w:numId w:val="43"/>
+        </w:numPr>
+        <w:rPr>
+          <w:sz w:val="28"/>
+        </w:rPr>
+      </w:pPr>
+      <w:r>
+        <w:rPr>
+          <w:sz w:val="28"/>
+        </w:rPr>
+        <w:t>Реализация сервера обработки данных.</w:t>
+      </w:r>
+    </w:p>
+    <w:p>
+      <w:pPr>
+        <w:pStyle w:val="11"/>
+        <w:numPr>
+          <w:ilvl w:val="0"/>
+          <w:numId w:val="43"/>
+        </w:numPr>
+        <w:rPr>
+          <w:sz w:val="28"/>
+        </w:rPr>
+      </w:pPr>
+      <w:r>
+        <w:rPr>
+          <w:sz w:val="28"/>
+        </w:rPr>
+        <w:t xml:space="preserve">Реализация клиента администратора для </w:t>
+      </w:r>
+      <w:r>
+        <w:rPr>
+          <w:sz w:val="28"/>
+          <w:lang w:val="en-US"/>
+        </w:rPr>
+        <w:t>Windows</w:t>
+      </w:r>
+      <w:r>
+        <w:rPr>
+          <w:sz w:val="28"/>
+        </w:rPr>
+        <w:t>.</w:t>
+      </w:r>
+    </w:p>
+    <w:p>
+      <w:pPr>
+        <w:pStyle w:val="11"/>
+        <w:numPr>
+          <w:ilvl w:val="0"/>
+          <w:numId w:val="43"/>
+        </w:numPr>
+        <w:rPr>
+          <w:sz w:val="28"/>
+        </w:rPr>
+      </w:pPr>
+      <w:r>
+        <w:rPr>
+          <w:sz w:val="28"/>
+        </w:rPr>
+        <w:t xml:space="preserve">Реализация сервиса для ОС, основанной на </w:t>
+      </w:r>
+      <w:r>
+        <w:rPr>
+          <w:sz w:val="28"/>
+          <w:lang w:val="en-US"/>
+        </w:rPr>
+        <w:t>Debian</w:t>
+      </w:r>
+      <w:r>
+        <w:rPr>
+          <w:sz w:val="28"/>
+        </w:rPr>
+        <w:t>.</w:t>
+      </w:r>
+    </w:p>
+    <w:p>
+      <w:pPr>
+        <w:pStyle w:val="11"/>
+        <w:numPr>
+          <w:ilvl w:val="0"/>
+          <w:numId w:val="43"/>
+        </w:numPr>
+        <w:rPr>
+          <w:sz w:val="28"/>
+        </w:rPr>
+      </w:pPr>
+      <w:r>
+        <w:rPr>
+          <w:sz w:val="28"/>
+        </w:rPr>
+        <w:t xml:space="preserve">Реализация клиента администратора для ОС, основанной на </w:t>
+      </w:r>
+      <w:r>
+        <w:rPr>
+          <w:sz w:val="28"/>
+          <w:lang w:val="en-US"/>
+        </w:rPr>
+        <w:t>Debian</w:t>
+      </w:r>
+      <w:r>
+        <w:rPr>
+          <w:sz w:val="28"/>
+        </w:rPr>
+        <w:t>.</w:t>
+      </w:r>
+    </w:p>
+    <w:p>
+      <w:pPr>
+        <w:pStyle w:val="11"/>
+        <w:rPr>
+          <w:sz w:val="28"/>
+        </w:rPr>
+      </w:pPr>
+      <w:r>
+        <w:rPr>
+          <w:sz w:val="28"/>
+        </w:rPr>
+        <w:t>Остальные работы явл</w:t>
+      </w:r>
+      <w:r>
+        <w:rPr>
+          <w:sz w:val="28"/>
+        </w:rPr>
+        <w:t>я</w:t>
+      </w:r>
+      <w:r>
+        <w:rPr>
+          <w:sz w:val="28"/>
+        </w:rPr>
+        <w:t>ются работами по развитию системы. Их на мом</w:t>
+      </w:r>
+      <w:r>
+        <w:rPr>
+          <w:sz w:val="28"/>
+        </w:rPr>
+        <w:t>ент написания технического задания неопределённое количество, поэтому они не могут быть изложены. За более подробной информацией о разработке и развитии можно следить на репозитории проекта</w:t>
+      </w:r>
     </w:p>
     <w:p>
       <w:pPr>
@@ -6358,91 +7328,311 @@
       <w:pPr>
         <w:pStyle w:val="1"/>
       </w:pPr>
-      <w:bookmarkStart w:id="92" w:name="_Toc177034384"/>
+      <w:bookmarkStart w:id="91" w:name="_Toc177034384"/>
       <w:r>
         <w:lastRenderedPageBreak/>
         <w:t>ПОРЯДОК КОНТРОЛЯ И ПРИЕМКИ СИСТЕМЫ</w:t>
       </w:r>
+      <w:bookmarkEnd w:id="91"/>
+    </w:p>
+    <w:p>
+      <w:pPr>
+        <w:pStyle w:val="a8"/>
+      </w:pPr>
+      <w:r>
+        <w:t xml:space="preserve">В разделе «Порядок контроля и приемки системы» указывают: </w:t>
+      </w:r>
+    </w:p>
+    <w:p>
+      <w:pPr>
+        <w:pStyle w:val="a8"/>
+      </w:pPr>
+      <w:r>
+        <w:t xml:space="preserve">1) виды, состав, объем и методы испытаний системы и ее составных частей (виды испытаний в соответствии с действующими нормами, распространяющимися на разрабатываемую систему); </w:t>
+      </w:r>
+    </w:p>
+    <w:p>
+      <w:pPr>
+        <w:pStyle w:val="a8"/>
+      </w:pPr>
+      <w:r>
+        <w:t xml:space="preserve">2) общие требования к приемке работ по стадиям (перечень участвующих предприятий и организаций, место и сроки проведения), порядок согласования и утверждения приемочной документации; </w:t>
+      </w:r>
+    </w:p>
+    <w:p>
+      <w:pPr>
+        <w:pStyle w:val="a8"/>
+      </w:pPr>
+      <w:r>
+        <w:t>З) статус приемочной комиссии (государственная, межведомственная, ведомственная).</w:t>
+      </w:r>
+    </w:p>
+    <w:p>
+      <w:pPr>
+        <w:pStyle w:val="2"/>
+      </w:pPr>
+      <w:bookmarkStart w:id="92" w:name="_Toc177034227"/>
+      <w:bookmarkStart w:id="93" w:name="_Toc177034385"/>
+      <w:r>
+        <w:t>Виды, состав, объем и методы испытаний системы</w:t>
+      </w:r>
       <w:bookmarkEnd w:id="92"/>
-    </w:p>
-    <w:p>
-      <w:pPr>
-        <w:pStyle w:val="a8"/>
-      </w:pPr>
-      <w:r>
-        <w:t xml:space="preserve">В разделе «Порядок контроля и приемки системы» указывают: </w:t>
-      </w:r>
-    </w:p>
-    <w:p>
-      <w:pPr>
-        <w:pStyle w:val="a8"/>
-      </w:pPr>
-      <w:r>
-        <w:t xml:space="preserve">1) виды, состав, объем и методы испытаний системы и ее составных частей (виды испытаний в соответствии с действующими нормами, распространяющимися на разрабатываемую систему); </w:t>
-      </w:r>
-    </w:p>
-    <w:p>
-      <w:pPr>
-        <w:pStyle w:val="a8"/>
-      </w:pPr>
-      <w:r>
-        <w:t xml:space="preserve">2) общие требования к приемке работ по стадиям (перечень участвующих предприятий и организаций, место и сроки проведения), порядок согласования и утверждения приемочной документации; </w:t>
-      </w:r>
-    </w:p>
-    <w:p>
-      <w:pPr>
-        <w:pStyle w:val="a8"/>
-      </w:pPr>
-      <w:r>
-        <w:t>З) статус приемочной комиссии (государственная, межведомственная, ведомственная).</w:t>
+      <w:bookmarkEnd w:id="93"/>
+    </w:p>
+    <w:p>
+      <w:pPr>
+        <w:pStyle w:val="11"/>
+        <w:rPr>
+          <w:sz w:val="28"/>
+        </w:rPr>
+      </w:pPr>
+      <w:r>
+        <w:rPr>
+          <w:sz w:val="28"/>
+        </w:rPr>
+        <w:t>Предъявление исходного кода и демонстрация работы по требованию заказчика (и согласованному заранее времени).</w:t>
       </w:r>
     </w:p>
     <w:p>
       <w:pPr>
         <w:pStyle w:val="2"/>
       </w:pPr>
-      <w:bookmarkStart w:id="93" w:name="_Toc177034227"/>
-      <w:bookmarkStart w:id="94" w:name="_Toc177034385"/>
-      <w:r>
-        <w:t>Виды, состав, объем и методы испытаний системы</w:t>
-      </w:r>
-      <w:bookmarkEnd w:id="93"/>
+      <w:bookmarkStart w:id="94" w:name="_Toc177034228"/>
+      <w:bookmarkStart w:id="95" w:name="_Toc177034386"/>
+      <w:r>
+        <w:t>Общие требования к приемке работ по стадиям</w:t>
+      </w:r>
       <w:bookmarkEnd w:id="94"/>
+      <w:bookmarkEnd w:id="95"/>
+    </w:p>
+    <w:p>
+      <w:pPr>
+        <w:pStyle w:val="11"/>
+        <w:rPr>
+          <w:sz w:val="28"/>
+        </w:rPr>
+      </w:pPr>
+      <w:r>
+        <w:rPr>
+          <w:sz w:val="28"/>
+        </w:rPr>
+        <w:t>Конечный продукт должен без сбоев доносить информацию от отслеживаемого компьютера к клиентскому, позволять просматривать события, происходившие с отслеживаемой машиной, а также позволять запускать на отслеживаемой машине интересующие пользователя системные скрипты.</w:t>
+      </w:r>
     </w:p>
     <w:p>
       <w:pPr>
         <w:pStyle w:val="2"/>
       </w:pPr>
-      <w:bookmarkStart w:id="95" w:name="_Toc177034228"/>
-      <w:bookmarkStart w:id="96" w:name="_Toc177034386"/>
-      <w:r>
-        <w:t>Общие требования к приемке работ по стадиям</w:t>
-      </w:r>
-      <w:bookmarkEnd w:id="95"/>
+      <w:bookmarkStart w:id="96" w:name="_Toc177034229"/>
+      <w:bookmarkStart w:id="97" w:name="_Toc177034387"/>
+      <w:r>
+        <w:t>Статус приемочной комиссии</w:t>
+      </w:r>
       <w:bookmarkEnd w:id="96"/>
-    </w:p>
-    <w:p>
-      <w:pPr>
-        <w:pStyle w:val="2"/>
-      </w:pPr>
-      <w:bookmarkStart w:id="97" w:name="_Toc177034229"/>
-      <w:bookmarkStart w:id="98" w:name="_Toc177034387"/>
-      <w:r>
-        <w:t>Статус приемочной комиссии</w:t>
-      </w:r>
       <w:bookmarkEnd w:id="97"/>
-      <w:bookmarkEnd w:id="98"/>
+    </w:p>
+    <w:p>
+      <w:pPr>
+        <w:pStyle w:val="11"/>
+      </w:pPr>
+      <w:r>
+        <w:rPr>
+          <w:sz w:val="28"/>
+        </w:rPr>
+        <w:t>Приёмочная комиссия государственная.</w:t>
+      </w:r>
     </w:p>
     <w:p>
       <w:pPr>
         <w:pStyle w:val="1"/>
       </w:pPr>
-      <w:bookmarkStart w:id="99" w:name="_Toc177034388"/>
+      <w:bookmarkStart w:id="98" w:name="_Toc177034388"/>
       <w:r>
         <w:lastRenderedPageBreak/>
         <w:t>ТРЕБОВАНИЯ К СОСТАВУ И СОДЕРЖАНИЮ РАБОТ ПО ПОДГОТОВКЕ ОБЪЕКТА АВТОМАТИЗАЦИИ К ВВОДУ СИСТЕМЫ В ДЕЙСТВИЕ</w:t>
       </w:r>
-      <w:bookmarkEnd w:id="99"/>
+      <w:bookmarkEnd w:id="98"/>
+    </w:p>
+    <w:p>
+      <w:pPr>
+        <w:pStyle w:val="11"/>
+        <w:rPr>
+          <w:sz w:val="28"/>
+        </w:rPr>
+      </w:pPr>
+      <w:r>
+        <w:rPr>
+          <w:sz w:val="28"/>
+        </w:rPr>
+        <w:t>Состав работ по подготовке и настройке конечного продукта:</w:t>
+      </w:r>
+    </w:p>
+    <w:p>
+      <w:pPr>
+        <w:pStyle w:val="11"/>
+        <w:numPr>
+          <w:ilvl w:val="0"/>
+          <w:numId w:val="44"/>
+        </w:numPr>
+        <w:rPr>
+          <w:sz w:val="28"/>
+        </w:rPr>
+      </w:pPr>
+      <w:r>
+        <w:rPr>
+          <w:sz w:val="28"/>
+        </w:rPr>
+        <w:t>Установка сервиса.</w:t>
+      </w:r>
+    </w:p>
+    <w:p>
+      <w:pPr>
+        <w:pStyle w:val="11"/>
+        <w:numPr>
+          <w:ilvl w:val="0"/>
+          <w:numId w:val="44"/>
+        </w:numPr>
+        <w:rPr>
+          <w:sz w:val="28"/>
+        </w:rPr>
+      </w:pPr>
+      <w:r>
+        <w:rPr>
+          <w:sz w:val="28"/>
+        </w:rPr>
+        <w:t>Настройка сервера обработки.</w:t>
+      </w:r>
+    </w:p>
+    <w:p>
+      <w:pPr>
+        <w:pStyle w:val="11"/>
+        <w:numPr>
+          <w:ilvl w:val="0"/>
+          <w:numId w:val="44"/>
+        </w:numPr>
+        <w:rPr>
+          <w:sz w:val="28"/>
+        </w:rPr>
+      </w:pPr>
+      <w:r>
+        <w:rPr>
+          <w:sz w:val="28"/>
+        </w:rPr>
+        <w:t>Установка клиента.</w:t>
+      </w:r>
+    </w:p>
+    <w:p>
+      <w:pPr>
+        <w:pStyle w:val="11"/>
+        <w:rPr>
+          <w:sz w:val="28"/>
+        </w:rPr>
+      </w:pPr>
+      <w:r>
+        <w:rPr>
+          <w:sz w:val="28"/>
+        </w:rPr>
+        <w:t>С</w:t>
+      </w:r>
+      <w:r>
+        <w:rPr>
+          <w:sz w:val="28"/>
+        </w:rPr>
+        <w:t>одержание</w:t>
+      </w:r>
+      <w:r>
+        <w:rPr>
+          <w:sz w:val="28"/>
+        </w:rPr>
+        <w:t xml:space="preserve"> работ по подготовке и настройке конечного продукта:</w:t>
+      </w:r>
+    </w:p>
+    <w:p>
+      <w:pPr>
+        <w:pStyle w:val="11"/>
+        <w:numPr>
+          <w:ilvl w:val="0"/>
+          <w:numId w:val="45"/>
+        </w:numPr>
+      </w:pPr>
+      <w:r>
+        <w:rPr>
+          <w:sz w:val="28"/>
+        </w:rPr>
+        <w:t>Для установки сервиса</w:t>
+      </w:r>
+      <w:r>
+        <w:rPr>
+          <w:sz w:val="28"/>
+        </w:rPr>
+        <w:t xml:space="preserve"> необходимо иметь бинарные  исполняемые</w:t>
+      </w:r>
+      <w:r>
+        <w:rPr>
+          <w:sz w:val="28"/>
+        </w:rPr>
+        <w:t xml:space="preserve"> файл</w:t>
+      </w:r>
+      <w:r>
+        <w:rPr>
+          <w:sz w:val="28"/>
+        </w:rPr>
+        <w:t>ы</w:t>
+      </w:r>
+      <w:r>
+        <w:rPr>
+          <w:sz w:val="28"/>
+        </w:rPr>
+        <w:t xml:space="preserve">\исходные коды и средство компиляции\интерпретации. Устанавливается посредством регистрации в качестве системного сервиса и запуска. Более </w:t>
+      </w:r>
+      <w:r>
+        <w:rPr>
+          <w:sz w:val="28"/>
+        </w:rPr>
+        <w:t>подробно и</w:t>
+      </w:r>
+      <w:r>
+        <w:rPr>
+          <w:sz w:val="28"/>
+        </w:rPr>
+        <w:t xml:space="preserve"> данный этап будет изложен в пользовательской документации.</w:t>
+      </w:r>
+    </w:p>
+    <w:p>
+      <w:pPr>
+        <w:pStyle w:val="11"/>
+        <w:numPr>
+          <w:ilvl w:val="0"/>
+          <w:numId w:val="45"/>
+        </w:numPr>
+      </w:pPr>
+      <w:r>
+        <w:rPr>
+          <w:sz w:val="28"/>
+        </w:rPr>
+        <w:t xml:space="preserve">Для настройки сервера обработки данных будет необходимо </w:t>
+      </w:r>
+      <w:r>
+        <w:rPr>
+          <w:sz w:val="28"/>
+        </w:rPr>
+        <w:t>средство компиляции и исходные коды\бинарные исполняемые файлы. Также будет необходимо провести конфигурацию системы в соответствии с характеристиками оборудования и местоположением сервера. Более подробно данный этап будет изложен в документации по обслуживанию системы.</w:t>
+      </w:r>
+    </w:p>
+    <w:p>
+      <w:pPr>
+        <w:pStyle w:val="11"/>
+        <w:numPr>
+          <w:ilvl w:val="0"/>
+          <w:numId w:val="45"/>
+        </w:numPr>
+      </w:pPr>
+      <w:r>
+        <w:rPr>
+          <w:sz w:val="28"/>
+        </w:rPr>
+        <w:t>Для установки сервиса необходимо иметь бинарные  исполняемые файлы\исходные коды и средство компиляции\интерпретации. Устанавливается посредством запуска установочного файла\компиляции исходных кодов и переноса их в нужную диреторию.</w:t>
+      </w:r>
     </w:p>
     <w:p>
       <w:pPr>
@@ -6465,6 +7655,7 @@
         <w:pStyle w:val="a8"/>
       </w:pPr>
       <w:r>
+        <w:lastRenderedPageBreak/>
         <w:t xml:space="preserve">1) приведение поступающей в систему информации (в соответствии с требованиями к информационному и лингвистическому обеспечению) к виду, пригодному для обработки с помощью ЭВМ; </w:t>
       </w:r>
     </w:p>
@@ -6528,12 +7719,12 @@
       <w:pPr>
         <w:pStyle w:val="1"/>
       </w:pPr>
-      <w:bookmarkStart w:id="100" w:name="_Toc177034389"/>
+      <w:bookmarkStart w:id="99" w:name="_Toc177034389"/>
       <w:r>
         <w:lastRenderedPageBreak/>
         <w:t>ТРЕБОВАНИЯ К ДОКУМЕНТИРОВАНИЮ</w:t>
       </w:r>
-      <w:bookmarkEnd w:id="100"/>
+      <w:bookmarkEnd w:id="99"/>
     </w:p>
     <w:p>
       <w:pPr>
@@ -6577,12 +7768,12 @@
       <w:pPr>
         <w:pStyle w:val="1"/>
       </w:pPr>
-      <w:bookmarkStart w:id="101" w:name="_Toc177034390"/>
+      <w:bookmarkStart w:id="100" w:name="_Toc177034390"/>
       <w:r>
         <w:lastRenderedPageBreak/>
         <w:t>ИСТОЧНИКИ РАЗРАБОТКИ</w:t>
       </w:r>
-      <w:bookmarkEnd w:id="101"/>
+      <w:bookmarkEnd w:id="100"/>
     </w:p>
     <w:p>
       <w:pPr>
@@ -6596,12 +7787,12 @@
       <w:pPr>
         <w:pStyle w:val="ae"/>
       </w:pPr>
-      <w:bookmarkStart w:id="102" w:name="_Toc177034391"/>
+      <w:bookmarkStart w:id="101" w:name="_Toc177034391"/>
       <w:r>
         <w:lastRenderedPageBreak/>
         <w:t>ПРИЛОЖЕНИЕ А</w:t>
       </w:r>
-      <w:bookmarkEnd w:id="102"/>
+      <w:bookmarkEnd w:id="101"/>
     </w:p>
     <w:p>
       <w:pPr>
@@ -6647,11 +7838,333 @@
         <w:tblLook w:val="0000" w:firstRow="0" w:lastRow="0" w:firstColumn="0" w:lastColumn="0" w:noHBand="0" w:noVBand="0"/>
       </w:tblPr>
       <w:tblGrid>
-        <w:gridCol w:w="2037"/>
-        <w:gridCol w:w="2037"/>
-        <w:gridCol w:w="2038"/>
-        <w:gridCol w:w="1223"/>
-        <w:gridCol w:w="815"/>
+        <w:gridCol w:w="1930"/>
+        <w:gridCol w:w="1930"/>
+        <w:gridCol w:w="1930"/>
+        <w:gridCol w:w="1115"/>
+        <w:gridCol w:w="1245"/>
+      </w:tblGrid>
+      <w:tr>
+        <w:trPr>
+          <w:tblCellSpacing w:w="0" w:type="dxa"/>
+        </w:trPr>
+        <w:tc>
+          <w:tcPr>
+            <w:tcW w:w="1250" w:type="pct"/>
+            <w:tcBorders>
+              <w:top w:val="outset" w:sz="6" w:space="0" w:color="000000"/>
+              <w:left w:val="outset" w:sz="6" w:space="0" w:color="000000"/>
+              <w:bottom w:val="outset" w:sz="6" w:space="0" w:color="000000"/>
+              <w:right w:val="outset" w:sz="6" w:space="0" w:color="000000"/>
+            </w:tcBorders>
+            <w:tcMar>
+              <w:top w:w="30" w:type="dxa"/>
+              <w:left w:w="45" w:type="dxa"/>
+              <w:bottom w:w="30" w:type="dxa"/>
+              <w:right w:w="30" w:type="dxa"/>
+            </w:tcMar>
+            <w:vAlign w:val="bottom"/>
+          </w:tcPr>
+          <w:p>
+            <w:pPr>
+              <w:pStyle w:val="ad"/>
+            </w:pPr>
+            <w:r>
+              <w:t>Наименование организации, предприятия</w:t>
+            </w:r>
+          </w:p>
+        </w:tc>
+        <w:tc>
+          <w:tcPr>
+            <w:tcW w:w="1250" w:type="pct"/>
+            <w:tcBorders>
+              <w:top w:val="outset" w:sz="6" w:space="0" w:color="000000"/>
+              <w:left w:val="outset" w:sz="6" w:space="0" w:color="000000"/>
+              <w:bottom w:val="outset" w:sz="6" w:space="0" w:color="000000"/>
+              <w:right w:val="outset" w:sz="6" w:space="0" w:color="000000"/>
+            </w:tcBorders>
+            <w:tcMar>
+              <w:top w:w="30" w:type="dxa"/>
+              <w:left w:w="45" w:type="dxa"/>
+              <w:bottom w:w="30" w:type="dxa"/>
+              <w:right w:w="30" w:type="dxa"/>
+            </w:tcMar>
+            <w:vAlign w:val="bottom"/>
+          </w:tcPr>
+          <w:p>
+            <w:pPr>
+              <w:pStyle w:val="ad"/>
+            </w:pPr>
+            <w:r>
+              <w:t>Должность исполнителя</w:t>
+            </w:r>
+          </w:p>
+        </w:tc>
+        <w:tc>
+          <w:tcPr>
+            <w:tcW w:w="1250" w:type="pct"/>
+            <w:tcBorders>
+              <w:top w:val="outset" w:sz="6" w:space="0" w:color="000000"/>
+              <w:left w:val="outset" w:sz="6" w:space="0" w:color="000000"/>
+              <w:bottom w:val="outset" w:sz="6" w:space="0" w:color="000000"/>
+              <w:right w:val="outset" w:sz="6" w:space="0" w:color="000000"/>
+            </w:tcBorders>
+            <w:tcMar>
+              <w:top w:w="30" w:type="dxa"/>
+              <w:left w:w="45" w:type="dxa"/>
+              <w:bottom w:w="30" w:type="dxa"/>
+              <w:right w:w="30" w:type="dxa"/>
+            </w:tcMar>
+            <w:vAlign w:val="bottom"/>
+          </w:tcPr>
+          <w:p>
+            <w:pPr>
+              <w:pStyle w:val="ad"/>
+            </w:pPr>
+            <w:r>
+              <w:t>Фамилия имя, отчество</w:t>
+            </w:r>
+          </w:p>
+        </w:tc>
+        <w:tc>
+          <w:tcPr>
+            <w:tcW w:w="750" w:type="pct"/>
+            <w:tcBorders>
+              <w:top w:val="outset" w:sz="6" w:space="0" w:color="000000"/>
+              <w:left w:val="outset" w:sz="6" w:space="0" w:color="000000"/>
+              <w:bottom w:val="outset" w:sz="6" w:space="0" w:color="000000"/>
+              <w:right w:val="outset" w:sz="6" w:space="0" w:color="000000"/>
+            </w:tcBorders>
+            <w:tcMar>
+              <w:top w:w="30" w:type="dxa"/>
+              <w:left w:w="45" w:type="dxa"/>
+              <w:bottom w:w="30" w:type="dxa"/>
+              <w:right w:w="30" w:type="dxa"/>
+            </w:tcMar>
+            <w:vAlign w:val="bottom"/>
+          </w:tcPr>
+          <w:p>
+            <w:pPr>
+              <w:pStyle w:val="ad"/>
+            </w:pPr>
+            <w:r>
+              <w:t>Подпись</w:t>
+            </w:r>
+          </w:p>
+        </w:tc>
+        <w:tc>
+          <w:tcPr>
+            <w:tcW w:w="500" w:type="pct"/>
+            <w:tcBorders>
+              <w:top w:val="outset" w:sz="6" w:space="0" w:color="000000"/>
+              <w:left w:val="outset" w:sz="6" w:space="0" w:color="000000"/>
+              <w:bottom w:val="outset" w:sz="6" w:space="0" w:color="000000"/>
+              <w:right w:val="outset" w:sz="6" w:space="0" w:color="000000"/>
+            </w:tcBorders>
+            <w:tcMar>
+              <w:top w:w="30" w:type="dxa"/>
+              <w:left w:w="45" w:type="dxa"/>
+              <w:bottom w:w="30" w:type="dxa"/>
+              <w:right w:w="30" w:type="dxa"/>
+            </w:tcMar>
+            <w:vAlign w:val="bottom"/>
+          </w:tcPr>
+          <w:p>
+            <w:pPr>
+              <w:pStyle w:val="ad"/>
+            </w:pPr>
+            <w:r>
+              <w:t>Дата</w:t>
+            </w:r>
+          </w:p>
+        </w:tc>
+      </w:tr>
+      <w:tr>
+        <w:trPr>
+          <w:tblCellSpacing w:w="0" w:type="dxa"/>
+        </w:trPr>
+        <w:tc>
+          <w:tcPr>
+            <w:tcW w:w="0" w:type="auto"/>
+            <w:tcBorders>
+              <w:top w:val="outset" w:sz="6" w:space="0" w:color="000000"/>
+              <w:left w:val="outset" w:sz="6" w:space="0" w:color="000000"/>
+              <w:bottom w:val="outset" w:sz="6" w:space="0" w:color="000000"/>
+              <w:right w:val="outset" w:sz="6" w:space="0" w:color="000000"/>
+            </w:tcBorders>
+            <w:tcMar>
+              <w:top w:w="30" w:type="dxa"/>
+              <w:left w:w="45" w:type="dxa"/>
+              <w:bottom w:w="30" w:type="dxa"/>
+              <w:right w:w="30" w:type="dxa"/>
+            </w:tcMar>
+            <w:vAlign w:val="bottom"/>
+          </w:tcPr>
+          <w:p>
+            <w:pPr>
+              <w:pStyle w:val="ad"/>
+              <w:rPr>
+                <w:lang w:val="en-US"/>
+              </w:rPr>
+            </w:pPr>
+            <w:r>
+              <w:rPr>
+                <w:lang w:val="en-US"/>
+              </w:rPr>
+              <w:t>Sys-hv Development</w:t>
+            </w:r>
+          </w:p>
+        </w:tc>
+        <w:tc>
+          <w:tcPr>
+            <w:tcW w:w="0" w:type="auto"/>
+            <w:tcBorders>
+              <w:top w:val="outset" w:sz="6" w:space="0" w:color="000000"/>
+              <w:left w:val="outset" w:sz="6" w:space="0" w:color="000000"/>
+              <w:bottom w:val="outset" w:sz="6" w:space="0" w:color="000000"/>
+              <w:right w:val="outset" w:sz="6" w:space="0" w:color="000000"/>
+            </w:tcBorders>
+            <w:tcMar>
+              <w:top w:w="30" w:type="dxa"/>
+              <w:left w:w="45" w:type="dxa"/>
+              <w:bottom w:w="30" w:type="dxa"/>
+              <w:right w:w="30" w:type="dxa"/>
+            </w:tcMar>
+            <w:vAlign w:val="bottom"/>
+          </w:tcPr>
+          <w:p>
+            <w:pPr>
+              <w:pStyle w:val="ad"/>
+            </w:pPr>
+            <w:r>
+              <w:t>Могучий сисадмин</w:t>
+            </w:r>
+          </w:p>
+        </w:tc>
+        <w:tc>
+          <w:tcPr>
+            <w:tcW w:w="0" w:type="auto"/>
+            <w:tcBorders>
+              <w:top w:val="outset" w:sz="6" w:space="0" w:color="000000"/>
+              <w:left w:val="outset" w:sz="6" w:space="0" w:color="000000"/>
+              <w:bottom w:val="outset" w:sz="6" w:space="0" w:color="000000"/>
+              <w:right w:val="outset" w:sz="6" w:space="0" w:color="000000"/>
+            </w:tcBorders>
+            <w:tcMar>
+              <w:top w:w="30" w:type="dxa"/>
+              <w:left w:w="45" w:type="dxa"/>
+              <w:bottom w:w="30" w:type="dxa"/>
+              <w:right w:w="30" w:type="dxa"/>
+            </w:tcMar>
+            <w:vAlign w:val="bottom"/>
+          </w:tcPr>
+          <w:p>
+            <w:pPr>
+              <w:pStyle w:val="ad"/>
+            </w:pPr>
+            <w:r>
+              <w:t> </w:t>
+            </w:r>
+            <w:r>
+              <w:t>Коршунов А.А.</w:t>
+            </w:r>
+          </w:p>
+        </w:tc>
+        <w:tc>
+          <w:tcPr>
+            <w:tcW w:w="0" w:type="auto"/>
+            <w:tcBorders>
+              <w:top w:val="outset" w:sz="6" w:space="0" w:color="000000"/>
+              <w:left w:val="outset" w:sz="6" w:space="0" w:color="000000"/>
+              <w:bottom w:val="outset" w:sz="6" w:space="0" w:color="000000"/>
+              <w:right w:val="outset" w:sz="6" w:space="0" w:color="000000"/>
+            </w:tcBorders>
+            <w:tcMar>
+              <w:top w:w="30" w:type="dxa"/>
+              <w:left w:w="45" w:type="dxa"/>
+              <w:bottom w:w="30" w:type="dxa"/>
+              <w:right w:w="30" w:type="dxa"/>
+            </w:tcMar>
+            <w:vAlign w:val="bottom"/>
+          </w:tcPr>
+          <w:p>
+            <w:pPr>
+              <w:pStyle w:val="ad"/>
+            </w:pPr>
+            <w:r>
+              <w:t> </w:t>
+            </w:r>
+          </w:p>
+        </w:tc>
+        <w:tc>
+          <w:tcPr>
+            <w:tcW w:w="0" w:type="auto"/>
+            <w:tcBorders>
+              <w:top w:val="outset" w:sz="6" w:space="0" w:color="000000"/>
+              <w:left w:val="outset" w:sz="6" w:space="0" w:color="000000"/>
+              <w:bottom w:val="outset" w:sz="6" w:space="0" w:color="000000"/>
+              <w:right w:val="outset" w:sz="6" w:space="0" w:color="000000"/>
+            </w:tcBorders>
+            <w:tcMar>
+              <w:top w:w="30" w:type="dxa"/>
+              <w:left w:w="45" w:type="dxa"/>
+              <w:bottom w:w="30" w:type="dxa"/>
+              <w:right w:w="30" w:type="dxa"/>
+            </w:tcMar>
+            <w:vAlign w:val="bottom"/>
+          </w:tcPr>
+          <w:p>
+            <w:pPr>
+              <w:pStyle w:val="ad"/>
+            </w:pPr>
+            <w:r>
+              <w:t>01.01.</w:t>
+            </w:r>
+            <w:r>
+              <w:rPr>
+                <w:lang w:val="en-US"/>
+              </w:rPr>
+              <w:t>0001</w:t>
+            </w:r>
+            <w:r>
+              <w:t> </w:t>
+            </w:r>
+          </w:p>
+        </w:tc>
+      </w:tr>
+    </w:tbl>
+    <w:p>
+      <w:pPr>
+        <w:pStyle w:val="11"/>
+      </w:pPr>
+      <w:r>
+        <w:t xml:space="preserve">СОГЛАСОВАНО </w:t>
+      </w:r>
+    </w:p>
+    <w:tbl>
+      <w:tblPr>
+        <w:tblW w:w="4500" w:type="pct"/>
+        <w:tblCellSpacing w:w="0" w:type="dxa"/>
+        <w:tblBorders>
+          <w:top w:val="outset" w:sz="6" w:space="0" w:color="000000"/>
+          <w:left w:val="outset" w:sz="6" w:space="0" w:color="000000"/>
+          <w:bottom w:val="outset" w:sz="6" w:space="0" w:color="000000"/>
+          <w:right w:val="outset" w:sz="6" w:space="0" w:color="000000"/>
+        </w:tblBorders>
+        <w:tblCellMar>
+          <w:top w:w="30" w:type="dxa"/>
+          <w:left w:w="30" w:type="dxa"/>
+          <w:bottom w:w="30" w:type="dxa"/>
+          <w:right w:w="30" w:type="dxa"/>
+        </w:tblCellMar>
+        <w:tblLook w:val="0000" w:firstRow="0" w:lastRow="0" w:firstColumn="0" w:lastColumn="0" w:noHBand="0" w:noVBand="0"/>
+      </w:tblPr>
+      <w:tblGrid>
+        <w:gridCol w:w="1945"/>
+        <w:gridCol w:w="1945"/>
+        <w:gridCol w:w="1945"/>
+        <w:gridCol w:w="1130"/>
+        <w:gridCol w:w="1185"/>
       </w:tblGrid>
       <w:tr>
         <w:trPr>
@@ -6816,6 +8329,9 @@
             <w:r>
               <w:t> </w:t>
             </w:r>
+            <w:r>
+              <w:t>БГУИР КП</w:t>
+            </w:r>
           </w:p>
         </w:tc>
         <w:tc>
@@ -6839,6 +8355,41 @@
             <w:pPr>
               <w:pStyle w:val="ad"/>
             </w:pPr>
+            <w:r>
+              <w:rPr>
+                <w:lang w:val="en-US"/>
+              </w:rPr>
+              <w:t xml:space="preserve">Yolo </w:t>
+            </w:r>
+            <w:r>
+              <w:t>препод</w:t>
+            </w:r>
+          </w:p>
+        </w:tc>
+        <w:tc>
+          <w:tcPr>
+            <w:tcW w:w="0" w:type="auto"/>
+            <w:tcBorders>
+              <w:top w:val="outset" w:sz="6" w:space="0" w:color="000000"/>
+              <w:left w:val="outset" w:sz="6" w:space="0" w:color="000000"/>
+              <w:bottom w:val="outset" w:sz="6" w:space="0" w:color="000000"/>
+              <w:right w:val="outset" w:sz="6" w:space="0" w:color="000000"/>
+            </w:tcBorders>
+            <w:tcMar>
+              <w:top w:w="30" w:type="dxa"/>
+              <w:left w:w="45" w:type="dxa"/>
+              <w:bottom w:w="30" w:type="dxa"/>
+              <w:right w:w="30" w:type="dxa"/>
+            </w:tcMar>
+            <w:vAlign w:val="bottom"/>
+          </w:tcPr>
+          <w:p>
+            <w:pPr>
+              <w:pStyle w:val="ad"/>
+            </w:pPr>
+            <w:r>
+              <w:t>Шнейдер В.В.</w:t>
+            </w:r>
             <w:r>
               <w:t> </w:t>
             </w:r>
@@ -6890,340 +8441,21 @@
           <w:p>
             <w:pPr>
               <w:pStyle w:val="ad"/>
+              <w:rPr>
+                <w:lang w:val="en-US"/>
+              </w:rPr>
             </w:pPr>
             <w:r>
-              <w:t> </w:t>
+              <w:t>01</w:t>
             </w:r>
-          </w:p>
-        </w:tc>
-        <w:tc>
-          <w:tcPr>
-            <w:tcW w:w="0" w:type="auto"/>
-            <w:tcBorders>
-              <w:top w:val="outset" w:sz="6" w:space="0" w:color="000000"/>
-              <w:left w:val="outset" w:sz="6" w:space="0" w:color="000000"/>
-              <w:bottom w:val="outset" w:sz="6" w:space="0" w:color="000000"/>
-              <w:right w:val="outset" w:sz="6" w:space="0" w:color="000000"/>
-            </w:tcBorders>
-            <w:tcMar>
-              <w:top w:w="30" w:type="dxa"/>
-              <w:left w:w="45" w:type="dxa"/>
-              <w:bottom w:w="30" w:type="dxa"/>
-              <w:right w:w="30" w:type="dxa"/>
-            </w:tcMar>
-            <w:vAlign w:val="bottom"/>
-          </w:tcPr>
-          <w:p>
-            <w:pPr>
-              <w:pStyle w:val="ad"/>
-            </w:pPr>
             <w:r>
-              <w:t> </w:t>
+              <w:rPr>
+                <w:lang w:val="en-US"/>
+              </w:rPr>
+              <w:t>.01.0001</w:t>
             </w:r>
-          </w:p>
-        </w:tc>
-      </w:tr>
-    </w:tbl>
-    <w:p>
-      <w:pPr>
-        <w:pStyle w:val="11"/>
-      </w:pPr>
-      <w:r>
-        <w:t xml:space="preserve">СОГЛАСОВАНО </w:t>
-      </w:r>
-    </w:p>
-    <w:tbl>
-      <w:tblPr>
-        <w:tblW w:w="4500" w:type="pct"/>
-        <w:tblCellSpacing w:w="0" w:type="dxa"/>
-        <w:tblBorders>
-          <w:top w:val="outset" w:sz="6" w:space="0" w:color="000000"/>
-          <w:left w:val="outset" w:sz="6" w:space="0" w:color="000000"/>
-          <w:bottom w:val="outset" w:sz="6" w:space="0" w:color="000000"/>
-          <w:right w:val="outset" w:sz="6" w:space="0" w:color="000000"/>
-        </w:tblBorders>
-        <w:tblCellMar>
-          <w:top w:w="30" w:type="dxa"/>
-          <w:left w:w="30" w:type="dxa"/>
-          <w:bottom w:w="30" w:type="dxa"/>
-          <w:right w:w="30" w:type="dxa"/>
-        </w:tblCellMar>
-        <w:tblLook w:val="0000" w:firstRow="0" w:lastRow="0" w:firstColumn="0" w:lastColumn="0" w:noHBand="0" w:noVBand="0"/>
-      </w:tblPr>
-      <w:tblGrid>
-        <w:gridCol w:w="2037"/>
-        <w:gridCol w:w="2037"/>
-        <w:gridCol w:w="2038"/>
-        <w:gridCol w:w="1223"/>
-        <w:gridCol w:w="815"/>
-      </w:tblGrid>
-      <w:tr>
-        <w:trPr>
-          <w:tblCellSpacing w:w="0" w:type="dxa"/>
-        </w:trPr>
-        <w:tc>
-          <w:tcPr>
-            <w:tcW w:w="1250" w:type="pct"/>
-            <w:tcBorders>
-              <w:top w:val="outset" w:sz="6" w:space="0" w:color="000000"/>
-              <w:left w:val="outset" w:sz="6" w:space="0" w:color="000000"/>
-              <w:bottom w:val="outset" w:sz="6" w:space="0" w:color="000000"/>
-              <w:right w:val="outset" w:sz="6" w:space="0" w:color="000000"/>
-            </w:tcBorders>
-            <w:tcMar>
-              <w:top w:w="30" w:type="dxa"/>
-              <w:left w:w="45" w:type="dxa"/>
-              <w:bottom w:w="30" w:type="dxa"/>
-              <w:right w:w="30" w:type="dxa"/>
-            </w:tcMar>
-            <w:vAlign w:val="bottom"/>
-          </w:tcPr>
-          <w:p>
-            <w:pPr>
-              <w:pStyle w:val="ad"/>
-            </w:pPr>
-            <w:r>
-              <w:t>Наименование организации, предприятия</w:t>
-            </w:r>
-          </w:p>
-        </w:tc>
-        <w:tc>
-          <w:tcPr>
-            <w:tcW w:w="1250" w:type="pct"/>
-            <w:tcBorders>
-              <w:top w:val="outset" w:sz="6" w:space="0" w:color="000000"/>
-              <w:left w:val="outset" w:sz="6" w:space="0" w:color="000000"/>
-              <w:bottom w:val="outset" w:sz="6" w:space="0" w:color="000000"/>
-              <w:right w:val="outset" w:sz="6" w:space="0" w:color="000000"/>
-            </w:tcBorders>
-            <w:tcMar>
-              <w:top w:w="30" w:type="dxa"/>
-              <w:left w:w="45" w:type="dxa"/>
-              <w:bottom w:w="30" w:type="dxa"/>
-              <w:right w:w="30" w:type="dxa"/>
-            </w:tcMar>
-            <w:vAlign w:val="bottom"/>
-          </w:tcPr>
-          <w:p>
-            <w:pPr>
-              <w:pStyle w:val="ad"/>
-            </w:pPr>
-            <w:r>
-              <w:t>Должность исполнителя</w:t>
-            </w:r>
-          </w:p>
-        </w:tc>
-        <w:tc>
-          <w:tcPr>
-            <w:tcW w:w="1250" w:type="pct"/>
-            <w:tcBorders>
-              <w:top w:val="outset" w:sz="6" w:space="0" w:color="000000"/>
-              <w:left w:val="outset" w:sz="6" w:space="0" w:color="000000"/>
-              <w:bottom w:val="outset" w:sz="6" w:space="0" w:color="000000"/>
-              <w:right w:val="outset" w:sz="6" w:space="0" w:color="000000"/>
-            </w:tcBorders>
-            <w:tcMar>
-              <w:top w:w="30" w:type="dxa"/>
-              <w:left w:w="45" w:type="dxa"/>
-              <w:bottom w:w="30" w:type="dxa"/>
-              <w:right w:w="30" w:type="dxa"/>
-            </w:tcMar>
-            <w:vAlign w:val="bottom"/>
-          </w:tcPr>
-          <w:p>
-            <w:pPr>
-              <w:pStyle w:val="ad"/>
-            </w:pPr>
-            <w:r>
-              <w:t>Фамилия имя, отчество</w:t>
-            </w:r>
-          </w:p>
-        </w:tc>
-        <w:tc>
-          <w:tcPr>
-            <w:tcW w:w="750" w:type="pct"/>
-            <w:tcBorders>
-              <w:top w:val="outset" w:sz="6" w:space="0" w:color="000000"/>
-              <w:left w:val="outset" w:sz="6" w:space="0" w:color="000000"/>
-              <w:bottom w:val="outset" w:sz="6" w:space="0" w:color="000000"/>
-              <w:right w:val="outset" w:sz="6" w:space="0" w:color="000000"/>
-            </w:tcBorders>
-            <w:tcMar>
-              <w:top w:w="30" w:type="dxa"/>
-              <w:left w:w="45" w:type="dxa"/>
-              <w:bottom w:w="30" w:type="dxa"/>
-              <w:right w:w="30" w:type="dxa"/>
-            </w:tcMar>
-            <w:vAlign w:val="bottom"/>
-          </w:tcPr>
-          <w:p>
-            <w:pPr>
-              <w:pStyle w:val="ad"/>
-            </w:pPr>
-            <w:r>
-              <w:t>Подпись</w:t>
-            </w:r>
-          </w:p>
-        </w:tc>
-        <w:tc>
-          <w:tcPr>
-            <w:tcW w:w="500" w:type="pct"/>
-            <w:tcBorders>
-              <w:top w:val="outset" w:sz="6" w:space="0" w:color="000000"/>
-              <w:left w:val="outset" w:sz="6" w:space="0" w:color="000000"/>
-              <w:bottom w:val="outset" w:sz="6" w:space="0" w:color="000000"/>
-              <w:right w:val="outset" w:sz="6" w:space="0" w:color="000000"/>
-            </w:tcBorders>
-            <w:tcMar>
-              <w:top w:w="30" w:type="dxa"/>
-              <w:left w:w="45" w:type="dxa"/>
-              <w:bottom w:w="30" w:type="dxa"/>
-              <w:right w:w="30" w:type="dxa"/>
-            </w:tcMar>
-            <w:vAlign w:val="bottom"/>
-          </w:tcPr>
-          <w:p>
-            <w:pPr>
-              <w:pStyle w:val="ad"/>
-            </w:pPr>
-            <w:r>
-              <w:t>Дата</w:t>
-            </w:r>
-          </w:p>
-        </w:tc>
-      </w:tr>
-      <w:tr>
-        <w:trPr>
-          <w:tblCellSpacing w:w="0" w:type="dxa"/>
-        </w:trPr>
-        <w:tc>
-          <w:tcPr>
-            <w:tcW w:w="0" w:type="auto"/>
-            <w:tcBorders>
-              <w:top w:val="outset" w:sz="6" w:space="0" w:color="000000"/>
-              <w:left w:val="outset" w:sz="6" w:space="0" w:color="000000"/>
-              <w:bottom w:val="outset" w:sz="6" w:space="0" w:color="000000"/>
-              <w:right w:val="outset" w:sz="6" w:space="0" w:color="000000"/>
-            </w:tcBorders>
-            <w:tcMar>
-              <w:top w:w="30" w:type="dxa"/>
-              <w:left w:w="45" w:type="dxa"/>
-              <w:bottom w:w="30" w:type="dxa"/>
-              <w:right w:w="30" w:type="dxa"/>
-            </w:tcMar>
-            <w:vAlign w:val="bottom"/>
-          </w:tcPr>
-          <w:p>
-            <w:pPr>
-              <w:pStyle w:val="ad"/>
-            </w:pPr>
-            <w:r>
-              <w:t> </w:t>
-            </w:r>
-          </w:p>
-        </w:tc>
-        <w:tc>
-          <w:tcPr>
-            <w:tcW w:w="0" w:type="auto"/>
-            <w:tcBorders>
-              <w:top w:val="outset" w:sz="6" w:space="0" w:color="000000"/>
-              <w:left w:val="outset" w:sz="6" w:space="0" w:color="000000"/>
-              <w:bottom w:val="outset" w:sz="6" w:space="0" w:color="000000"/>
-              <w:right w:val="outset" w:sz="6" w:space="0" w:color="000000"/>
-            </w:tcBorders>
-            <w:tcMar>
-              <w:top w:w="30" w:type="dxa"/>
-              <w:left w:w="45" w:type="dxa"/>
-              <w:bottom w:w="30" w:type="dxa"/>
-              <w:right w:w="30" w:type="dxa"/>
-            </w:tcMar>
-            <w:vAlign w:val="bottom"/>
-          </w:tcPr>
-          <w:p>
-            <w:pPr>
-              <w:pStyle w:val="ad"/>
-            </w:pPr>
-            <w:r>
-              <w:t> </w:t>
-            </w:r>
-          </w:p>
-        </w:tc>
-        <w:tc>
-          <w:tcPr>
-            <w:tcW w:w="0" w:type="auto"/>
-            <w:tcBorders>
-              <w:top w:val="outset" w:sz="6" w:space="0" w:color="000000"/>
-              <w:left w:val="outset" w:sz="6" w:space="0" w:color="000000"/>
-              <w:bottom w:val="outset" w:sz="6" w:space="0" w:color="000000"/>
-              <w:right w:val="outset" w:sz="6" w:space="0" w:color="000000"/>
-            </w:tcBorders>
-            <w:tcMar>
-              <w:top w:w="30" w:type="dxa"/>
-              <w:left w:w="45" w:type="dxa"/>
-              <w:bottom w:w="30" w:type="dxa"/>
-              <w:right w:w="30" w:type="dxa"/>
-            </w:tcMar>
-            <w:vAlign w:val="bottom"/>
-          </w:tcPr>
-          <w:p>
-            <w:pPr>
-              <w:pStyle w:val="ad"/>
-            </w:pPr>
-            <w:r>
-              <w:t> </w:t>
-            </w:r>
-          </w:p>
-        </w:tc>
-        <w:tc>
-          <w:tcPr>
-            <w:tcW w:w="0" w:type="auto"/>
-            <w:tcBorders>
-              <w:top w:val="outset" w:sz="6" w:space="0" w:color="000000"/>
-              <w:left w:val="outset" w:sz="6" w:space="0" w:color="000000"/>
-              <w:bottom w:val="outset" w:sz="6" w:space="0" w:color="000000"/>
-              <w:right w:val="outset" w:sz="6" w:space="0" w:color="000000"/>
-            </w:tcBorders>
-            <w:tcMar>
-              <w:top w:w="30" w:type="dxa"/>
-              <w:left w:w="45" w:type="dxa"/>
-              <w:bottom w:w="30" w:type="dxa"/>
-              <w:right w:w="30" w:type="dxa"/>
-            </w:tcMar>
-            <w:vAlign w:val="bottom"/>
-          </w:tcPr>
-          <w:p>
-            <w:pPr>
-              <w:pStyle w:val="ad"/>
-            </w:pPr>
-            <w:r>
-              <w:t> </w:t>
-            </w:r>
-          </w:p>
-        </w:tc>
-        <w:tc>
-          <w:tcPr>
-            <w:tcW w:w="0" w:type="auto"/>
-            <w:tcBorders>
-              <w:top w:val="outset" w:sz="6" w:space="0" w:color="000000"/>
-              <w:left w:val="outset" w:sz="6" w:space="0" w:color="000000"/>
-              <w:bottom w:val="outset" w:sz="6" w:space="0" w:color="000000"/>
-              <w:right w:val="outset" w:sz="6" w:space="0" w:color="000000"/>
-            </w:tcBorders>
-            <w:tcMar>
-              <w:top w:w="30" w:type="dxa"/>
-              <w:left w:w="45" w:type="dxa"/>
-              <w:bottom w:w="30" w:type="dxa"/>
-              <w:right w:w="30" w:type="dxa"/>
-            </w:tcMar>
-            <w:vAlign w:val="bottom"/>
-          </w:tcPr>
-          <w:p>
-            <w:pPr>
-              <w:pStyle w:val="ad"/>
-            </w:pPr>
-            <w:r>
-              <w:t> </w:t>
-            </w:r>
+            <w:bookmarkStart w:id="102" w:name="_GoBack"/>
+            <w:bookmarkEnd w:id="102"/>
           </w:p>
         </w:tc>
       </w:tr>
@@ -7326,7 +8558,7 @@
         <w:rStyle w:val="a7"/>
         <w:noProof/>
       </w:rPr>
-      <w:t>14</w:t>
+      <w:t>24</w:t>
     </w:r>
     <w:r>
       <w:rPr>
@@ -8165,6 +9397,185 @@
     </w:lvl>
   </w:abstractNum>
   <w:abstractNum w:abstractNumId="6" w15:restartNumberingAfterBreak="0">
+    <w:nsid w:val="14DA1D09"/>
+    <w:multiLevelType w:val="hybridMultilevel"/>
+    <w:tmpl w:val="9EFC9060"/>
+    <w:lvl w:ilvl="0" w:tplc="67967E88">
+      <w:start w:val="1"/>
+      <w:numFmt w:val="decimal"/>
+      <w:lvlText w:val="%1."/>
+      <w:lvlJc w:val="left"/>
+      <w:pPr>
+        <w:ind w:left="1211" w:hanging="360"/>
+      </w:pPr>
+      <w:rPr>
+        <w:rFonts w:hint="default"/>
+      </w:rPr>
+    </w:lvl>
+    <w:lvl w:ilvl="1" w:tplc="04190019" w:tentative="1">
+      <w:start w:val="1"/>
+      <w:numFmt w:val="lowerLetter"/>
+      <w:lvlText w:val="%2."/>
+      <w:lvlJc w:val="left"/>
+      <w:pPr>
+        <w:ind w:left="1931" w:hanging="360"/>
+      </w:pPr>
+    </w:lvl>
+    <w:lvl w:ilvl="2" w:tplc="0419001B" w:tentative="1">
+      <w:start w:val="1"/>
+      <w:numFmt w:val="lowerRoman"/>
+      <w:lvlText w:val="%3."/>
+      <w:lvlJc w:val="right"/>
+      <w:pPr>
+        <w:ind w:left="2651" w:hanging="180"/>
+      </w:pPr>
+    </w:lvl>
+    <w:lvl w:ilvl="3" w:tplc="0419000F" w:tentative="1">
+      <w:start w:val="1"/>
+      <w:numFmt w:val="decimal"/>
+      <w:lvlText w:val="%4."/>
+      <w:lvlJc w:val="left"/>
+      <w:pPr>
+        <w:ind w:left="3371" w:hanging="360"/>
+      </w:pPr>
+    </w:lvl>
+    <w:lvl w:ilvl="4" w:tplc="04190019" w:tentative="1">
+      <w:start w:val="1"/>
+      <w:numFmt w:val="lowerLetter"/>
+      <w:lvlText w:val="%5."/>
+      <w:lvlJc w:val="left"/>
+      <w:pPr>
+        <w:ind w:left="4091" w:hanging="360"/>
+      </w:pPr>
+    </w:lvl>
+    <w:lvl w:ilvl="5" w:tplc="0419001B" w:tentative="1">
+      <w:start w:val="1"/>
+      <w:numFmt w:val="lowerRoman"/>
+      <w:lvlText w:val="%6."/>
+      <w:lvlJc w:val="right"/>
+      <w:pPr>
+        <w:ind w:left="4811" w:hanging="180"/>
+      </w:pPr>
+    </w:lvl>
+    <w:lvl w:ilvl="6" w:tplc="0419000F" w:tentative="1">
+      <w:start w:val="1"/>
+      <w:numFmt w:val="decimal"/>
+      <w:lvlText w:val="%7."/>
+      <w:lvlJc w:val="left"/>
+      <w:pPr>
+        <w:ind w:left="5531" w:hanging="360"/>
+      </w:pPr>
+    </w:lvl>
+    <w:lvl w:ilvl="7" w:tplc="04190019" w:tentative="1">
+      <w:start w:val="1"/>
+      <w:numFmt w:val="lowerLetter"/>
+      <w:lvlText w:val="%8."/>
+      <w:lvlJc w:val="left"/>
+      <w:pPr>
+        <w:ind w:left="6251" w:hanging="360"/>
+      </w:pPr>
+    </w:lvl>
+    <w:lvl w:ilvl="8" w:tplc="0419001B" w:tentative="1">
+      <w:start w:val="1"/>
+      <w:numFmt w:val="lowerRoman"/>
+      <w:lvlText w:val="%9."/>
+      <w:lvlJc w:val="right"/>
+      <w:pPr>
+        <w:ind w:left="6971" w:hanging="180"/>
+      </w:pPr>
+    </w:lvl>
+  </w:abstractNum>
+  <w:abstractNum w:abstractNumId="7" w15:restartNumberingAfterBreak="0">
+    <w:nsid w:val="14F7062F"/>
+    <w:multiLevelType w:val="hybridMultilevel"/>
+    <w:tmpl w:val="577EFD94"/>
+    <w:lvl w:ilvl="0" w:tplc="A1FA6200">
+      <w:start w:val="1"/>
+      <w:numFmt w:val="decimal"/>
+      <w:lvlText w:val="%1."/>
+      <w:lvlJc w:val="left"/>
+      <w:pPr>
+        <w:ind w:left="1211" w:hanging="360"/>
+      </w:pPr>
+      <w:rPr>
+        <w:rFonts w:hint="default"/>
+        <w:sz w:val="28"/>
+      </w:rPr>
+    </w:lvl>
+    <w:lvl w:ilvl="1" w:tplc="04190019" w:tentative="1">
+      <w:start w:val="1"/>
+      <w:numFmt w:val="lowerLetter"/>
+      <w:lvlText w:val="%2."/>
+      <w:lvlJc w:val="left"/>
+      <w:pPr>
+        <w:ind w:left="1931" w:hanging="360"/>
+      </w:pPr>
+    </w:lvl>
+    <w:lvl w:ilvl="2" w:tplc="0419001B" w:tentative="1">
+      <w:start w:val="1"/>
+      <w:numFmt w:val="lowerRoman"/>
+      <w:lvlText w:val="%3."/>
+      <w:lvlJc w:val="right"/>
+      <w:pPr>
+        <w:ind w:left="2651" w:hanging="180"/>
+      </w:pPr>
+    </w:lvl>
+    <w:lvl w:ilvl="3" w:tplc="0419000F" w:tentative="1">
+      <w:start w:val="1"/>
+      <w:numFmt w:val="decimal"/>
+      <w:lvlText w:val="%4."/>
+      <w:lvlJc w:val="left"/>
+      <w:pPr>
+        <w:ind w:left="3371" w:hanging="360"/>
+      </w:pPr>
+    </w:lvl>
+    <w:lvl w:ilvl="4" w:tplc="04190019" w:tentative="1">
+      <w:start w:val="1"/>
+      <w:numFmt w:val="lowerLetter"/>
+      <w:lvlText w:val="%5."/>
+      <w:lvlJc w:val="left"/>
+      <w:pPr>
+        <w:ind w:left="4091" w:hanging="360"/>
+      </w:pPr>
+    </w:lvl>
+    <w:lvl w:ilvl="5" w:tplc="0419001B" w:tentative="1">
+      <w:start w:val="1"/>
+      <w:numFmt w:val="lowerRoman"/>
+      <w:lvlText w:val="%6."/>
+      <w:lvlJc w:val="right"/>
+      <w:pPr>
+        <w:ind w:left="4811" w:hanging="180"/>
+      </w:pPr>
+    </w:lvl>
+    <w:lvl w:ilvl="6" w:tplc="0419000F" w:tentative="1">
+      <w:start w:val="1"/>
+      <w:numFmt w:val="decimal"/>
+      <w:lvlText w:val="%7."/>
+      <w:lvlJc w:val="left"/>
+      <w:pPr>
+        <w:ind w:left="5531" w:hanging="360"/>
+      </w:pPr>
+    </w:lvl>
+    <w:lvl w:ilvl="7" w:tplc="04190019" w:tentative="1">
+      <w:start w:val="1"/>
+      <w:numFmt w:val="lowerLetter"/>
+      <w:lvlText w:val="%8."/>
+      <w:lvlJc w:val="left"/>
+      <w:pPr>
+        <w:ind w:left="6251" w:hanging="360"/>
+      </w:pPr>
+    </w:lvl>
+    <w:lvl w:ilvl="8" w:tplc="0419001B" w:tentative="1">
+      <w:start w:val="1"/>
+      <w:numFmt w:val="lowerRoman"/>
+      <w:lvlText w:val="%9."/>
+      <w:lvlJc w:val="right"/>
+      <w:pPr>
+        <w:ind w:left="6971" w:hanging="180"/>
+      </w:pPr>
+    </w:lvl>
+  </w:abstractNum>
+  <w:abstractNum w:abstractNumId="8" w15:restartNumberingAfterBreak="0">
     <w:nsid w:val="16C95965"/>
     <w:multiLevelType w:val="multilevel"/>
     <w:tmpl w:val="5D8E8A9C"/>
@@ -8313,7 +9724,7 @@
       </w:rPr>
     </w:lvl>
   </w:abstractNum>
-  <w:abstractNum w:abstractNumId="7" w15:restartNumberingAfterBreak="0">
+  <w:abstractNum w:abstractNumId="9" w15:restartNumberingAfterBreak="0">
     <w:nsid w:val="16FB5A57"/>
     <w:multiLevelType w:val="hybridMultilevel"/>
     <w:tmpl w:val="472EFF86"/>
@@ -8454,7 +9865,7 @@
       </w:rPr>
     </w:lvl>
   </w:abstractNum>
-  <w:abstractNum w:abstractNumId="8" w15:restartNumberingAfterBreak="0">
+  <w:abstractNum w:abstractNumId="10" w15:restartNumberingAfterBreak="0">
     <w:nsid w:val="19C55893"/>
     <w:multiLevelType w:val="multilevel"/>
     <w:tmpl w:val="A3A22C00"/>
@@ -8603,7 +10014,7 @@
       </w:rPr>
     </w:lvl>
   </w:abstractNum>
-  <w:abstractNum w:abstractNumId="9" w15:restartNumberingAfterBreak="0">
+  <w:abstractNum w:abstractNumId="11" w15:restartNumberingAfterBreak="0">
     <w:nsid w:val="1D463DCC"/>
     <w:multiLevelType w:val="multilevel"/>
     <w:tmpl w:val="1A601642"/>
@@ -8752,7 +10163,96 @@
       </w:rPr>
     </w:lvl>
   </w:abstractNum>
-  <w:abstractNum w:abstractNumId="10" w15:restartNumberingAfterBreak="0">
+  <w:abstractNum w:abstractNumId="12" w15:restartNumberingAfterBreak="0">
+    <w:nsid w:val="1D5F0A9C"/>
+    <w:multiLevelType w:val="hybridMultilevel"/>
+    <w:tmpl w:val="45E839BC"/>
+    <w:lvl w:ilvl="0" w:tplc="8AB4ABB8">
+      <w:start w:val="1"/>
+      <w:numFmt w:val="decimal"/>
+      <w:lvlText w:val="%1."/>
+      <w:lvlJc w:val="left"/>
+      <w:pPr>
+        <w:ind w:left="1211" w:hanging="360"/>
+      </w:pPr>
+      <w:rPr>
+        <w:rFonts w:hint="default"/>
+      </w:rPr>
+    </w:lvl>
+    <w:lvl w:ilvl="1" w:tplc="04190019" w:tentative="1">
+      <w:start w:val="1"/>
+      <w:numFmt w:val="lowerLetter"/>
+      <w:lvlText w:val="%2."/>
+      <w:lvlJc w:val="left"/>
+      <w:pPr>
+        <w:ind w:left="1931" w:hanging="360"/>
+      </w:pPr>
+    </w:lvl>
+    <w:lvl w:ilvl="2" w:tplc="0419001B" w:tentative="1">
+      <w:start w:val="1"/>
+      <w:numFmt w:val="lowerRoman"/>
+      <w:lvlText w:val="%3."/>
+      <w:lvlJc w:val="right"/>
+      <w:pPr>
+        <w:ind w:left="2651" w:hanging="180"/>
+      </w:pPr>
+    </w:lvl>
+    <w:lvl w:ilvl="3" w:tplc="0419000F" w:tentative="1">
+      <w:start w:val="1"/>
+      <w:numFmt w:val="decimal"/>
+      <w:lvlText w:val="%4."/>
+      <w:lvlJc w:val="left"/>
+      <w:pPr>
+        <w:ind w:left="3371" w:hanging="360"/>
+      </w:pPr>
+    </w:lvl>
+    <w:lvl w:ilvl="4" w:tplc="04190019" w:tentative="1">
+      <w:start w:val="1"/>
+      <w:numFmt w:val="lowerLetter"/>
+      <w:lvlText w:val="%5."/>
+      <w:lvlJc w:val="left"/>
+      <w:pPr>
+        <w:ind w:left="4091" w:hanging="360"/>
+      </w:pPr>
+    </w:lvl>
+    <w:lvl w:ilvl="5" w:tplc="0419001B" w:tentative="1">
+      <w:start w:val="1"/>
+      <w:numFmt w:val="lowerRoman"/>
+      <w:lvlText w:val="%6."/>
+      <w:lvlJc w:val="right"/>
+      <w:pPr>
+        <w:ind w:left="4811" w:hanging="180"/>
+      </w:pPr>
+    </w:lvl>
+    <w:lvl w:ilvl="6" w:tplc="0419000F" w:tentative="1">
+      <w:start w:val="1"/>
+      <w:numFmt w:val="decimal"/>
+      <w:lvlText w:val="%7."/>
+      <w:lvlJc w:val="left"/>
+      <w:pPr>
+        <w:ind w:left="5531" w:hanging="360"/>
+      </w:pPr>
+    </w:lvl>
+    <w:lvl w:ilvl="7" w:tplc="04190019" w:tentative="1">
+      <w:start w:val="1"/>
+      <w:numFmt w:val="lowerLetter"/>
+      <w:lvlText w:val="%8."/>
+      <w:lvlJc w:val="left"/>
+      <w:pPr>
+        <w:ind w:left="6251" w:hanging="360"/>
+      </w:pPr>
+    </w:lvl>
+    <w:lvl w:ilvl="8" w:tplc="0419001B" w:tentative="1">
+      <w:start w:val="1"/>
+      <w:numFmt w:val="lowerRoman"/>
+      <w:lvlText w:val="%9."/>
+      <w:lvlJc w:val="right"/>
+      <w:pPr>
+        <w:ind w:left="6971" w:hanging="180"/>
+      </w:pPr>
+    </w:lvl>
+  </w:abstractNum>
+  <w:abstractNum w:abstractNumId="13" w15:restartNumberingAfterBreak="0">
     <w:nsid w:val="25C4199C"/>
     <w:multiLevelType w:val="multilevel"/>
     <w:tmpl w:val="49C8DF68"/>
@@ -8901,7 +10401,7 @@
       </w:rPr>
     </w:lvl>
   </w:abstractNum>
-  <w:abstractNum w:abstractNumId="11" w15:restartNumberingAfterBreak="0">
+  <w:abstractNum w:abstractNumId="14" w15:restartNumberingAfterBreak="0">
     <w:nsid w:val="27B33DC3"/>
     <w:multiLevelType w:val="multilevel"/>
     <w:tmpl w:val="46E4F000"/>
@@ -9050,7 +10550,7 @@
       </w:rPr>
     </w:lvl>
   </w:abstractNum>
-  <w:abstractNum w:abstractNumId="12" w15:restartNumberingAfterBreak="0">
+  <w:abstractNum w:abstractNumId="15" w15:restartNumberingAfterBreak="0">
     <w:nsid w:val="293B689C"/>
     <w:multiLevelType w:val="multilevel"/>
     <w:tmpl w:val="FCA4E82A"/>
@@ -9172,7 +10672,96 @@
       </w:rPr>
     </w:lvl>
   </w:abstractNum>
-  <w:abstractNum w:abstractNumId="13" w15:restartNumberingAfterBreak="0">
+  <w:abstractNum w:abstractNumId="16" w15:restartNumberingAfterBreak="0">
+    <w:nsid w:val="30B41AE5"/>
+    <w:multiLevelType w:val="hybridMultilevel"/>
+    <w:tmpl w:val="C2501C38"/>
+    <w:lvl w:ilvl="0" w:tplc="0DE8FEAC">
+      <w:start w:val="1"/>
+      <w:numFmt w:val="decimal"/>
+      <w:lvlText w:val="%1."/>
+      <w:lvlJc w:val="left"/>
+      <w:pPr>
+        <w:ind w:left="1571" w:hanging="360"/>
+      </w:pPr>
+      <w:rPr>
+        <w:rFonts w:hint="default"/>
+      </w:rPr>
+    </w:lvl>
+    <w:lvl w:ilvl="1" w:tplc="04190019" w:tentative="1">
+      <w:start w:val="1"/>
+      <w:numFmt w:val="lowerLetter"/>
+      <w:lvlText w:val="%2."/>
+      <w:lvlJc w:val="left"/>
+      <w:pPr>
+        <w:ind w:left="2291" w:hanging="360"/>
+      </w:pPr>
+    </w:lvl>
+    <w:lvl w:ilvl="2" w:tplc="0419001B" w:tentative="1">
+      <w:start w:val="1"/>
+      <w:numFmt w:val="lowerRoman"/>
+      <w:lvlText w:val="%3."/>
+      <w:lvlJc w:val="right"/>
+      <w:pPr>
+        <w:ind w:left="3011" w:hanging="180"/>
+      </w:pPr>
+    </w:lvl>
+    <w:lvl w:ilvl="3" w:tplc="0419000F" w:tentative="1">
+      <w:start w:val="1"/>
+      <w:numFmt w:val="decimal"/>
+      <w:lvlText w:val="%4."/>
+      <w:lvlJc w:val="left"/>
+      <w:pPr>
+        <w:ind w:left="3731" w:hanging="360"/>
+      </w:pPr>
+    </w:lvl>
+    <w:lvl w:ilvl="4" w:tplc="04190019" w:tentative="1">
+      <w:start w:val="1"/>
+      <w:numFmt w:val="lowerLetter"/>
+      <w:lvlText w:val="%5."/>
+      <w:lvlJc w:val="left"/>
+      <w:pPr>
+        <w:ind w:left="4451" w:hanging="360"/>
+      </w:pPr>
+    </w:lvl>
+    <w:lvl w:ilvl="5" w:tplc="0419001B" w:tentative="1">
+      <w:start w:val="1"/>
+      <w:numFmt w:val="lowerRoman"/>
+      <w:lvlText w:val="%6."/>
+      <w:lvlJc w:val="right"/>
+      <w:pPr>
+        <w:ind w:left="5171" w:hanging="180"/>
+      </w:pPr>
+    </w:lvl>
+    <w:lvl w:ilvl="6" w:tplc="0419000F" w:tentative="1">
+      <w:start w:val="1"/>
+      <w:numFmt w:val="decimal"/>
+      <w:lvlText w:val="%7."/>
+      <w:lvlJc w:val="left"/>
+      <w:pPr>
+        <w:ind w:left="5891" w:hanging="360"/>
+      </w:pPr>
+    </w:lvl>
+    <w:lvl w:ilvl="7" w:tplc="04190019" w:tentative="1">
+      <w:start w:val="1"/>
+      <w:numFmt w:val="lowerLetter"/>
+      <w:lvlText w:val="%8."/>
+      <w:lvlJc w:val="left"/>
+      <w:pPr>
+        <w:ind w:left="6611" w:hanging="360"/>
+      </w:pPr>
+    </w:lvl>
+    <w:lvl w:ilvl="8" w:tplc="0419001B" w:tentative="1">
+      <w:start w:val="1"/>
+      <w:numFmt w:val="lowerRoman"/>
+      <w:lvlText w:val="%9."/>
+      <w:lvlJc w:val="right"/>
+      <w:pPr>
+        <w:ind w:left="7331" w:hanging="180"/>
+      </w:pPr>
+    </w:lvl>
+  </w:abstractNum>
+  <w:abstractNum w:abstractNumId="17" w15:restartNumberingAfterBreak="0">
     <w:nsid w:val="313C0FCE"/>
     <w:multiLevelType w:val="multilevel"/>
     <w:tmpl w:val="FE48D628"/>
@@ -9321,7 +10910,7 @@
       </w:rPr>
     </w:lvl>
   </w:abstractNum>
-  <w:abstractNum w:abstractNumId="14" w15:restartNumberingAfterBreak="0">
+  <w:abstractNum w:abstractNumId="18" w15:restartNumberingAfterBreak="0">
     <w:nsid w:val="31A010DA"/>
     <w:multiLevelType w:val="multilevel"/>
     <w:tmpl w:val="7CF8CF66"/>
@@ -9470,7 +11059,7 @@
       </w:rPr>
     </w:lvl>
   </w:abstractNum>
-  <w:abstractNum w:abstractNumId="15" w15:restartNumberingAfterBreak="0">
+  <w:abstractNum w:abstractNumId="19" w15:restartNumberingAfterBreak="0">
     <w:nsid w:val="31E255D5"/>
     <w:multiLevelType w:val="hybridMultilevel"/>
     <w:tmpl w:val="160AEC9A"/>
@@ -9587,7 +11176,7 @@
       </w:pPr>
     </w:lvl>
   </w:abstractNum>
-  <w:abstractNum w:abstractNumId="16" w15:restartNumberingAfterBreak="0">
+  <w:abstractNum w:abstractNumId="20" w15:restartNumberingAfterBreak="0">
     <w:nsid w:val="330F1170"/>
     <w:multiLevelType w:val="multilevel"/>
     <w:tmpl w:val="4DCE4D50"/>
@@ -9736,7 +11325,7 @@
       </w:rPr>
     </w:lvl>
   </w:abstractNum>
-  <w:abstractNum w:abstractNumId="17" w15:restartNumberingAfterBreak="0">
+  <w:abstractNum w:abstractNumId="21" w15:restartNumberingAfterBreak="0">
     <w:nsid w:val="35443298"/>
     <w:multiLevelType w:val="multilevel"/>
     <w:tmpl w:val="4D448CB0"/>
@@ -9885,7 +11474,185 @@
       </w:rPr>
     </w:lvl>
   </w:abstractNum>
-  <w:abstractNum w:abstractNumId="18" w15:restartNumberingAfterBreak="0">
+  <w:abstractNum w:abstractNumId="22" w15:restartNumberingAfterBreak="0">
+    <w:nsid w:val="389A3C50"/>
+    <w:multiLevelType w:val="hybridMultilevel"/>
+    <w:tmpl w:val="3722923C"/>
+    <w:lvl w:ilvl="0" w:tplc="DDA2346A">
+      <w:start w:val="1"/>
+      <w:numFmt w:val="decimal"/>
+      <w:lvlText w:val="%1."/>
+      <w:lvlJc w:val="left"/>
+      <w:pPr>
+        <w:ind w:left="1211" w:hanging="360"/>
+      </w:pPr>
+      <w:rPr>
+        <w:rFonts w:hint="default"/>
+      </w:rPr>
+    </w:lvl>
+    <w:lvl w:ilvl="1" w:tplc="04190019" w:tentative="1">
+      <w:start w:val="1"/>
+      <w:numFmt w:val="lowerLetter"/>
+      <w:lvlText w:val="%2."/>
+      <w:lvlJc w:val="left"/>
+      <w:pPr>
+        <w:ind w:left="1931" w:hanging="360"/>
+      </w:pPr>
+    </w:lvl>
+    <w:lvl w:ilvl="2" w:tplc="0419001B" w:tentative="1">
+      <w:start w:val="1"/>
+      <w:numFmt w:val="lowerRoman"/>
+      <w:lvlText w:val="%3."/>
+      <w:lvlJc w:val="right"/>
+      <w:pPr>
+        <w:ind w:left="2651" w:hanging="180"/>
+      </w:pPr>
+    </w:lvl>
+    <w:lvl w:ilvl="3" w:tplc="0419000F" w:tentative="1">
+      <w:start w:val="1"/>
+      <w:numFmt w:val="decimal"/>
+      <w:lvlText w:val="%4."/>
+      <w:lvlJc w:val="left"/>
+      <w:pPr>
+        <w:ind w:left="3371" w:hanging="360"/>
+      </w:pPr>
+    </w:lvl>
+    <w:lvl w:ilvl="4" w:tplc="04190019" w:tentative="1">
+      <w:start w:val="1"/>
+      <w:numFmt w:val="lowerLetter"/>
+      <w:lvlText w:val="%5."/>
+      <w:lvlJc w:val="left"/>
+      <w:pPr>
+        <w:ind w:left="4091" w:hanging="360"/>
+      </w:pPr>
+    </w:lvl>
+    <w:lvl w:ilvl="5" w:tplc="0419001B" w:tentative="1">
+      <w:start w:val="1"/>
+      <w:numFmt w:val="lowerRoman"/>
+      <w:lvlText w:val="%6."/>
+      <w:lvlJc w:val="right"/>
+      <w:pPr>
+        <w:ind w:left="4811" w:hanging="180"/>
+      </w:pPr>
+    </w:lvl>
+    <w:lvl w:ilvl="6" w:tplc="0419000F" w:tentative="1">
+      <w:start w:val="1"/>
+      <w:numFmt w:val="decimal"/>
+      <w:lvlText w:val="%7."/>
+      <w:lvlJc w:val="left"/>
+      <w:pPr>
+        <w:ind w:left="5531" w:hanging="360"/>
+      </w:pPr>
+    </w:lvl>
+    <w:lvl w:ilvl="7" w:tplc="04190019" w:tentative="1">
+      <w:start w:val="1"/>
+      <w:numFmt w:val="lowerLetter"/>
+      <w:lvlText w:val="%8."/>
+      <w:lvlJc w:val="left"/>
+      <w:pPr>
+        <w:ind w:left="6251" w:hanging="360"/>
+      </w:pPr>
+    </w:lvl>
+    <w:lvl w:ilvl="8" w:tplc="0419001B" w:tentative="1">
+      <w:start w:val="1"/>
+      <w:numFmt w:val="lowerRoman"/>
+      <w:lvlText w:val="%9."/>
+      <w:lvlJc w:val="right"/>
+      <w:pPr>
+        <w:ind w:left="6971" w:hanging="180"/>
+      </w:pPr>
+    </w:lvl>
+  </w:abstractNum>
+  <w:abstractNum w:abstractNumId="23" w15:restartNumberingAfterBreak="0">
+    <w:nsid w:val="3A4E73CB"/>
+    <w:multiLevelType w:val="hybridMultilevel"/>
+    <w:tmpl w:val="EF0060C2"/>
+    <w:lvl w:ilvl="0" w:tplc="8BF80FD6">
+      <w:start w:val="1"/>
+      <w:numFmt w:val="decimal"/>
+      <w:lvlText w:val="%1."/>
+      <w:lvlJc w:val="left"/>
+      <w:pPr>
+        <w:ind w:left="1211" w:hanging="360"/>
+      </w:pPr>
+      <w:rPr>
+        <w:rFonts w:hint="default"/>
+      </w:rPr>
+    </w:lvl>
+    <w:lvl w:ilvl="1" w:tplc="04190019" w:tentative="1">
+      <w:start w:val="1"/>
+      <w:numFmt w:val="lowerLetter"/>
+      <w:lvlText w:val="%2."/>
+      <w:lvlJc w:val="left"/>
+      <w:pPr>
+        <w:ind w:left="1931" w:hanging="360"/>
+      </w:pPr>
+    </w:lvl>
+    <w:lvl w:ilvl="2" w:tplc="0419001B" w:tentative="1">
+      <w:start w:val="1"/>
+      <w:numFmt w:val="lowerRoman"/>
+      <w:lvlText w:val="%3."/>
+      <w:lvlJc w:val="right"/>
+      <w:pPr>
+        <w:ind w:left="2651" w:hanging="180"/>
+      </w:pPr>
+    </w:lvl>
+    <w:lvl w:ilvl="3" w:tplc="0419000F" w:tentative="1">
+      <w:start w:val="1"/>
+      <w:numFmt w:val="decimal"/>
+      <w:lvlText w:val="%4."/>
+      <w:lvlJc w:val="left"/>
+      <w:pPr>
+        <w:ind w:left="3371" w:hanging="360"/>
+      </w:pPr>
+    </w:lvl>
+    <w:lvl w:ilvl="4" w:tplc="04190019" w:tentative="1">
+      <w:start w:val="1"/>
+      <w:numFmt w:val="lowerLetter"/>
+      <w:lvlText w:val="%5."/>
+      <w:lvlJc w:val="left"/>
+      <w:pPr>
+        <w:ind w:left="4091" w:hanging="360"/>
+      </w:pPr>
+    </w:lvl>
+    <w:lvl w:ilvl="5" w:tplc="0419001B" w:tentative="1">
+      <w:start w:val="1"/>
+      <w:numFmt w:val="lowerRoman"/>
+      <w:lvlText w:val="%6."/>
+      <w:lvlJc w:val="right"/>
+      <w:pPr>
+        <w:ind w:left="4811" w:hanging="180"/>
+      </w:pPr>
+    </w:lvl>
+    <w:lvl w:ilvl="6" w:tplc="0419000F" w:tentative="1">
+      <w:start w:val="1"/>
+      <w:numFmt w:val="decimal"/>
+      <w:lvlText w:val="%7."/>
+      <w:lvlJc w:val="left"/>
+      <w:pPr>
+        <w:ind w:left="5531" w:hanging="360"/>
+      </w:pPr>
+    </w:lvl>
+    <w:lvl w:ilvl="7" w:tplc="04190019" w:tentative="1">
+      <w:start w:val="1"/>
+      <w:numFmt w:val="lowerLetter"/>
+      <w:lvlText w:val="%8."/>
+      <w:lvlJc w:val="left"/>
+      <w:pPr>
+        <w:ind w:left="6251" w:hanging="360"/>
+      </w:pPr>
+    </w:lvl>
+    <w:lvl w:ilvl="8" w:tplc="0419001B" w:tentative="1">
+      <w:start w:val="1"/>
+      <w:numFmt w:val="lowerRoman"/>
+      <w:lvlText w:val="%9."/>
+      <w:lvlJc w:val="right"/>
+      <w:pPr>
+        <w:ind w:left="6971" w:hanging="180"/>
+      </w:pPr>
+    </w:lvl>
+  </w:abstractNum>
+  <w:abstractNum w:abstractNumId="24" w15:restartNumberingAfterBreak="0">
     <w:nsid w:val="3D4F4D5C"/>
     <w:multiLevelType w:val="multilevel"/>
     <w:tmpl w:val="04B4C6A6"/>
@@ -10034,7 +11801,7 @@
       </w:rPr>
     </w:lvl>
   </w:abstractNum>
-  <w:abstractNum w:abstractNumId="19" w15:restartNumberingAfterBreak="0">
+  <w:abstractNum w:abstractNumId="25" w15:restartNumberingAfterBreak="0">
     <w:nsid w:val="3DB217D0"/>
     <w:multiLevelType w:val="multilevel"/>
     <w:tmpl w:val="7B6C7332"/>
@@ -10183,7 +11950,7 @@
       </w:rPr>
     </w:lvl>
   </w:abstractNum>
-  <w:abstractNum w:abstractNumId="20" w15:restartNumberingAfterBreak="0">
+  <w:abstractNum w:abstractNumId="26" w15:restartNumberingAfterBreak="0">
     <w:nsid w:val="3E8A742F"/>
     <w:multiLevelType w:val="hybridMultilevel"/>
     <w:tmpl w:val="F11A1802"/>
@@ -10323,7 +12090,185 @@
       </w:rPr>
     </w:lvl>
   </w:abstractNum>
-  <w:abstractNum w:abstractNumId="21" w15:restartNumberingAfterBreak="0">
+  <w:abstractNum w:abstractNumId="27" w15:restartNumberingAfterBreak="0">
+    <w:nsid w:val="414839B1"/>
+    <w:multiLevelType w:val="hybridMultilevel"/>
+    <w:tmpl w:val="C4A4389C"/>
+    <w:lvl w:ilvl="0" w:tplc="465A5FFC">
+      <w:start w:val="1"/>
+      <w:numFmt w:val="decimal"/>
+      <w:lvlText w:val="%1."/>
+      <w:lvlJc w:val="left"/>
+      <w:pPr>
+        <w:ind w:left="1211" w:hanging="360"/>
+      </w:pPr>
+      <w:rPr>
+        <w:rFonts w:hint="default"/>
+      </w:rPr>
+    </w:lvl>
+    <w:lvl w:ilvl="1" w:tplc="04190019" w:tentative="1">
+      <w:start w:val="1"/>
+      <w:numFmt w:val="lowerLetter"/>
+      <w:lvlText w:val="%2."/>
+      <w:lvlJc w:val="left"/>
+      <w:pPr>
+        <w:ind w:left="1931" w:hanging="360"/>
+      </w:pPr>
+    </w:lvl>
+    <w:lvl w:ilvl="2" w:tplc="0419001B" w:tentative="1">
+      <w:start w:val="1"/>
+      <w:numFmt w:val="lowerRoman"/>
+      <w:lvlText w:val="%3."/>
+      <w:lvlJc w:val="right"/>
+      <w:pPr>
+        <w:ind w:left="2651" w:hanging="180"/>
+      </w:pPr>
+    </w:lvl>
+    <w:lvl w:ilvl="3" w:tplc="0419000F" w:tentative="1">
+      <w:start w:val="1"/>
+      <w:numFmt w:val="decimal"/>
+      <w:lvlText w:val="%4."/>
+      <w:lvlJc w:val="left"/>
+      <w:pPr>
+        <w:ind w:left="3371" w:hanging="360"/>
+      </w:pPr>
+    </w:lvl>
+    <w:lvl w:ilvl="4" w:tplc="04190019" w:tentative="1">
+      <w:start w:val="1"/>
+      <w:numFmt w:val="lowerLetter"/>
+      <w:lvlText w:val="%5."/>
+      <w:lvlJc w:val="left"/>
+      <w:pPr>
+        <w:ind w:left="4091" w:hanging="360"/>
+      </w:pPr>
+    </w:lvl>
+    <w:lvl w:ilvl="5" w:tplc="0419001B" w:tentative="1">
+      <w:start w:val="1"/>
+      <w:numFmt w:val="lowerRoman"/>
+      <w:lvlText w:val="%6."/>
+      <w:lvlJc w:val="right"/>
+      <w:pPr>
+        <w:ind w:left="4811" w:hanging="180"/>
+      </w:pPr>
+    </w:lvl>
+    <w:lvl w:ilvl="6" w:tplc="0419000F" w:tentative="1">
+      <w:start w:val="1"/>
+      <w:numFmt w:val="decimal"/>
+      <w:lvlText w:val="%7."/>
+      <w:lvlJc w:val="left"/>
+      <w:pPr>
+        <w:ind w:left="5531" w:hanging="360"/>
+      </w:pPr>
+    </w:lvl>
+    <w:lvl w:ilvl="7" w:tplc="04190019" w:tentative="1">
+      <w:start w:val="1"/>
+      <w:numFmt w:val="lowerLetter"/>
+      <w:lvlText w:val="%8."/>
+      <w:lvlJc w:val="left"/>
+      <w:pPr>
+        <w:ind w:left="6251" w:hanging="360"/>
+      </w:pPr>
+    </w:lvl>
+    <w:lvl w:ilvl="8" w:tplc="0419001B" w:tentative="1">
+      <w:start w:val="1"/>
+      <w:numFmt w:val="lowerRoman"/>
+      <w:lvlText w:val="%9."/>
+      <w:lvlJc w:val="right"/>
+      <w:pPr>
+        <w:ind w:left="6971" w:hanging="180"/>
+      </w:pPr>
+    </w:lvl>
+  </w:abstractNum>
+  <w:abstractNum w:abstractNumId="28" w15:restartNumberingAfterBreak="0">
+    <w:nsid w:val="42DA5998"/>
+    <w:multiLevelType w:val="hybridMultilevel"/>
+    <w:tmpl w:val="7B22471C"/>
+    <w:lvl w:ilvl="0" w:tplc="D92620E0">
+      <w:start w:val="1"/>
+      <w:numFmt w:val="decimal"/>
+      <w:lvlText w:val="%1."/>
+      <w:lvlJc w:val="left"/>
+      <w:pPr>
+        <w:ind w:left="1211" w:hanging="360"/>
+      </w:pPr>
+      <w:rPr>
+        <w:rFonts w:hint="default"/>
+      </w:rPr>
+    </w:lvl>
+    <w:lvl w:ilvl="1" w:tplc="04190019" w:tentative="1">
+      <w:start w:val="1"/>
+      <w:numFmt w:val="lowerLetter"/>
+      <w:lvlText w:val="%2."/>
+      <w:lvlJc w:val="left"/>
+      <w:pPr>
+        <w:ind w:left="1931" w:hanging="360"/>
+      </w:pPr>
+    </w:lvl>
+    <w:lvl w:ilvl="2" w:tplc="0419001B" w:tentative="1">
+      <w:start w:val="1"/>
+      <w:numFmt w:val="lowerRoman"/>
+      <w:lvlText w:val="%3."/>
+      <w:lvlJc w:val="right"/>
+      <w:pPr>
+        <w:ind w:left="2651" w:hanging="180"/>
+      </w:pPr>
+    </w:lvl>
+    <w:lvl w:ilvl="3" w:tplc="0419000F" w:tentative="1">
+      <w:start w:val="1"/>
+      <w:numFmt w:val="decimal"/>
+      <w:lvlText w:val="%4."/>
+      <w:lvlJc w:val="left"/>
+      <w:pPr>
+        <w:ind w:left="3371" w:hanging="360"/>
+      </w:pPr>
+    </w:lvl>
+    <w:lvl w:ilvl="4" w:tplc="04190019" w:tentative="1">
+      <w:start w:val="1"/>
+      <w:numFmt w:val="lowerLetter"/>
+      <w:lvlText w:val="%5."/>
+      <w:lvlJc w:val="left"/>
+      <w:pPr>
+        <w:ind w:left="4091" w:hanging="360"/>
+      </w:pPr>
+    </w:lvl>
+    <w:lvl w:ilvl="5" w:tplc="0419001B" w:tentative="1">
+      <w:start w:val="1"/>
+      <w:numFmt w:val="lowerRoman"/>
+      <w:lvlText w:val="%6."/>
+      <w:lvlJc w:val="right"/>
+      <w:pPr>
+        <w:ind w:left="4811" w:hanging="180"/>
+      </w:pPr>
+    </w:lvl>
+    <w:lvl w:ilvl="6" w:tplc="0419000F" w:tentative="1">
+      <w:start w:val="1"/>
+      <w:numFmt w:val="decimal"/>
+      <w:lvlText w:val="%7."/>
+      <w:lvlJc w:val="left"/>
+      <w:pPr>
+        <w:ind w:left="5531" w:hanging="360"/>
+      </w:pPr>
+    </w:lvl>
+    <w:lvl w:ilvl="7" w:tplc="04190019" w:tentative="1">
+      <w:start w:val="1"/>
+      <w:numFmt w:val="lowerLetter"/>
+      <w:lvlText w:val="%8."/>
+      <w:lvlJc w:val="left"/>
+      <w:pPr>
+        <w:ind w:left="6251" w:hanging="360"/>
+      </w:pPr>
+    </w:lvl>
+    <w:lvl w:ilvl="8" w:tplc="0419001B" w:tentative="1">
+      <w:start w:val="1"/>
+      <w:numFmt w:val="lowerRoman"/>
+      <w:lvlText w:val="%9."/>
+      <w:lvlJc w:val="right"/>
+      <w:pPr>
+        <w:ind w:left="6971" w:hanging="180"/>
+      </w:pPr>
+    </w:lvl>
+  </w:abstractNum>
+  <w:abstractNum w:abstractNumId="29" w15:restartNumberingAfterBreak="0">
     <w:nsid w:val="4ECE074E"/>
     <w:multiLevelType w:val="multilevel"/>
     <w:tmpl w:val="D8BEB172"/>
@@ -10472,7 +12417,7 @@
       </w:rPr>
     </w:lvl>
   </w:abstractNum>
-  <w:abstractNum w:abstractNumId="22" w15:restartNumberingAfterBreak="0">
+  <w:abstractNum w:abstractNumId="30" w15:restartNumberingAfterBreak="0">
     <w:nsid w:val="51102209"/>
     <w:multiLevelType w:val="multilevel"/>
     <w:tmpl w:val="E040714E"/>
@@ -10621,7 +12566,7 @@
       </w:rPr>
     </w:lvl>
   </w:abstractNum>
-  <w:abstractNum w:abstractNumId="23" w15:restartNumberingAfterBreak="0">
+  <w:abstractNum w:abstractNumId="31" w15:restartNumberingAfterBreak="0">
     <w:nsid w:val="55613F8E"/>
     <w:multiLevelType w:val="multilevel"/>
     <w:tmpl w:val="BB80A696"/>
@@ -10770,7 +12715,7 @@
       </w:rPr>
     </w:lvl>
   </w:abstractNum>
-  <w:abstractNum w:abstractNumId="24" w15:restartNumberingAfterBreak="0">
+  <w:abstractNum w:abstractNumId="32" w15:restartNumberingAfterBreak="0">
     <w:nsid w:val="6103034A"/>
     <w:multiLevelType w:val="hybridMultilevel"/>
     <w:tmpl w:val="33B63D18"/>
@@ -10859,7 +12804,7 @@
       </w:pPr>
     </w:lvl>
   </w:abstractNum>
-  <w:abstractNum w:abstractNumId="25" w15:restartNumberingAfterBreak="0">
+  <w:abstractNum w:abstractNumId="33" w15:restartNumberingAfterBreak="0">
     <w:nsid w:val="61EA1AF7"/>
     <w:multiLevelType w:val="multilevel"/>
     <w:tmpl w:val="44281068"/>
@@ -11008,7 +12953,7 @@
       </w:rPr>
     </w:lvl>
   </w:abstractNum>
-  <w:abstractNum w:abstractNumId="26" w15:restartNumberingAfterBreak="0">
+  <w:abstractNum w:abstractNumId="34" w15:restartNumberingAfterBreak="0">
     <w:nsid w:val="653C03EB"/>
     <w:multiLevelType w:val="multilevel"/>
     <w:tmpl w:val="F79EF5E4"/>
@@ -11157,7 +13102,7 @@
       </w:rPr>
     </w:lvl>
   </w:abstractNum>
-  <w:abstractNum w:abstractNumId="27" w15:restartNumberingAfterBreak="0">
+  <w:abstractNum w:abstractNumId="35" w15:restartNumberingAfterBreak="0">
     <w:nsid w:val="6AA21EBD"/>
     <w:multiLevelType w:val="multilevel"/>
     <w:tmpl w:val="BC0E0164"/>
@@ -11306,7 +13251,7 @@
       </w:rPr>
     </w:lvl>
   </w:abstractNum>
-  <w:abstractNum w:abstractNumId="28" w15:restartNumberingAfterBreak="0">
+  <w:abstractNum w:abstractNumId="36" w15:restartNumberingAfterBreak="0">
     <w:nsid w:val="6B476125"/>
     <w:multiLevelType w:val="multilevel"/>
     <w:tmpl w:val="14207BC4"/>
@@ -11455,7 +13400,7 @@
       </w:rPr>
     </w:lvl>
   </w:abstractNum>
-  <w:abstractNum w:abstractNumId="29" w15:restartNumberingAfterBreak="0">
+  <w:abstractNum w:abstractNumId="37" w15:restartNumberingAfterBreak="0">
     <w:nsid w:val="6DD31704"/>
     <w:multiLevelType w:val="multilevel"/>
     <w:tmpl w:val="0419001D"/>
@@ -11568,7 +13513,7 @@
       </w:pPr>
     </w:lvl>
   </w:abstractNum>
-  <w:abstractNum w:abstractNumId="30" w15:restartNumberingAfterBreak="0">
+  <w:abstractNum w:abstractNumId="38" w15:restartNumberingAfterBreak="0">
     <w:nsid w:val="6FE14777"/>
     <w:multiLevelType w:val="multilevel"/>
     <w:tmpl w:val="ED6AC220"/>
@@ -11717,7 +13662,7 @@
       </w:rPr>
     </w:lvl>
   </w:abstractNum>
-  <w:abstractNum w:abstractNumId="31" w15:restartNumberingAfterBreak="0">
+  <w:abstractNum w:abstractNumId="39" w15:restartNumberingAfterBreak="0">
     <w:nsid w:val="6FE569D2"/>
     <w:multiLevelType w:val="multilevel"/>
     <w:tmpl w:val="CFE04BCC"/>
@@ -11866,7 +13811,7 @@
       </w:rPr>
     </w:lvl>
   </w:abstractNum>
-  <w:abstractNum w:abstractNumId="32" w15:restartNumberingAfterBreak="0">
+  <w:abstractNum w:abstractNumId="40" w15:restartNumberingAfterBreak="0">
     <w:nsid w:val="725A2520"/>
     <w:multiLevelType w:val="multilevel"/>
     <w:tmpl w:val="0324D6EC"/>
@@ -11996,110 +13941,318 @@
       </w:rPr>
     </w:lvl>
   </w:abstractNum>
+  <w:abstractNum w:abstractNumId="41" w15:restartNumberingAfterBreak="0">
+    <w:nsid w:val="7DE060B0"/>
+    <w:multiLevelType w:val="hybridMultilevel"/>
+    <w:tmpl w:val="927898FC"/>
+    <w:lvl w:ilvl="0" w:tplc="F9E8EBD2">
+      <w:start w:val="1"/>
+      <w:numFmt w:val="decimal"/>
+      <w:lvlText w:val="%1."/>
+      <w:lvlJc w:val="left"/>
+      <w:pPr>
+        <w:ind w:left="1211" w:hanging="360"/>
+      </w:pPr>
+      <w:rPr>
+        <w:rFonts w:hint="default"/>
+      </w:rPr>
+    </w:lvl>
+    <w:lvl w:ilvl="1" w:tplc="04190019" w:tentative="1">
+      <w:start w:val="1"/>
+      <w:numFmt w:val="lowerLetter"/>
+      <w:lvlText w:val="%2."/>
+      <w:lvlJc w:val="left"/>
+      <w:pPr>
+        <w:ind w:left="1931" w:hanging="360"/>
+      </w:pPr>
+    </w:lvl>
+    <w:lvl w:ilvl="2" w:tplc="0419001B" w:tentative="1">
+      <w:start w:val="1"/>
+      <w:numFmt w:val="lowerRoman"/>
+      <w:lvlText w:val="%3."/>
+      <w:lvlJc w:val="right"/>
+      <w:pPr>
+        <w:ind w:left="2651" w:hanging="180"/>
+      </w:pPr>
+    </w:lvl>
+    <w:lvl w:ilvl="3" w:tplc="0419000F" w:tentative="1">
+      <w:start w:val="1"/>
+      <w:numFmt w:val="decimal"/>
+      <w:lvlText w:val="%4."/>
+      <w:lvlJc w:val="left"/>
+      <w:pPr>
+        <w:ind w:left="3371" w:hanging="360"/>
+      </w:pPr>
+    </w:lvl>
+    <w:lvl w:ilvl="4" w:tplc="04190019" w:tentative="1">
+      <w:start w:val="1"/>
+      <w:numFmt w:val="lowerLetter"/>
+      <w:lvlText w:val="%5."/>
+      <w:lvlJc w:val="left"/>
+      <w:pPr>
+        <w:ind w:left="4091" w:hanging="360"/>
+      </w:pPr>
+    </w:lvl>
+    <w:lvl w:ilvl="5" w:tplc="0419001B" w:tentative="1">
+      <w:start w:val="1"/>
+      <w:numFmt w:val="lowerRoman"/>
+      <w:lvlText w:val="%6."/>
+      <w:lvlJc w:val="right"/>
+      <w:pPr>
+        <w:ind w:left="4811" w:hanging="180"/>
+      </w:pPr>
+    </w:lvl>
+    <w:lvl w:ilvl="6" w:tplc="0419000F" w:tentative="1">
+      <w:start w:val="1"/>
+      <w:numFmt w:val="decimal"/>
+      <w:lvlText w:val="%7."/>
+      <w:lvlJc w:val="left"/>
+      <w:pPr>
+        <w:ind w:left="5531" w:hanging="360"/>
+      </w:pPr>
+    </w:lvl>
+    <w:lvl w:ilvl="7" w:tplc="04190019" w:tentative="1">
+      <w:start w:val="1"/>
+      <w:numFmt w:val="lowerLetter"/>
+      <w:lvlText w:val="%8."/>
+      <w:lvlJc w:val="left"/>
+      <w:pPr>
+        <w:ind w:left="6251" w:hanging="360"/>
+      </w:pPr>
+    </w:lvl>
+    <w:lvl w:ilvl="8" w:tplc="0419001B" w:tentative="1">
+      <w:start w:val="1"/>
+      <w:numFmt w:val="lowerRoman"/>
+      <w:lvlText w:val="%9."/>
+      <w:lvlJc w:val="right"/>
+      <w:pPr>
+        <w:ind w:left="6971" w:hanging="180"/>
+      </w:pPr>
+    </w:lvl>
+  </w:abstractNum>
+  <w:abstractNum w:abstractNumId="42" w15:restartNumberingAfterBreak="0">
+    <w:nsid w:val="7E9F6AF0"/>
+    <w:multiLevelType w:val="hybridMultilevel"/>
+    <w:tmpl w:val="705266C4"/>
+    <w:lvl w:ilvl="0" w:tplc="ABC42F06">
+      <w:start w:val="1"/>
+      <w:numFmt w:val="decimal"/>
+      <w:lvlText w:val="%1."/>
+      <w:lvlJc w:val="left"/>
+      <w:pPr>
+        <w:ind w:left="1211" w:hanging="360"/>
+      </w:pPr>
+      <w:rPr>
+        <w:rFonts w:hint="default"/>
+      </w:rPr>
+    </w:lvl>
+    <w:lvl w:ilvl="1" w:tplc="04190019" w:tentative="1">
+      <w:start w:val="1"/>
+      <w:numFmt w:val="lowerLetter"/>
+      <w:lvlText w:val="%2."/>
+      <w:lvlJc w:val="left"/>
+      <w:pPr>
+        <w:ind w:left="1931" w:hanging="360"/>
+      </w:pPr>
+    </w:lvl>
+    <w:lvl w:ilvl="2" w:tplc="0419001B" w:tentative="1">
+      <w:start w:val="1"/>
+      <w:numFmt w:val="lowerRoman"/>
+      <w:lvlText w:val="%3."/>
+      <w:lvlJc w:val="right"/>
+      <w:pPr>
+        <w:ind w:left="2651" w:hanging="180"/>
+      </w:pPr>
+    </w:lvl>
+    <w:lvl w:ilvl="3" w:tplc="0419000F" w:tentative="1">
+      <w:start w:val="1"/>
+      <w:numFmt w:val="decimal"/>
+      <w:lvlText w:val="%4."/>
+      <w:lvlJc w:val="left"/>
+      <w:pPr>
+        <w:ind w:left="3371" w:hanging="360"/>
+      </w:pPr>
+    </w:lvl>
+    <w:lvl w:ilvl="4" w:tplc="04190019" w:tentative="1">
+      <w:start w:val="1"/>
+      <w:numFmt w:val="lowerLetter"/>
+      <w:lvlText w:val="%5."/>
+      <w:lvlJc w:val="left"/>
+      <w:pPr>
+        <w:ind w:left="4091" w:hanging="360"/>
+      </w:pPr>
+    </w:lvl>
+    <w:lvl w:ilvl="5" w:tplc="0419001B" w:tentative="1">
+      <w:start w:val="1"/>
+      <w:numFmt w:val="lowerRoman"/>
+      <w:lvlText w:val="%6."/>
+      <w:lvlJc w:val="right"/>
+      <w:pPr>
+        <w:ind w:left="4811" w:hanging="180"/>
+      </w:pPr>
+    </w:lvl>
+    <w:lvl w:ilvl="6" w:tplc="0419000F" w:tentative="1">
+      <w:start w:val="1"/>
+      <w:numFmt w:val="decimal"/>
+      <w:lvlText w:val="%7."/>
+      <w:lvlJc w:val="left"/>
+      <w:pPr>
+        <w:ind w:left="5531" w:hanging="360"/>
+      </w:pPr>
+    </w:lvl>
+    <w:lvl w:ilvl="7" w:tplc="04190019" w:tentative="1">
+      <w:start w:val="1"/>
+      <w:numFmt w:val="lowerLetter"/>
+      <w:lvlText w:val="%8."/>
+      <w:lvlJc w:val="left"/>
+      <w:pPr>
+        <w:ind w:left="6251" w:hanging="360"/>
+      </w:pPr>
+    </w:lvl>
+    <w:lvl w:ilvl="8" w:tplc="0419001B" w:tentative="1">
+      <w:start w:val="1"/>
+      <w:numFmt w:val="lowerRoman"/>
+      <w:lvlText w:val="%9."/>
+      <w:lvlJc w:val="right"/>
+      <w:pPr>
+        <w:ind w:left="6971" w:hanging="180"/>
+      </w:pPr>
+    </w:lvl>
+  </w:abstractNum>
   <w:num w:numId="1">
-    <w:abstractNumId w:val="20"/>
+    <w:abstractNumId w:val="26"/>
   </w:num>
   <w:num w:numId="2">
-    <w:abstractNumId w:val="15"/>
+    <w:abstractNumId w:val="19"/>
   </w:num>
   <w:num w:numId="3">
     <w:abstractNumId w:val="1"/>
   </w:num>
   <w:num w:numId="4">
-    <w:abstractNumId w:val="7"/>
+    <w:abstractNumId w:val="9"/>
   </w:num>
   <w:num w:numId="5">
-    <w:abstractNumId w:val="32"/>
+    <w:abstractNumId w:val="40"/>
   </w:num>
   <w:num w:numId="6">
     <w:abstractNumId w:val="4"/>
   </w:num>
   <w:num w:numId="7">
+    <w:abstractNumId w:val="33"/>
+  </w:num>
+  <w:num w:numId="8">
+    <w:abstractNumId w:val="35"/>
+  </w:num>
+  <w:num w:numId="9">
+    <w:abstractNumId w:val="18"/>
+  </w:num>
+  <w:num w:numId="10">
     <w:abstractNumId w:val="25"/>
   </w:num>
-  <w:num w:numId="8">
-    <w:abstractNumId w:val="27"/>
-  </w:num>
-  <w:num w:numId="9">
-    <w:abstractNumId w:val="14"/>
-  </w:num>
-  <w:num w:numId="10">
-    <w:abstractNumId w:val="19"/>
-  </w:num>
   <w:num w:numId="11">
-    <w:abstractNumId w:val="31"/>
+    <w:abstractNumId w:val="39"/>
   </w:num>
   <w:num w:numId="12">
-    <w:abstractNumId w:val="26"/>
+    <w:abstractNumId w:val="34"/>
   </w:num>
   <w:num w:numId="13">
-    <w:abstractNumId w:val="17"/>
+    <w:abstractNumId w:val="21"/>
   </w:num>
   <w:num w:numId="14">
-    <w:abstractNumId w:val="12"/>
+    <w:abstractNumId w:val="15"/>
   </w:num>
   <w:num w:numId="15">
     <w:abstractNumId w:val="1"/>
   </w:num>
   <w:num w:numId="16">
-    <w:abstractNumId w:val="16"/>
+    <w:abstractNumId w:val="20"/>
   </w:num>
   <w:num w:numId="17">
-    <w:abstractNumId w:val="21"/>
+    <w:abstractNumId w:val="29"/>
   </w:num>
   <w:num w:numId="18">
-    <w:abstractNumId w:val="9"/>
+    <w:abstractNumId w:val="11"/>
   </w:num>
   <w:num w:numId="19">
     <w:abstractNumId w:val="1"/>
   </w:num>
   <w:num w:numId="20">
+    <w:abstractNumId w:val="10"/>
+  </w:num>
+  <w:num w:numId="21">
     <w:abstractNumId w:val="8"/>
   </w:num>
-  <w:num w:numId="21">
-    <w:abstractNumId w:val="6"/>
-  </w:num>
   <w:num w:numId="22">
-    <w:abstractNumId w:val="11"/>
+    <w:abstractNumId w:val="14"/>
   </w:num>
   <w:num w:numId="23">
     <w:abstractNumId w:val="0"/>
   </w:num>
   <w:num w:numId="24">
-    <w:abstractNumId w:val="22"/>
+    <w:abstractNumId w:val="30"/>
   </w:num>
   <w:num w:numId="25">
     <w:abstractNumId w:val="3"/>
   </w:num>
   <w:num w:numId="26">
-    <w:abstractNumId w:val="10"/>
+    <w:abstractNumId w:val="13"/>
   </w:num>
   <w:num w:numId="27">
-    <w:abstractNumId w:val="18"/>
+    <w:abstractNumId w:val="24"/>
   </w:num>
   <w:num w:numId="28">
     <w:abstractNumId w:val="2"/>
   </w:num>
   <w:num w:numId="29">
-    <w:abstractNumId w:val="23"/>
+    <w:abstractNumId w:val="31"/>
   </w:num>
   <w:num w:numId="30">
-    <w:abstractNumId w:val="13"/>
+    <w:abstractNumId w:val="17"/>
   </w:num>
   <w:num w:numId="31">
-    <w:abstractNumId w:val="30"/>
+    <w:abstractNumId w:val="38"/>
   </w:num>
   <w:num w:numId="32">
-    <w:abstractNumId w:val="28"/>
+    <w:abstractNumId w:val="36"/>
   </w:num>
   <w:num w:numId="33">
-    <w:abstractNumId w:val="29"/>
+    <w:abstractNumId w:val="37"/>
   </w:num>
   <w:num w:numId="34">
     <w:abstractNumId w:val="5"/>
   </w:num>
   <w:num w:numId="35">
-    <w:abstractNumId w:val="24"/>
+    <w:abstractNumId w:val="32"/>
+  </w:num>
+  <w:num w:numId="36">
+    <w:abstractNumId w:val="22"/>
+  </w:num>
+  <w:num w:numId="37">
+    <w:abstractNumId w:val="16"/>
+  </w:num>
+  <w:num w:numId="38">
+    <w:abstractNumId w:val="6"/>
+  </w:num>
+  <w:num w:numId="39">
+    <w:abstractNumId w:val="41"/>
+  </w:num>
+  <w:num w:numId="40">
+    <w:abstractNumId w:val="27"/>
+  </w:num>
+  <w:num w:numId="41">
+    <w:abstractNumId w:val="12"/>
+  </w:num>
+  <w:num w:numId="42">
+    <w:abstractNumId w:val="28"/>
+  </w:num>
+  <w:num w:numId="43">
+    <w:abstractNumId w:val="23"/>
+  </w:num>
+  <w:num w:numId="44">
+    <w:abstractNumId w:val="42"/>
+  </w:num>
+  <w:num w:numId="45">
+    <w:abstractNumId w:val="7"/>
   </w:num>
   <w:numIdMacAtCleanup w:val="4"/>
 </w:numbering>

</xml_diff>

<commit_message>
Base-1 change names to right ones
</commit_message>
<xml_diff>
--- a/docs/Technical Task.docx
+++ b/docs/Technical Task.docx
@@ -17,10 +17,7 @@
         <w:jc w:val="right"/>
       </w:pPr>
       <w:r>
-        <w:t>Управляющий делами</w:t>
-      </w:r>
-      <w:r>
-        <w:t xml:space="preserve"> администрации</w:t>
+        <w:t>Ассистент Кафедры Информатики</w:t>
       </w:r>
     </w:p>
     <w:p>
@@ -28,8 +25,13 @@
         <w:pStyle w:val="11"/>
         <w:jc w:val="right"/>
       </w:pPr>
-      <w:r>
-        <w:t xml:space="preserve"> Минского района и области </w:t>
+      <w:proofErr w:type="spellStart"/>
+      <w:r>
+        <w:t>ФКСиС</w:t>
+      </w:r>
+      <w:proofErr w:type="spellEnd"/>
+      <w:r>
+        <w:t xml:space="preserve"> БГУИР</w:t>
       </w:r>
     </w:p>
     <w:p>
@@ -37,13 +39,8 @@
         <w:pStyle w:val="11"/>
         <w:jc w:val="right"/>
       </w:pPr>
-      <w:proofErr w:type="spellStart"/>
-      <w:r>
-        <w:t>Пупкин</w:t>
-      </w:r>
-      <w:proofErr w:type="spellEnd"/>
-      <w:r>
-        <w:t xml:space="preserve"> В.И</w:t>
+      <w:r>
+        <w:t>Шнейдер В.В.</w:t>
       </w:r>
     </w:p>
     <w:p>
@@ -315,8 +312,6 @@
       </w:r>
       <w:bookmarkEnd w:id="0"/>
     </w:p>
-    <w:bookmarkStart w:id="3" w:name="_GoBack"/>
-    <w:bookmarkEnd w:id="3"/>
     <w:p>
       <w:pPr>
         <w:pStyle w:val="22"/>
@@ -2184,7 +2179,7 @@
         </w:numPr>
         <w:ind w:left="851"/>
       </w:pPr>
-      <w:bookmarkStart w:id="4" w:name="_Toc4796285"/>
+      <w:bookmarkStart w:id="3" w:name="_Toc4796285"/>
       <w:r>
         <w:lastRenderedPageBreak/>
         <w:t xml:space="preserve">1. </w:t>
@@ -2192,7 +2187,7 @@
       <w:r>
         <w:t>ОБЩИЕ ПОЛОЖЕНИЯ</w:t>
       </w:r>
-      <w:bookmarkEnd w:id="4"/>
+      <w:bookmarkEnd w:id="3"/>
     </w:p>
     <w:p>
       <w:pPr>
@@ -2202,13 +2197,13 @@
           <w:numId w:val="22"/>
         </w:numPr>
       </w:pPr>
-      <w:bookmarkStart w:id="5" w:name="_Toc177034189"/>
-      <w:bookmarkStart w:id="6" w:name="_Toc4796286"/>
+      <w:bookmarkStart w:id="4" w:name="_Toc177034189"/>
+      <w:bookmarkStart w:id="5" w:name="_Toc4796286"/>
       <w:r>
         <w:t>Полное наименование системы и ее условное обозначение</w:t>
       </w:r>
+      <w:bookmarkEnd w:id="4"/>
       <w:bookmarkEnd w:id="5"/>
-      <w:bookmarkEnd w:id="6"/>
     </w:p>
     <w:p>
       <w:pPr>
@@ -2448,17 +2443,17 @@
         </w:numPr>
         <w:ind w:left="851"/>
       </w:pPr>
-      <w:bookmarkStart w:id="7" w:name="_Toc4791648"/>
-      <w:bookmarkStart w:id="8" w:name="_Toc4796287"/>
+      <w:bookmarkStart w:id="6" w:name="_Toc4791648"/>
+      <w:bookmarkStart w:id="7" w:name="_Toc4796287"/>
       <w:r>
         <w:lastRenderedPageBreak/>
         <w:t xml:space="preserve">2. </w:t>
       </w:r>
+      <w:bookmarkEnd w:id="6"/>
+      <w:r>
+        <w:t>НАЗНАЧЕНИЕ И ЦЕЛИ СОЗДАНИЯ СИСТЕМЫ</w:t>
+      </w:r>
       <w:bookmarkEnd w:id="7"/>
-      <w:r>
-        <w:t>НАЗНАЧЕНИЕ И ЦЕЛИ СОЗДАНИЯ СИСТЕМЫ</w:t>
-      </w:r>
-      <w:bookmarkEnd w:id="8"/>
     </w:p>
     <w:p>
       <w:pPr>
@@ -2468,13 +2463,13 @@
           <w:numId w:val="18"/>
         </w:numPr>
       </w:pPr>
-      <w:bookmarkStart w:id="9" w:name="_Toc177034198"/>
-      <w:bookmarkStart w:id="10" w:name="_Toc4796288"/>
+      <w:bookmarkStart w:id="8" w:name="_Toc177034198"/>
+      <w:bookmarkStart w:id="9" w:name="_Toc4796288"/>
       <w:r>
         <w:t>Назначение системы</w:t>
       </w:r>
+      <w:bookmarkEnd w:id="8"/>
       <w:bookmarkEnd w:id="9"/>
-      <w:bookmarkEnd w:id="10"/>
       <w:r>
         <w:t xml:space="preserve"> </w:t>
       </w:r>
@@ -2755,8 +2750,8 @@
           <w:numId w:val="18"/>
         </w:numPr>
       </w:pPr>
-      <w:bookmarkStart w:id="11" w:name="_Toc177034199"/>
-      <w:bookmarkStart w:id="12" w:name="_Toc4796289"/>
+      <w:bookmarkStart w:id="10" w:name="_Toc177034199"/>
+      <w:bookmarkStart w:id="11" w:name="_Toc4796289"/>
       <w:r>
         <w:t xml:space="preserve">Цели </w:t>
       </w:r>
@@ -2766,8 +2761,8 @@
       <w:r>
         <w:t xml:space="preserve"> системы</w:t>
       </w:r>
+      <w:bookmarkEnd w:id="10"/>
       <w:bookmarkEnd w:id="11"/>
-      <w:bookmarkEnd w:id="12"/>
     </w:p>
     <w:p>
       <w:pPr>
@@ -2961,7 +2956,7 @@
         </w:numPr>
         <w:ind w:left="851"/>
       </w:pPr>
-      <w:bookmarkStart w:id="13" w:name="_Toc4796290"/>
+      <w:bookmarkStart w:id="12" w:name="_Toc4796290"/>
       <w:r>
         <w:lastRenderedPageBreak/>
         <w:t>3</w:t>
@@ -2969,19 +2964,19 @@
       <w:r>
         <w:t>. ТРЕБОВАНИЯ К СИСТЕМЕ</w:t>
       </w:r>
+      <w:bookmarkEnd w:id="12"/>
+    </w:p>
+    <w:p>
+      <w:pPr>
+        <w:pStyle w:val="2"/>
+      </w:pPr>
+      <w:bookmarkStart w:id="13" w:name="_Toc177034200"/>
+      <w:bookmarkStart w:id="14" w:name="_Toc4796291"/>
+      <w:r>
+        <w:t>Требования к системе в целом</w:t>
+      </w:r>
       <w:bookmarkEnd w:id="13"/>
-    </w:p>
-    <w:p>
-      <w:pPr>
-        <w:pStyle w:val="2"/>
-      </w:pPr>
-      <w:bookmarkStart w:id="14" w:name="_Toc177034200"/>
-      <w:bookmarkStart w:id="15" w:name="_Toc4796291"/>
-      <w:r>
-        <w:t>Требования к системе в целом</w:t>
-      </w:r>
       <w:bookmarkEnd w:id="14"/>
-      <w:bookmarkEnd w:id="15"/>
     </w:p>
     <w:p>
       <w:pPr>
@@ -3668,310 +3663,310 @@
       <w:pPr>
         <w:pStyle w:val="3"/>
       </w:pPr>
-      <w:bookmarkStart w:id="16" w:name="_Toc177034201"/>
-      <w:bookmarkStart w:id="17" w:name="_Toc4796292"/>
+      <w:bookmarkStart w:id="15" w:name="_Toc177034201"/>
+      <w:bookmarkStart w:id="16" w:name="_Toc4796292"/>
       <w:r>
         <w:lastRenderedPageBreak/>
         <w:t>Требования к структуре и функционированию системы</w:t>
       </w:r>
+      <w:bookmarkEnd w:id="15"/>
       <w:bookmarkEnd w:id="16"/>
+    </w:p>
+    <w:p>
+      <w:pPr>
+        <w:pStyle w:val="4"/>
+      </w:pPr>
+      <w:bookmarkStart w:id="17" w:name="_Toc177034203"/>
+      <w:bookmarkStart w:id="18" w:name="_Toc4796293"/>
+      <w:r>
+        <w:t>Требования к способам и средствам связи для информационного обмена между компонентами системы</w:t>
+      </w:r>
       <w:bookmarkEnd w:id="17"/>
-    </w:p>
-    <w:p>
-      <w:pPr>
-        <w:pStyle w:val="4"/>
-      </w:pPr>
-      <w:bookmarkStart w:id="18" w:name="_Toc177034203"/>
-      <w:bookmarkStart w:id="19" w:name="_Toc4796293"/>
-      <w:r>
-        <w:t>Требования к способам и средствам связи для информационного обмена между компонентами системы</w:t>
-      </w:r>
       <w:bookmarkEnd w:id="18"/>
+    </w:p>
+    <w:p>
+      <w:pPr>
+        <w:pStyle w:val="11"/>
+      </w:pPr>
+    </w:p>
+    <w:p>
+      <w:pPr>
+        <w:pStyle w:val="11"/>
+        <w:rPr>
+          <w:sz w:val="28"/>
+        </w:rPr>
+      </w:pPr>
+      <w:r>
+        <w:rPr>
+          <w:sz w:val="28"/>
+        </w:rPr>
+        <w:t xml:space="preserve">Все компоненты системы должны находится в едином информационном пространстве, а информация должна хранится в базе данных под управлением СУБД </w:t>
+      </w:r>
+      <w:r>
+        <w:rPr>
+          <w:sz w:val="28"/>
+          <w:lang w:val="en-US"/>
+        </w:rPr>
+        <w:t>MS</w:t>
+      </w:r>
+      <w:r>
+        <w:rPr>
+          <w:sz w:val="28"/>
+        </w:rPr>
+        <w:t xml:space="preserve"> </w:t>
+      </w:r>
+      <w:proofErr w:type="spellStart"/>
+      <w:r>
+        <w:rPr>
+          <w:sz w:val="28"/>
+          <w:lang w:val="en-US"/>
+        </w:rPr>
+        <w:t>Sql</w:t>
+      </w:r>
+      <w:proofErr w:type="spellEnd"/>
+      <w:r>
+        <w:rPr>
+          <w:sz w:val="28"/>
+        </w:rPr>
+        <w:t xml:space="preserve"> </w:t>
+      </w:r>
+      <w:r>
+        <w:rPr>
+          <w:sz w:val="28"/>
+          <w:lang w:val="en-US"/>
+        </w:rPr>
+        <w:t>Server</w:t>
+      </w:r>
+      <w:r>
+        <w:rPr>
+          <w:sz w:val="28"/>
+        </w:rPr>
+        <w:t xml:space="preserve"> 2017</w:t>
+      </w:r>
+      <w:r>
+        <w:rPr>
+          <w:sz w:val="28"/>
+        </w:rPr>
+        <w:t xml:space="preserve"> или более поздней версии</w:t>
+      </w:r>
+      <w:r>
+        <w:rPr>
+          <w:sz w:val="28"/>
+        </w:rPr>
+        <w:t xml:space="preserve">. </w:t>
+      </w:r>
+    </w:p>
+    <w:p>
+      <w:pPr>
+        <w:pStyle w:val="3"/>
+      </w:pPr>
+      <w:bookmarkStart w:id="19" w:name="_Toc177034204"/>
+      <w:bookmarkStart w:id="20" w:name="_Toc4796294"/>
+      <w:r>
+        <w:t>Требования к численности и квалификации персонала системы</w:t>
+      </w:r>
       <w:bookmarkEnd w:id="19"/>
-    </w:p>
-    <w:p>
-      <w:pPr>
-        <w:pStyle w:val="11"/>
-      </w:pPr>
-    </w:p>
-    <w:p>
-      <w:pPr>
-        <w:pStyle w:val="11"/>
-        <w:rPr>
-          <w:sz w:val="28"/>
-        </w:rPr>
-      </w:pPr>
-      <w:r>
-        <w:rPr>
-          <w:sz w:val="28"/>
-        </w:rPr>
-        <w:t xml:space="preserve">Все компоненты системы должны находится в едином информационном пространстве, а информация должна хранится в базе данных под управлением СУБД </w:t>
-      </w:r>
-      <w:r>
-        <w:rPr>
-          <w:sz w:val="28"/>
-          <w:lang w:val="en-US"/>
-        </w:rPr>
-        <w:t>MS</w:t>
-      </w:r>
-      <w:r>
-        <w:rPr>
-          <w:sz w:val="28"/>
-        </w:rPr>
-        <w:t xml:space="preserve"> </w:t>
+      <w:bookmarkEnd w:id="20"/>
+    </w:p>
+    <w:p>
+      <w:pPr>
+        <w:pStyle w:val="11"/>
+      </w:pPr>
+    </w:p>
+    <w:p>
+      <w:pPr>
+        <w:pStyle w:val="11"/>
+        <w:rPr>
+          <w:sz w:val="28"/>
+        </w:rPr>
+      </w:pPr>
+      <w:r>
+        <w:rPr>
+          <w:sz w:val="28"/>
+        </w:rPr>
+        <w:t xml:space="preserve">Администрированием системы должен заниматься один специалист с уровнем знаний </w:t>
+      </w:r>
+      <w:r>
+        <w:rPr>
+          <w:sz w:val="28"/>
+        </w:rPr>
+        <w:t>системного администратора</w:t>
+      </w:r>
+      <w:r>
+        <w:rPr>
+          <w:sz w:val="28"/>
+        </w:rPr>
+        <w:t xml:space="preserve">, </w:t>
+      </w:r>
+      <w:r>
+        <w:rPr>
+          <w:sz w:val="28"/>
+        </w:rPr>
+        <w:t>продвинутыми</w:t>
+      </w:r>
+      <w:r>
+        <w:rPr>
+          <w:sz w:val="28"/>
+        </w:rPr>
+        <w:t xml:space="preserve"> знаниями в программировании и системном администрировании, </w:t>
+      </w:r>
+      <w:r>
+        <w:rPr>
+          <w:sz w:val="28"/>
+        </w:rPr>
+        <w:t xml:space="preserve">средними </w:t>
+      </w:r>
+      <w:r>
+        <w:rPr>
+          <w:sz w:val="28"/>
+        </w:rPr>
+        <w:t xml:space="preserve">знаниями в администрировании баз данных, опытом в интеграции программных продуктов и АИС, а также </w:t>
+      </w:r>
+      <w:proofErr w:type="gramStart"/>
+      <w:r>
+        <w:rPr>
+          <w:sz w:val="28"/>
+        </w:rPr>
+        <w:t>обладающий  опытом</w:t>
+      </w:r>
+      <w:proofErr w:type="gramEnd"/>
+      <w:r>
+        <w:rPr>
+          <w:sz w:val="28"/>
+        </w:rPr>
+        <w:t xml:space="preserve"> в постановке задач по доработке и улучшению внедренных программных продуктов и АИС.</w:t>
+      </w:r>
+    </w:p>
+    <w:p>
+      <w:pPr>
+        <w:pStyle w:val="11"/>
+        <w:rPr>
+          <w:sz w:val="28"/>
+        </w:rPr>
+      </w:pPr>
+      <w:r>
+        <w:rPr>
+          <w:sz w:val="28"/>
+        </w:rPr>
+        <w:t xml:space="preserve">Специалистами по обработке </w:t>
+      </w:r>
+      <w:r>
+        <w:rPr>
+          <w:sz w:val="28"/>
+        </w:rPr>
+        <w:t xml:space="preserve">заявок на </w:t>
+      </w:r>
+      <w:r>
+        <w:rPr>
+          <w:sz w:val="28"/>
+        </w:rPr>
+        <w:t>поддержку и мониторинг</w:t>
+      </w:r>
+      <w:r>
+        <w:rPr>
+          <w:sz w:val="28"/>
+        </w:rPr>
+        <w:t xml:space="preserve"> должны быть сотрудники с уровнем знан</w:t>
+      </w:r>
+      <w:r>
+        <w:rPr>
+          <w:sz w:val="28"/>
+        </w:rPr>
+        <w:t>ий «Уверенный Сисадмин В Самом Расцвете Сил</w:t>
+      </w:r>
+      <w:r>
+        <w:rPr>
+          <w:sz w:val="28"/>
+        </w:rPr>
+        <w:t>».</w:t>
+      </w:r>
+    </w:p>
+    <w:p>
+      <w:pPr>
+        <w:pStyle w:val="11"/>
+        <w:rPr>
+          <w:sz w:val="28"/>
+        </w:rPr>
+      </w:pPr>
+      <w:r>
+        <w:rPr>
+          <w:sz w:val="28"/>
+        </w:rPr>
+        <w:t>Весь персонал, обслуживающий данную АИС, должен пройти предварительный инструктаж по работе с АИС, получить на руки методические материалы и инструкции</w:t>
+      </w:r>
+      <w:r>
+        <w:rPr>
+          <w:sz w:val="28"/>
+        </w:rPr>
+        <w:t xml:space="preserve"> по работе с АИС.</w:t>
+      </w:r>
+    </w:p>
+    <w:p>
+      <w:pPr>
+        <w:pStyle w:val="11"/>
+        <w:rPr>
+          <w:sz w:val="28"/>
+        </w:rPr>
+      </w:pPr>
+      <w:r>
+        <w:rPr>
+          <w:sz w:val="28"/>
+        </w:rPr>
+        <w:t xml:space="preserve">Администратор АИС должен пройти дополнительный инструктаж по </w:t>
       </w:r>
       <w:proofErr w:type="spellStart"/>
       <w:r>
         <w:rPr>
           <w:sz w:val="28"/>
-          <w:lang w:val="en-US"/>
-        </w:rPr>
-        <w:t>Sql</w:t>
+        </w:rPr>
+        <w:t>администриованию</w:t>
       </w:r>
       <w:proofErr w:type="spellEnd"/>
       <w:r>
         <w:rPr>
           <w:sz w:val="28"/>
         </w:rPr>
-        <w:t xml:space="preserve"> </w:t>
-      </w:r>
-      <w:r>
-        <w:rPr>
-          <w:sz w:val="28"/>
-          <w:lang w:val="en-US"/>
-        </w:rPr>
-        <w:t>Server</w:t>
-      </w:r>
-      <w:r>
-        <w:rPr>
-          <w:sz w:val="28"/>
-        </w:rPr>
-        <w:t xml:space="preserve"> 2017</w:t>
-      </w:r>
-      <w:r>
-        <w:rPr>
-          <w:sz w:val="28"/>
-        </w:rPr>
-        <w:t xml:space="preserve"> или более поздней версии</w:t>
-      </w:r>
-      <w:r>
-        <w:rPr>
-          <w:sz w:val="28"/>
-        </w:rPr>
-        <w:t xml:space="preserve">. </w:t>
+        <w:t xml:space="preserve"> АИС и получить на руки дополнительные матер</w:t>
+      </w:r>
+      <w:r>
+        <w:rPr>
+          <w:sz w:val="28"/>
+        </w:rPr>
+        <w:t xml:space="preserve">иалы по расширенной настройке, администрированию АИС и ее компонентов, а </w:t>
+      </w:r>
+      <w:proofErr w:type="gramStart"/>
+      <w:r>
+        <w:rPr>
+          <w:sz w:val="28"/>
+        </w:rPr>
+        <w:t>так же</w:t>
+      </w:r>
+      <w:proofErr w:type="gramEnd"/>
+      <w:r>
+        <w:rPr>
+          <w:sz w:val="28"/>
+        </w:rPr>
+        <w:t xml:space="preserve"> руководство по программированию и внедрению в АИС новых услуг</w:t>
+      </w:r>
+      <w:r>
+        <w:rPr>
+          <w:sz w:val="28"/>
+        </w:rPr>
+        <w:t>.</w:t>
       </w:r>
     </w:p>
     <w:p>
       <w:pPr>
         <w:pStyle w:val="3"/>
       </w:pPr>
-      <w:bookmarkStart w:id="20" w:name="_Toc177034204"/>
-      <w:bookmarkStart w:id="21" w:name="_Toc4796294"/>
-      <w:r>
-        <w:t>Требования к численности и квалификации персонала системы</w:t>
-      </w:r>
-      <w:bookmarkEnd w:id="20"/>
-      <w:bookmarkEnd w:id="21"/>
-    </w:p>
-    <w:p>
-      <w:pPr>
-        <w:pStyle w:val="11"/>
-      </w:pPr>
-    </w:p>
-    <w:p>
-      <w:pPr>
-        <w:pStyle w:val="11"/>
-        <w:rPr>
-          <w:sz w:val="28"/>
-        </w:rPr>
-      </w:pPr>
-      <w:r>
-        <w:rPr>
-          <w:sz w:val="28"/>
-        </w:rPr>
-        <w:t xml:space="preserve">Администрированием системы должен заниматься один специалист с уровнем знаний </w:t>
-      </w:r>
-      <w:r>
-        <w:rPr>
-          <w:sz w:val="28"/>
-        </w:rPr>
-        <w:t>системного администратора</w:t>
-      </w:r>
-      <w:r>
-        <w:rPr>
-          <w:sz w:val="28"/>
-        </w:rPr>
-        <w:t xml:space="preserve">, </w:t>
-      </w:r>
-      <w:r>
-        <w:rPr>
-          <w:sz w:val="28"/>
-        </w:rPr>
-        <w:t>продвинутыми</w:t>
-      </w:r>
-      <w:r>
-        <w:rPr>
-          <w:sz w:val="28"/>
-        </w:rPr>
-        <w:t xml:space="preserve"> знаниями в программировании и системном администрировании, </w:t>
-      </w:r>
-      <w:r>
-        <w:rPr>
-          <w:sz w:val="28"/>
-        </w:rPr>
-        <w:t xml:space="preserve">средними </w:t>
-      </w:r>
-      <w:r>
-        <w:rPr>
-          <w:sz w:val="28"/>
-        </w:rPr>
-        <w:t xml:space="preserve">знаниями в администрировании баз данных, опытом в интеграции программных продуктов и АИС, а также </w:t>
-      </w:r>
-      <w:proofErr w:type="gramStart"/>
-      <w:r>
-        <w:rPr>
-          <w:sz w:val="28"/>
-        </w:rPr>
-        <w:t>обладающий  опытом</w:t>
-      </w:r>
-      <w:proofErr w:type="gramEnd"/>
-      <w:r>
-        <w:rPr>
-          <w:sz w:val="28"/>
-        </w:rPr>
-        <w:t xml:space="preserve"> в постановке задач по доработке и улучшению внедренных программных продуктов и АИС.</w:t>
-      </w:r>
-    </w:p>
-    <w:p>
-      <w:pPr>
-        <w:pStyle w:val="11"/>
-        <w:rPr>
-          <w:sz w:val="28"/>
-        </w:rPr>
-      </w:pPr>
-      <w:r>
-        <w:rPr>
-          <w:sz w:val="28"/>
-        </w:rPr>
-        <w:t xml:space="preserve">Специалистами по обработке </w:t>
-      </w:r>
-      <w:r>
-        <w:rPr>
-          <w:sz w:val="28"/>
-        </w:rPr>
-        <w:t xml:space="preserve">заявок на </w:t>
-      </w:r>
-      <w:r>
-        <w:rPr>
-          <w:sz w:val="28"/>
-        </w:rPr>
-        <w:t>поддержку и мониторинг</w:t>
-      </w:r>
-      <w:r>
-        <w:rPr>
-          <w:sz w:val="28"/>
-        </w:rPr>
-        <w:t xml:space="preserve"> должны быть сотрудники с уровнем знан</w:t>
-      </w:r>
-      <w:r>
-        <w:rPr>
-          <w:sz w:val="28"/>
-        </w:rPr>
-        <w:t>ий «Уверенный Сисадмин В Самом Расцвете Сил</w:t>
-      </w:r>
-      <w:r>
-        <w:rPr>
-          <w:sz w:val="28"/>
-        </w:rPr>
-        <w:t>».</w:t>
-      </w:r>
-    </w:p>
-    <w:p>
-      <w:pPr>
-        <w:pStyle w:val="11"/>
-        <w:rPr>
-          <w:sz w:val="28"/>
-        </w:rPr>
-      </w:pPr>
-      <w:r>
-        <w:rPr>
-          <w:sz w:val="28"/>
-        </w:rPr>
-        <w:t>Весь персонал, обслуживающий данную АИС, должен пройти предварительный инструктаж по работе с АИС, получить на руки методические материалы и инструкции</w:t>
-      </w:r>
-      <w:r>
-        <w:rPr>
-          <w:sz w:val="28"/>
-        </w:rPr>
-        <w:t xml:space="preserve"> по работе с АИС.</w:t>
-      </w:r>
-    </w:p>
-    <w:p>
-      <w:pPr>
-        <w:pStyle w:val="11"/>
-        <w:rPr>
-          <w:sz w:val="28"/>
-        </w:rPr>
-      </w:pPr>
-      <w:r>
-        <w:rPr>
-          <w:sz w:val="28"/>
-        </w:rPr>
-        <w:t xml:space="preserve">Администратор АИС должен пройти дополнительный инструктаж по </w:t>
-      </w:r>
-      <w:proofErr w:type="spellStart"/>
-      <w:r>
-        <w:rPr>
-          <w:sz w:val="28"/>
-        </w:rPr>
-        <w:t>администриованию</w:t>
-      </w:r>
-      <w:proofErr w:type="spellEnd"/>
-      <w:r>
-        <w:rPr>
-          <w:sz w:val="28"/>
-        </w:rPr>
-        <w:t xml:space="preserve"> АИС и получить на руки дополнительные матер</w:t>
-      </w:r>
-      <w:r>
-        <w:rPr>
-          <w:sz w:val="28"/>
-        </w:rPr>
-        <w:t xml:space="preserve">иалы по расширенной настройке, администрированию АИС и ее компонентов, а </w:t>
-      </w:r>
-      <w:proofErr w:type="gramStart"/>
-      <w:r>
-        <w:rPr>
-          <w:sz w:val="28"/>
-        </w:rPr>
-        <w:t>так же</w:t>
-      </w:r>
-      <w:proofErr w:type="gramEnd"/>
-      <w:r>
-        <w:rPr>
-          <w:sz w:val="28"/>
-        </w:rPr>
-        <w:t xml:space="preserve"> руководство по программированию и внедрению в АИС новых услуг</w:t>
-      </w:r>
-      <w:r>
-        <w:rPr>
-          <w:sz w:val="28"/>
-        </w:rPr>
-        <w:t>.</w:t>
-      </w:r>
-    </w:p>
-    <w:p>
-      <w:pPr>
-        <w:pStyle w:val="3"/>
-      </w:pPr>
-      <w:bookmarkStart w:id="22" w:name="_Toc177034208"/>
-      <w:bookmarkStart w:id="23" w:name="_Toc4796295"/>
+      <w:bookmarkStart w:id="21" w:name="_Toc177034208"/>
+      <w:bookmarkStart w:id="22" w:name="_Toc4796295"/>
       <w:r>
         <w:lastRenderedPageBreak/>
         <w:t>Требования к эргономике и технической эстетике</w:t>
       </w:r>
+      <w:bookmarkEnd w:id="21"/>
       <w:bookmarkEnd w:id="22"/>
-      <w:bookmarkEnd w:id="23"/>
     </w:p>
     <w:p>
       <w:pPr>
@@ -4422,13 +4417,13 @@
       <w:pPr>
         <w:pStyle w:val="3"/>
       </w:pPr>
-      <w:bookmarkStart w:id="24" w:name="_Toc177034210"/>
-      <w:bookmarkStart w:id="25" w:name="_Toc4796296"/>
+      <w:bookmarkStart w:id="23" w:name="_Toc177034210"/>
+      <w:bookmarkStart w:id="24" w:name="_Toc4796296"/>
       <w:r>
         <w:t>Требования к эксплуатации, техническому обслуживанию, ремонту и хранению компонентов системы</w:t>
       </w:r>
+      <w:bookmarkEnd w:id="23"/>
       <w:bookmarkEnd w:id="24"/>
-      <w:bookmarkEnd w:id="25"/>
     </w:p>
     <w:p>
       <w:pPr>
@@ -4553,14 +4548,14 @@
       <w:pPr>
         <w:pStyle w:val="3"/>
       </w:pPr>
-      <w:bookmarkStart w:id="26" w:name="_Toc177034211"/>
-      <w:bookmarkStart w:id="27" w:name="_Toc4796297"/>
+      <w:bookmarkStart w:id="25" w:name="_Toc177034211"/>
+      <w:bookmarkStart w:id="26" w:name="_Toc4796297"/>
       <w:r>
         <w:lastRenderedPageBreak/>
         <w:t>Требования к защите информации от несанкционированного доступа</w:t>
       </w:r>
+      <w:bookmarkEnd w:id="25"/>
       <w:bookmarkEnd w:id="26"/>
-      <w:bookmarkEnd w:id="27"/>
     </w:p>
     <w:p>
       <w:pPr>
@@ -4850,59 +4845,59 @@
       <w:pPr>
         <w:pStyle w:val="3"/>
       </w:pPr>
-      <w:bookmarkStart w:id="28" w:name="_Toc177034212"/>
-      <w:bookmarkStart w:id="29" w:name="_Toc4796298"/>
+      <w:bookmarkStart w:id="27" w:name="_Toc177034212"/>
+      <w:bookmarkStart w:id="28" w:name="_Toc4796298"/>
       <w:r>
         <w:lastRenderedPageBreak/>
         <w:t>Требования по сохранности информации при авариях</w:t>
       </w:r>
+      <w:bookmarkEnd w:id="27"/>
       <w:bookmarkEnd w:id="28"/>
+    </w:p>
+    <w:p>
+      <w:pPr>
+        <w:pStyle w:val="11"/>
+      </w:pPr>
+    </w:p>
+    <w:p>
+      <w:pPr>
+        <w:pStyle w:val="11"/>
+        <w:rPr>
+          <w:sz w:val="28"/>
+        </w:rPr>
+      </w:pPr>
+      <w:r>
+        <w:rPr>
+          <w:sz w:val="28"/>
+        </w:rPr>
+        <w:t>Для выполнения требования по сохранности информации при авариях на технической площадке администрации городского округа «Город Калининград» должно быть реализовано периодическое регламентированное архивирование дампа базы данных и регулярное архивирование разделов файловых систем, на которых развернуты компоненты системы.</w:t>
+      </w:r>
+    </w:p>
+    <w:p>
+      <w:pPr>
+        <w:pStyle w:val="11"/>
+        <w:rPr>
+          <w:sz w:val="28"/>
+        </w:rPr>
+      </w:pPr>
+      <w:r>
+        <w:rPr>
+          <w:sz w:val="28"/>
+        </w:rPr>
+        <w:t>После сбоя серверной операционной системы или СУБД в процессе выполнения пользовательских задач должно быть обеспечено восстановление данных в БД до состояния на момент окончания последней корректно завершенной перед сбоем операции.</w:t>
+      </w:r>
+    </w:p>
+    <w:p>
+      <w:pPr>
+        <w:pStyle w:val="2"/>
+      </w:pPr>
+      <w:bookmarkStart w:id="29" w:name="_Toc177034217"/>
+      <w:bookmarkStart w:id="30" w:name="_Toc4796299"/>
+      <w:r>
+        <w:t>Требования к функциям (задачам), выполняемым системой</w:t>
+      </w:r>
       <w:bookmarkEnd w:id="29"/>
-    </w:p>
-    <w:p>
-      <w:pPr>
-        <w:pStyle w:val="11"/>
-      </w:pPr>
-    </w:p>
-    <w:p>
-      <w:pPr>
-        <w:pStyle w:val="11"/>
-        <w:rPr>
-          <w:sz w:val="28"/>
-        </w:rPr>
-      </w:pPr>
-      <w:r>
-        <w:rPr>
-          <w:sz w:val="28"/>
-        </w:rPr>
-        <w:t>Для выполнения требования по сохранности информации при авариях на технической площадке администрации городского округа «Город Калининград» должно быть реализовано периодическое регламентированное архивирование дампа базы данных и регулярное архивирование разделов файловых систем, на которых развернуты компоненты системы.</w:t>
-      </w:r>
-    </w:p>
-    <w:p>
-      <w:pPr>
-        <w:pStyle w:val="11"/>
-        <w:rPr>
-          <w:sz w:val="28"/>
-        </w:rPr>
-      </w:pPr>
-      <w:r>
-        <w:rPr>
-          <w:sz w:val="28"/>
-        </w:rPr>
-        <w:t>После сбоя серверной операционной системы или СУБД в процессе выполнения пользовательских задач должно быть обеспечено восстановление данных в БД до состояния на момент окончания последней корректно завершенной перед сбоем операции.</w:t>
-      </w:r>
-    </w:p>
-    <w:p>
-      <w:pPr>
-        <w:pStyle w:val="2"/>
-      </w:pPr>
-      <w:bookmarkStart w:id="30" w:name="_Toc177034217"/>
-      <w:bookmarkStart w:id="31" w:name="_Toc4796299"/>
-      <w:r>
-        <w:t>Требования к функциям (задачам), выполняемым системой</w:t>
-      </w:r>
       <w:bookmarkEnd w:id="30"/>
-      <w:bookmarkEnd w:id="31"/>
     </w:p>
     <w:p>
       <w:pPr>
@@ -6091,29 +6086,29 @@
       <w:pPr>
         <w:pStyle w:val="2"/>
       </w:pPr>
-      <w:bookmarkStart w:id="32" w:name="_Toc177034218"/>
-      <w:bookmarkStart w:id="33" w:name="_Toc177034374"/>
+      <w:bookmarkStart w:id="31" w:name="_Toc177034218"/>
+      <w:bookmarkStart w:id="32" w:name="_Toc177034374"/>
+      <w:bookmarkStart w:id="33" w:name="_Toc4796300"/>
       <w:bookmarkStart w:id="34" w:name="_Toc177034389"/>
-      <w:bookmarkStart w:id="35" w:name="_Toc4796300"/>
       <w:r>
         <w:lastRenderedPageBreak/>
         <w:t>Требования к видам обеспечения</w:t>
       </w:r>
+      <w:bookmarkEnd w:id="31"/>
       <w:bookmarkEnd w:id="32"/>
       <w:bookmarkEnd w:id="33"/>
-      <w:bookmarkEnd w:id="35"/>
     </w:p>
     <w:p>
       <w:pPr>
         <w:pStyle w:val="3"/>
       </w:pPr>
+      <w:bookmarkStart w:id="35" w:name="_Toc4796301"/>
       <w:bookmarkStart w:id="36" w:name="_Toc177034223"/>
       <w:bookmarkStart w:id="37" w:name="_Toc177034379"/>
-      <w:bookmarkStart w:id="38" w:name="_Toc4796301"/>
       <w:r>
         <w:t>Требования к обучению работе с АИС</w:t>
       </w:r>
-      <w:bookmarkEnd w:id="38"/>
+      <w:bookmarkEnd w:id="35"/>
     </w:p>
     <w:p>
       <w:pPr>
@@ -6186,13 +6181,13 @@
       <w:pPr>
         <w:pStyle w:val="3"/>
       </w:pPr>
-      <w:bookmarkStart w:id="39" w:name="_Toc4796302"/>
+      <w:bookmarkStart w:id="38" w:name="_Toc4796302"/>
       <w:r>
         <w:t>Требования к техническому обеспечению</w:t>
       </w:r>
       <w:bookmarkEnd w:id="36"/>
       <w:bookmarkEnd w:id="37"/>
-      <w:bookmarkEnd w:id="39"/>
+      <w:bookmarkEnd w:id="38"/>
       <w:r>
         <w:t xml:space="preserve"> </w:t>
       </w:r>
@@ -6325,7 +6320,7 @@
         </w:numPr>
         <w:ind w:left="851"/>
       </w:pPr>
-      <w:bookmarkStart w:id="40" w:name="_Toc4796303"/>
+      <w:bookmarkStart w:id="39" w:name="_Toc4796303"/>
       <w:r>
         <w:lastRenderedPageBreak/>
         <w:t>4</w:t>
@@ -6333,7 +6328,7 @@
       <w:r>
         <w:t>. ТРЕБОВАНИЯ К ДОКУМЕНТИРОВАНИЮ</w:t>
       </w:r>
-      <w:bookmarkEnd w:id="40"/>
+      <w:bookmarkEnd w:id="39"/>
     </w:p>
     <w:bookmarkEnd w:id="34"/>
     <w:p>
@@ -6446,14 +6441,14 @@
         </w:numPr>
         <w:ind w:left="851"/>
       </w:pPr>
-      <w:bookmarkStart w:id="41" w:name="_Toc4796304"/>
+      <w:bookmarkStart w:id="40" w:name="_Toc4796304"/>
       <w:r>
         <w:t xml:space="preserve">4.1. </w:t>
       </w:r>
       <w:r>
         <w:t>Требования к лингвистическому обеспечению системы</w:t>
       </w:r>
-      <w:bookmarkEnd w:id="41"/>
+      <w:bookmarkEnd w:id="40"/>
     </w:p>
     <w:p>
       <w:pPr>
@@ -6671,11 +6666,11 @@
       </w:r>
       <w:proofErr w:type="gramStart"/>
       <w:r>
-        <w:t>_  Т.И.</w:t>
+        <w:t>_  В.В.</w:t>
       </w:r>
       <w:proofErr w:type="gramEnd"/>
       <w:r>
-        <w:t xml:space="preserve"> Лемешко</w:t>
+        <w:t xml:space="preserve"> Шнейдер</w:t>
       </w:r>
     </w:p>
     <w:p>
@@ -6719,18 +6714,15 @@
     <w:p>
       <w:pPr>
         <w:pStyle w:val="11"/>
-      </w:pPr>
-      <w:r>
-        <w:t>_____________</w:t>
-      </w:r>
-      <w:proofErr w:type="gramStart"/>
-      <w:r>
-        <w:t>_  И.Н.</w:t>
-      </w:r>
-      <w:proofErr w:type="gramEnd"/>
-      <w:r>
-        <w:t xml:space="preserve"> Шлыков</w:t>
-      </w:r>
+        <w:rPr>
+          <w:lang w:val="en-US"/>
+        </w:rPr>
+      </w:pPr>
+      <w:r>
+        <w:t>______________  И.С. Сиротко</w:t>
+      </w:r>
+      <w:bookmarkStart w:id="41" w:name="_GoBack"/>
+      <w:bookmarkEnd w:id="41"/>
     </w:p>
     <w:p>
       <w:pPr>
@@ -7343,7 +7335,7 @@
           <w:rPr>
             <w:noProof/>
           </w:rPr>
-          <w:t>3</w:t>
+          <w:t>16</w:t>
         </w:r>
         <w:r>
           <w:fldChar w:fldCharType="end"/>
@@ -11026,7 +11018,7 @@
 </file>
 
 <file path=customXml/itemProps1.xml><?xml version="1.0" encoding="utf-8"?>
-<ds:datastoreItem xmlns:ds="http://schemas.openxmlformats.org/officeDocument/2006/customXml" ds:itemID="{2A363100-D9A3-46D5-B225-ECDF0BE3E59E}">
+<ds:datastoreItem xmlns:ds="http://schemas.openxmlformats.org/officeDocument/2006/customXml" ds:itemID="{CBD7160F-E8DC-4100-86C9-514B001911C9}">
   <ds:schemaRefs>
     <ds:schemaRef ds:uri="http://schemas.openxmlformats.org/officeDocument/2006/bibliography"/>
   </ds:schemaRefs>

</xml_diff>

<commit_message>
Base-1 change order of initials
</commit_message>
<xml_diff>
--- a/docs/Technical Task.docx
+++ b/docs/Technical Task.docx
@@ -6714,15 +6714,21 @@
     <w:p>
       <w:pPr>
         <w:pStyle w:val="11"/>
-        <w:rPr>
-          <w:lang w:val="en-US"/>
-        </w:rPr>
-      </w:pPr>
-      <w:r>
-        <w:t>______________  И.С. Сиротко</w:t>
+      </w:pPr>
+      <w:r>
+        <w:t xml:space="preserve">______________  </w:t>
+      </w:r>
+      <w:r>
+        <w:t>С.</w:t>
+      </w:r>
+      <w:r>
+        <w:t>И.</w:t>
       </w:r>
       <w:bookmarkStart w:id="41" w:name="_GoBack"/>
       <w:bookmarkEnd w:id="41"/>
+      <w:r>
+        <w:t xml:space="preserve"> Сиротко</w:t>
+      </w:r>
     </w:p>
     <w:p>
       <w:pPr>
@@ -7335,7 +7341,7 @@
           <w:rPr>
             <w:noProof/>
           </w:rPr>
-          <w:t>16</w:t>
+          <w:t>15</w:t>
         </w:r>
         <w:r>
           <w:fldChar w:fldCharType="end"/>
@@ -11018,7 +11024,7 @@
 </file>
 
 <file path=customXml/itemProps1.xml><?xml version="1.0" encoding="utf-8"?>
-<ds:datastoreItem xmlns:ds="http://schemas.openxmlformats.org/officeDocument/2006/customXml" ds:itemID="{CBD7160F-E8DC-4100-86C9-514B001911C9}">
+<ds:datastoreItem xmlns:ds="http://schemas.openxmlformats.org/officeDocument/2006/customXml" ds:itemID="{15A74B1D-CA99-43F1-B68C-447535165D73}">
   <ds:schemaRefs>
     <ds:schemaRef ds:uri="http://schemas.openxmlformats.org/officeDocument/2006/bibliography"/>
   </ds:schemaRefs>

</xml_diff>

<commit_message>
Base-1 change title of tech task
</commit_message>
<xml_diff>
--- a/docs/Technical Task.docx
+++ b/docs/Technical Task.docx
@@ -190,7 +190,10 @@
         <w:t xml:space="preserve">внедрение автоматизированной </w:t>
       </w:r>
       <w:r>
-        <w:t>Автоматизированная информационная система мониторинга и обработки данных компьютеров сети организации</w:t>
+        <w:t>информационной системы</w:t>
+      </w:r>
+      <w:r>
+        <w:t xml:space="preserve"> мониторинга и обработки данных компьютеров сети организации</w:t>
       </w:r>
     </w:p>
     <w:p>
@@ -6683,49 +6686,52 @@
       <w:r>
         <w:t>г</w:t>
       </w:r>
-    </w:p>
-    <w:p>
-      <w:pPr>
-        <w:pStyle w:val="11"/>
-      </w:pPr>
-    </w:p>
-    <w:p>
-      <w:pPr>
-        <w:pStyle w:val="11"/>
-      </w:pPr>
-      <w:r>
-        <w:t>Доцент</w:t>
-      </w:r>
-      <w:r>
-        <w:t xml:space="preserve"> </w:t>
-      </w:r>
-      <w:r>
-        <w:t xml:space="preserve">кафедры информатики </w:t>
-      </w:r>
-      <w:proofErr w:type="spellStart"/>
-      <w:r>
-        <w:t>ФКСиС</w:t>
-      </w:r>
-      <w:proofErr w:type="spellEnd"/>
-      <w:r>
-        <w:t xml:space="preserve"> БГУИР </w:t>
-      </w:r>
-    </w:p>
-    <w:p>
-      <w:pPr>
-        <w:pStyle w:val="11"/>
-      </w:pPr>
-      <w:r>
-        <w:t xml:space="preserve">______________  </w:t>
-      </w:r>
-      <w:r>
-        <w:t>С.</w:t>
-      </w:r>
-      <w:r>
-        <w:t>И.</w:t>
+      <w:r>
+        <w:t>.</w:t>
       </w:r>
       <w:bookmarkStart w:id="41" w:name="_GoBack"/>
       <w:bookmarkEnd w:id="41"/>
+    </w:p>
+    <w:p>
+      <w:pPr>
+        <w:pStyle w:val="11"/>
+      </w:pPr>
+    </w:p>
+    <w:p>
+      <w:pPr>
+        <w:pStyle w:val="11"/>
+      </w:pPr>
+      <w:r>
+        <w:t>Доцент</w:t>
+      </w:r>
+      <w:r>
+        <w:t xml:space="preserve"> </w:t>
+      </w:r>
+      <w:r>
+        <w:t xml:space="preserve">кафедры информатики </w:t>
+      </w:r>
+      <w:proofErr w:type="spellStart"/>
+      <w:r>
+        <w:t>ФКСиС</w:t>
+      </w:r>
+      <w:proofErr w:type="spellEnd"/>
+      <w:r>
+        <w:t xml:space="preserve"> БГУИР </w:t>
+      </w:r>
+    </w:p>
+    <w:p>
+      <w:pPr>
+        <w:pStyle w:val="11"/>
+      </w:pPr>
+      <w:r>
+        <w:t xml:space="preserve">______________  </w:t>
+      </w:r>
+      <w:r>
+        <w:t>С.</w:t>
+      </w:r>
+      <w:r>
+        <w:t>И.</w:t>
+      </w:r>
       <w:r>
         <w:t xml:space="preserve"> Сиротко</w:t>
       </w:r>
@@ -6742,6 +6748,9 @@
       </w:r>
       <w:r>
         <w:t>г</w:t>
+      </w:r>
+      <w:r>
+        <w:t>.</w:t>
       </w:r>
     </w:p>
     <w:p>
@@ -7341,7 +7350,7 @@
           <w:rPr>
             <w:noProof/>
           </w:rPr>
-          <w:t>15</w:t>
+          <w:t>16</w:t>
         </w:r>
         <w:r>
           <w:fldChar w:fldCharType="end"/>
@@ -11024,7 +11033,7 @@
 </file>
 
 <file path=customXml/itemProps1.xml><?xml version="1.0" encoding="utf-8"?>
-<ds:datastoreItem xmlns:ds="http://schemas.openxmlformats.org/officeDocument/2006/customXml" ds:itemID="{15A74B1D-CA99-43F1-B68C-447535165D73}">
+<ds:datastoreItem xmlns:ds="http://schemas.openxmlformats.org/officeDocument/2006/customXml" ds:itemID="{FC21AFD0-FE08-4BCF-9715-03D6FB47CA39}">
   <ds:schemaRefs>
     <ds:schemaRef ds:uri="http://schemas.openxmlformats.org/officeDocument/2006/bibliography"/>
   </ds:schemaRefs>

</xml_diff>